<commit_message>
implemented affiliates filling in DOMC
</commit_message>
<xml_diff>
--- a/marer/templates/documents/issue_domc_from_1500000.docx
+++ b/marer/templates/documents/issue_domc_from_1500000.docx
@@ -1202,7 +1202,7 @@
       <w:tblPr>
         <w:tblW w:w="4750" w:type="pct"/>
         <w:jc w:val="left"/>
-        <w:tblInd w:w="89" w:type="dxa"/>
+        <w:tblInd w:w="84" w:type="dxa"/>
         <w:tblBorders>
           <w:top w:val="single" w:sz="4" w:space="0" w:color="00000A"/>
           <w:left w:val="single" w:sz="4" w:space="0" w:color="00000A"/>
@@ -1213,7 +1213,7 @@
         </w:tblBorders>
         <w:tblCellMar>
           <w:top w:w="0" w:type="dxa"/>
-          <w:left w:w="83" w:type="dxa"/>
+          <w:left w:w="78" w:type="dxa"/>
           <w:bottom w:w="0" w:type="dxa"/>
           <w:right w:w="108" w:type="dxa"/>
         </w:tblCellMar>
@@ -1239,7 +1239,7 @@
             </w:tcBorders>
             <w:shd w:fill="auto" w:val="clear"/>
             <w:tcMar>
-              <w:left w:w="83" w:type="dxa"/>
+              <w:left w:w="78" w:type="dxa"/>
             </w:tcMar>
           </w:tcPr>
           <w:p>
@@ -1275,7 +1275,7 @@
             </w:tcBorders>
             <w:shd w:fill="auto" w:val="clear"/>
             <w:tcMar>
-              <w:left w:w="83" w:type="dxa"/>
+              <w:left w:w="78" w:type="dxa"/>
             </w:tcMar>
             <w:vAlign w:val="center"/>
           </w:tcPr>
@@ -1314,7 +1314,7 @@
             </w:tcBorders>
             <w:shd w:fill="auto" w:val="clear"/>
             <w:tcMar>
-              <w:left w:w="83" w:type="dxa"/>
+              <w:left w:w="78" w:type="dxa"/>
             </w:tcMar>
             <w:vAlign w:val="center"/>
           </w:tcPr>
@@ -1356,7 +1356,7 @@
             </w:tcBorders>
             <w:shd w:fill="auto" w:val="clear"/>
             <w:tcMar>
-              <w:left w:w="83" w:type="dxa"/>
+              <w:left w:w="78" w:type="dxa"/>
             </w:tcMar>
           </w:tcPr>
           <w:p>
@@ -1392,7 +1392,7 @@
             </w:tcBorders>
             <w:shd w:fill="auto" w:val="clear"/>
             <w:tcMar>
-              <w:left w:w="83" w:type="dxa"/>
+              <w:left w:w="78" w:type="dxa"/>
             </w:tcMar>
             <w:vAlign w:val="center"/>
           </w:tcPr>
@@ -1430,7 +1430,7 @@
             </w:tcBorders>
             <w:shd w:fill="auto" w:val="clear"/>
             <w:tcMar>
-              <w:left w:w="83" w:type="dxa"/>
+              <w:left w:w="78" w:type="dxa"/>
             </w:tcMar>
             <w:vAlign w:val="center"/>
           </w:tcPr>
@@ -1471,7 +1471,7 @@
             </w:tcBorders>
             <w:shd w:fill="auto" w:val="clear"/>
             <w:tcMar>
-              <w:left w:w="83" w:type="dxa"/>
+              <w:left w:w="78" w:type="dxa"/>
             </w:tcMar>
           </w:tcPr>
           <w:p>
@@ -1507,7 +1507,7 @@
             </w:tcBorders>
             <w:shd w:fill="auto" w:val="clear"/>
             <w:tcMar>
-              <w:left w:w="83" w:type="dxa"/>
+              <w:left w:w="78" w:type="dxa"/>
             </w:tcMar>
             <w:vAlign w:val="center"/>
           </w:tcPr>
@@ -1545,7 +1545,7 @@
             </w:tcBorders>
             <w:shd w:fill="auto" w:val="clear"/>
             <w:tcMar>
-              <w:left w:w="83" w:type="dxa"/>
+              <w:left w:w="78" w:type="dxa"/>
             </w:tcMar>
             <w:vAlign w:val="center"/>
           </w:tcPr>
@@ -1586,7 +1586,7 @@
             </w:tcBorders>
             <w:shd w:fill="auto" w:val="clear"/>
             <w:tcMar>
-              <w:left w:w="83" w:type="dxa"/>
+              <w:left w:w="78" w:type="dxa"/>
             </w:tcMar>
           </w:tcPr>
           <w:p>
@@ -1622,7 +1622,7 @@
             </w:tcBorders>
             <w:shd w:fill="auto" w:val="clear"/>
             <w:tcMar>
-              <w:left w:w="83" w:type="dxa"/>
+              <w:left w:w="78" w:type="dxa"/>
             </w:tcMar>
             <w:vAlign w:val="center"/>
           </w:tcPr>
@@ -1662,7 +1662,7 @@
             </w:tcBorders>
             <w:shd w:fill="auto" w:val="clear"/>
             <w:tcMar>
-              <w:left w:w="83" w:type="dxa"/>
+              <w:left w:w="78" w:type="dxa"/>
             </w:tcMar>
             <w:vAlign w:val="center"/>
           </w:tcPr>
@@ -1748,7 +1748,7 @@
       <w:tblPr>
         <w:tblW w:w="5000" w:type="pct"/>
         <w:jc w:val="left"/>
-        <w:tblInd w:w="69" w:type="dxa"/>
+        <w:tblInd w:w="64" w:type="dxa"/>
         <w:tblBorders>
           <w:top w:val="single" w:sz="4" w:space="0" w:color="00000A"/>
           <w:left w:val="single" w:sz="4" w:space="0" w:color="00000A"/>
@@ -1759,7 +1759,7 @@
         </w:tblBorders>
         <w:tblCellMar>
           <w:top w:w="0" w:type="dxa"/>
-          <w:left w:w="98" w:type="dxa"/>
+          <w:left w:w="93" w:type="dxa"/>
           <w:bottom w:w="0" w:type="dxa"/>
           <w:right w:w="108" w:type="dxa"/>
         </w:tblCellMar>
@@ -1767,8 +1767,8 @@
       </w:tblPr>
       <w:tblGrid>
         <w:gridCol w:w="575"/>
-        <w:gridCol w:w="7403"/>
-        <w:gridCol w:w="1377"/>
+        <w:gridCol w:w="7402"/>
+        <w:gridCol w:w="1378"/>
       </w:tblGrid>
       <w:tr>
         <w:trPr>
@@ -1787,7 +1787,7 @@
             </w:tcBorders>
             <w:shd w:fill="auto" w:val="clear"/>
             <w:tcMar>
-              <w:left w:w="98" w:type="dxa"/>
+              <w:left w:w="93" w:type="dxa"/>
             </w:tcMar>
           </w:tcPr>
           <w:p>
@@ -1807,18 +1807,18 @@
         </w:tc>
         <w:tc>
           <w:tcPr>
-            <w:tcW w:w="7403" w:type="dxa"/>
-            <w:tcBorders>
-              <w:top w:val="single" w:sz="4" w:space="0" w:color="00000A"/>
-              <w:left w:val="single" w:sz="4" w:space="0" w:color="00000A"/>
-              <w:bottom w:val="single" w:sz="4" w:space="0" w:color="00000A"/>
-              <w:right w:val="single" w:sz="4" w:space="0" w:color="00000A"/>
-              <w:insideH w:val="single" w:sz="4" w:space="0" w:color="00000A"/>
-              <w:insideV w:val="single" w:sz="4" w:space="0" w:color="00000A"/>
-            </w:tcBorders>
-            <w:shd w:fill="auto" w:val="clear"/>
-            <w:tcMar>
-              <w:left w:w="98" w:type="dxa"/>
+            <w:tcW w:w="7402" w:type="dxa"/>
+            <w:tcBorders>
+              <w:top w:val="single" w:sz="4" w:space="0" w:color="00000A"/>
+              <w:left w:val="single" w:sz="4" w:space="0" w:color="00000A"/>
+              <w:bottom w:val="single" w:sz="4" w:space="0" w:color="00000A"/>
+              <w:right w:val="single" w:sz="4" w:space="0" w:color="00000A"/>
+              <w:insideH w:val="single" w:sz="4" w:space="0" w:color="00000A"/>
+              <w:insideV w:val="single" w:sz="4" w:space="0" w:color="00000A"/>
+            </w:tcBorders>
+            <w:shd w:fill="auto" w:val="clear"/>
+            <w:tcMar>
+              <w:left w:w="93" w:type="dxa"/>
             </w:tcMar>
             <w:vAlign w:val="center"/>
           </w:tcPr>
@@ -1832,36 +1832,24 @@
               <w:rPr>
                 <w:rFonts w:ascii="Times New Roman" w:hAnsi="Times New Roman"/>
               </w:rPr>
-              <w:t xml:space="preserve">Дата регистрации Клиента </w:t>
-            </w:r>
-            <w:r>
-              <w:rPr>
-                <w:rFonts w:ascii="Times New Roman" w:hAnsi="Times New Roman"/>
-              </w:rPr>
-              <w:t>более</w:t>
-            </w:r>
-            <w:r>
-              <w:rPr>
-                <w:rFonts w:ascii="Times New Roman" w:hAnsi="Times New Roman"/>
-              </w:rPr>
-              <w:t xml:space="preserve"> 6 мес.</w:t>
-            </w:r>
-          </w:p>
-        </w:tc>
-        <w:tc>
-          <w:tcPr>
-            <w:tcW w:w="1377" w:type="dxa"/>
-            <w:tcBorders>
-              <w:top w:val="single" w:sz="4" w:space="0" w:color="00000A"/>
-              <w:left w:val="single" w:sz="4" w:space="0" w:color="00000A"/>
-              <w:bottom w:val="single" w:sz="4" w:space="0" w:color="00000A"/>
-              <w:right w:val="single" w:sz="4" w:space="0" w:color="00000A"/>
-              <w:insideH w:val="single" w:sz="4" w:space="0" w:color="00000A"/>
-              <w:insideV w:val="single" w:sz="4" w:space="0" w:color="00000A"/>
-            </w:tcBorders>
-            <w:shd w:fill="auto" w:val="clear"/>
-            <w:tcMar>
-              <w:left w:w="98" w:type="dxa"/>
+              <w:t>Дата регистрации Клиента более 6 мес.</w:t>
+            </w:r>
+          </w:p>
+        </w:tc>
+        <w:tc>
+          <w:tcPr>
+            <w:tcW w:w="1378" w:type="dxa"/>
+            <w:tcBorders>
+              <w:top w:val="single" w:sz="4" w:space="0" w:color="00000A"/>
+              <w:left w:val="single" w:sz="4" w:space="0" w:color="00000A"/>
+              <w:bottom w:val="single" w:sz="4" w:space="0" w:color="00000A"/>
+              <w:right w:val="single" w:sz="4" w:space="0" w:color="00000A"/>
+              <w:insideH w:val="single" w:sz="4" w:space="0" w:color="00000A"/>
+              <w:insideV w:val="single" w:sz="4" w:space="0" w:color="00000A"/>
+            </w:tcBorders>
+            <w:shd w:fill="auto" w:val="clear"/>
+            <w:tcMar>
+              <w:left w:w="93" w:type="dxa"/>
             </w:tcMar>
             <w:vAlign w:val="center"/>
           </w:tcPr>
@@ -1903,7 +1891,7 @@
             </w:tcBorders>
             <w:shd w:fill="auto" w:val="clear"/>
             <w:tcMar>
-              <w:left w:w="98" w:type="dxa"/>
+              <w:left w:w="93" w:type="dxa"/>
             </w:tcMar>
           </w:tcPr>
           <w:p>
@@ -1923,18 +1911,18 @@
         </w:tc>
         <w:tc>
           <w:tcPr>
-            <w:tcW w:w="7403" w:type="dxa"/>
-            <w:tcBorders>
-              <w:top w:val="single" w:sz="4" w:space="0" w:color="00000A"/>
-              <w:left w:val="single" w:sz="4" w:space="0" w:color="00000A"/>
-              <w:bottom w:val="single" w:sz="4" w:space="0" w:color="00000A"/>
-              <w:right w:val="single" w:sz="4" w:space="0" w:color="00000A"/>
-              <w:insideH w:val="single" w:sz="4" w:space="0" w:color="00000A"/>
-              <w:insideV w:val="single" w:sz="4" w:space="0" w:color="00000A"/>
-            </w:tcBorders>
-            <w:shd w:fill="auto" w:val="clear"/>
-            <w:tcMar>
-              <w:left w:w="98" w:type="dxa"/>
+            <w:tcW w:w="7402" w:type="dxa"/>
+            <w:tcBorders>
+              <w:top w:val="single" w:sz="4" w:space="0" w:color="00000A"/>
+              <w:left w:val="single" w:sz="4" w:space="0" w:color="00000A"/>
+              <w:bottom w:val="single" w:sz="4" w:space="0" w:color="00000A"/>
+              <w:right w:val="single" w:sz="4" w:space="0" w:color="00000A"/>
+              <w:insideH w:val="single" w:sz="4" w:space="0" w:color="00000A"/>
+              <w:insideV w:val="single" w:sz="4" w:space="0" w:color="00000A"/>
+            </w:tcBorders>
+            <w:shd w:fill="auto" w:val="clear"/>
+            <w:tcMar>
+              <w:left w:w="93" w:type="dxa"/>
             </w:tcMar>
           </w:tcPr>
           <w:p>
@@ -1966,18 +1954,18 @@
         </w:tc>
         <w:tc>
           <w:tcPr>
-            <w:tcW w:w="1377" w:type="dxa"/>
-            <w:tcBorders>
-              <w:top w:val="single" w:sz="4" w:space="0" w:color="00000A"/>
-              <w:left w:val="single" w:sz="4" w:space="0" w:color="00000A"/>
-              <w:bottom w:val="single" w:sz="4" w:space="0" w:color="00000A"/>
-              <w:right w:val="single" w:sz="4" w:space="0" w:color="00000A"/>
-              <w:insideH w:val="single" w:sz="4" w:space="0" w:color="00000A"/>
-              <w:insideV w:val="single" w:sz="4" w:space="0" w:color="00000A"/>
-            </w:tcBorders>
-            <w:shd w:fill="auto" w:val="clear"/>
-            <w:tcMar>
-              <w:left w:w="98" w:type="dxa"/>
+            <w:tcW w:w="1378" w:type="dxa"/>
+            <w:tcBorders>
+              <w:top w:val="single" w:sz="4" w:space="0" w:color="00000A"/>
+              <w:left w:val="single" w:sz="4" w:space="0" w:color="00000A"/>
+              <w:bottom w:val="single" w:sz="4" w:space="0" w:color="00000A"/>
+              <w:right w:val="single" w:sz="4" w:space="0" w:color="00000A"/>
+              <w:insideH w:val="single" w:sz="4" w:space="0" w:color="00000A"/>
+              <w:insideV w:val="single" w:sz="4" w:space="0" w:color="00000A"/>
+            </w:tcBorders>
+            <w:shd w:fill="auto" w:val="clear"/>
+            <w:tcMar>
+              <w:left w:w="93" w:type="dxa"/>
             </w:tcMar>
             <w:vAlign w:val="center"/>
           </w:tcPr>
@@ -2019,7 +2007,7 @@
             </w:tcBorders>
             <w:shd w:fill="auto" w:val="clear"/>
             <w:tcMar>
-              <w:left w:w="98" w:type="dxa"/>
+              <w:left w:w="93" w:type="dxa"/>
             </w:tcMar>
           </w:tcPr>
           <w:p>
@@ -2039,18 +2027,18 @@
         </w:tc>
         <w:tc>
           <w:tcPr>
-            <w:tcW w:w="7403" w:type="dxa"/>
-            <w:tcBorders>
-              <w:top w:val="single" w:sz="4" w:space="0" w:color="00000A"/>
-              <w:left w:val="single" w:sz="4" w:space="0" w:color="00000A"/>
-              <w:bottom w:val="single" w:sz="4" w:space="0" w:color="00000A"/>
-              <w:right w:val="single" w:sz="4" w:space="0" w:color="00000A"/>
-              <w:insideH w:val="single" w:sz="4" w:space="0" w:color="00000A"/>
-              <w:insideV w:val="single" w:sz="4" w:space="0" w:color="00000A"/>
-            </w:tcBorders>
-            <w:shd w:fill="auto" w:val="clear"/>
-            <w:tcMar>
-              <w:left w:w="98" w:type="dxa"/>
+            <w:tcW w:w="7402" w:type="dxa"/>
+            <w:tcBorders>
+              <w:top w:val="single" w:sz="4" w:space="0" w:color="00000A"/>
+              <w:left w:val="single" w:sz="4" w:space="0" w:color="00000A"/>
+              <w:bottom w:val="single" w:sz="4" w:space="0" w:color="00000A"/>
+              <w:right w:val="single" w:sz="4" w:space="0" w:color="00000A"/>
+              <w:insideH w:val="single" w:sz="4" w:space="0" w:color="00000A"/>
+              <w:insideV w:val="single" w:sz="4" w:space="0" w:color="00000A"/>
+            </w:tcBorders>
+            <w:shd w:fill="auto" w:val="clear"/>
+            <w:tcMar>
+              <w:left w:w="93" w:type="dxa"/>
             </w:tcMar>
           </w:tcPr>
           <w:p>
@@ -2076,18 +2064,18 @@
         </w:tc>
         <w:tc>
           <w:tcPr>
-            <w:tcW w:w="1377" w:type="dxa"/>
-            <w:tcBorders>
-              <w:top w:val="single" w:sz="4" w:space="0" w:color="00000A"/>
-              <w:left w:val="single" w:sz="4" w:space="0" w:color="00000A"/>
-              <w:bottom w:val="single" w:sz="4" w:space="0" w:color="00000A"/>
-              <w:right w:val="single" w:sz="4" w:space="0" w:color="00000A"/>
-              <w:insideH w:val="single" w:sz="4" w:space="0" w:color="00000A"/>
-              <w:insideV w:val="single" w:sz="4" w:space="0" w:color="00000A"/>
-            </w:tcBorders>
-            <w:shd w:fill="auto" w:val="clear"/>
-            <w:tcMar>
-              <w:left w:w="98" w:type="dxa"/>
+            <w:tcW w:w="1378" w:type="dxa"/>
+            <w:tcBorders>
+              <w:top w:val="single" w:sz="4" w:space="0" w:color="00000A"/>
+              <w:left w:val="single" w:sz="4" w:space="0" w:color="00000A"/>
+              <w:bottom w:val="single" w:sz="4" w:space="0" w:color="00000A"/>
+              <w:right w:val="single" w:sz="4" w:space="0" w:color="00000A"/>
+              <w:insideH w:val="single" w:sz="4" w:space="0" w:color="00000A"/>
+              <w:insideV w:val="single" w:sz="4" w:space="0" w:color="00000A"/>
+            </w:tcBorders>
+            <w:shd w:fill="auto" w:val="clear"/>
+            <w:tcMar>
+              <w:left w:w="93" w:type="dxa"/>
             </w:tcMar>
             <w:vAlign w:val="center"/>
           </w:tcPr>
@@ -2127,7 +2115,7 @@
             </w:tcBorders>
             <w:shd w:fill="auto" w:val="clear"/>
             <w:tcMar>
-              <w:left w:w="98" w:type="dxa"/>
+              <w:left w:w="93" w:type="dxa"/>
             </w:tcMar>
           </w:tcPr>
           <w:p>
@@ -2147,18 +2135,18 @@
         </w:tc>
         <w:tc>
           <w:tcPr>
-            <w:tcW w:w="7403" w:type="dxa"/>
-            <w:tcBorders>
-              <w:top w:val="single" w:sz="4" w:space="0" w:color="00000A"/>
-              <w:left w:val="single" w:sz="4" w:space="0" w:color="00000A"/>
-              <w:bottom w:val="single" w:sz="4" w:space="0" w:color="00000A"/>
-              <w:right w:val="single" w:sz="4" w:space="0" w:color="00000A"/>
-              <w:insideH w:val="single" w:sz="4" w:space="0" w:color="00000A"/>
-              <w:insideV w:val="single" w:sz="4" w:space="0" w:color="00000A"/>
-            </w:tcBorders>
-            <w:shd w:fill="auto" w:val="clear"/>
-            <w:tcMar>
-              <w:left w:w="98" w:type="dxa"/>
+            <w:tcW w:w="7402" w:type="dxa"/>
+            <w:tcBorders>
+              <w:top w:val="single" w:sz="4" w:space="0" w:color="00000A"/>
+              <w:left w:val="single" w:sz="4" w:space="0" w:color="00000A"/>
+              <w:bottom w:val="single" w:sz="4" w:space="0" w:color="00000A"/>
+              <w:right w:val="single" w:sz="4" w:space="0" w:color="00000A"/>
+              <w:insideH w:val="single" w:sz="4" w:space="0" w:color="00000A"/>
+              <w:insideV w:val="single" w:sz="4" w:space="0" w:color="00000A"/>
+            </w:tcBorders>
+            <w:shd w:fill="auto" w:val="clear"/>
+            <w:tcMar>
+              <w:left w:w="93" w:type="dxa"/>
             </w:tcMar>
           </w:tcPr>
           <w:p>
@@ -2171,36 +2159,24 @@
               <w:rPr>
                 <w:rFonts w:ascii="Times New Roman" w:hAnsi="Times New Roman"/>
               </w:rPr>
-              <w:t xml:space="preserve">Деятельность Клиента в течение Последнего завершенного года и последнего завершенного квартала являлась </w:t>
-            </w:r>
-            <w:r>
-              <w:rPr>
-                <w:rFonts w:ascii="Times New Roman" w:hAnsi="Times New Roman"/>
-              </w:rPr>
-              <w:t>прибыльной</w:t>
-            </w:r>
-            <w:r>
-              <w:rPr>
-                <w:rFonts w:ascii="Times New Roman" w:hAnsi="Times New Roman"/>
-              </w:rPr>
-              <w:t>.</w:t>
-            </w:r>
-          </w:p>
-        </w:tc>
-        <w:tc>
-          <w:tcPr>
-            <w:tcW w:w="1377" w:type="dxa"/>
-            <w:tcBorders>
-              <w:top w:val="single" w:sz="4" w:space="0" w:color="00000A"/>
-              <w:left w:val="single" w:sz="4" w:space="0" w:color="00000A"/>
-              <w:bottom w:val="single" w:sz="4" w:space="0" w:color="00000A"/>
-              <w:right w:val="single" w:sz="4" w:space="0" w:color="00000A"/>
-              <w:insideH w:val="single" w:sz="4" w:space="0" w:color="00000A"/>
-              <w:insideV w:val="single" w:sz="4" w:space="0" w:color="00000A"/>
-            </w:tcBorders>
-            <w:shd w:fill="auto" w:val="clear"/>
-            <w:tcMar>
-              <w:left w:w="98" w:type="dxa"/>
+              <w:t>Деятельность Клиента в течение Последнего завершенного года и последнего завершенного квартала являлась прибыльной.</w:t>
+            </w:r>
+          </w:p>
+        </w:tc>
+        <w:tc>
+          <w:tcPr>
+            <w:tcW w:w="1378" w:type="dxa"/>
+            <w:tcBorders>
+              <w:top w:val="single" w:sz="4" w:space="0" w:color="00000A"/>
+              <w:left w:val="single" w:sz="4" w:space="0" w:color="00000A"/>
+              <w:bottom w:val="single" w:sz="4" w:space="0" w:color="00000A"/>
+              <w:right w:val="single" w:sz="4" w:space="0" w:color="00000A"/>
+              <w:insideH w:val="single" w:sz="4" w:space="0" w:color="00000A"/>
+              <w:insideV w:val="single" w:sz="4" w:space="0" w:color="00000A"/>
+            </w:tcBorders>
+            <w:shd w:fill="auto" w:val="clear"/>
+            <w:tcMar>
+              <w:left w:w="93" w:type="dxa"/>
             </w:tcMar>
             <w:vAlign w:val="center"/>
           </w:tcPr>
@@ -2240,7 +2216,7 @@
             </w:tcBorders>
             <w:shd w:fill="auto" w:val="clear"/>
             <w:tcMar>
-              <w:left w:w="98" w:type="dxa"/>
+              <w:left w:w="93" w:type="dxa"/>
             </w:tcMar>
           </w:tcPr>
           <w:p>
@@ -2259,18 +2235,18 @@
         </w:tc>
         <w:tc>
           <w:tcPr>
-            <w:tcW w:w="7403" w:type="dxa"/>
-            <w:tcBorders>
-              <w:top w:val="single" w:sz="4" w:space="0" w:color="00000A"/>
-              <w:left w:val="single" w:sz="4" w:space="0" w:color="00000A"/>
-              <w:bottom w:val="single" w:sz="4" w:space="0" w:color="00000A"/>
-              <w:right w:val="single" w:sz="4" w:space="0" w:color="00000A"/>
-              <w:insideH w:val="single" w:sz="4" w:space="0" w:color="00000A"/>
-              <w:insideV w:val="single" w:sz="4" w:space="0" w:color="00000A"/>
-            </w:tcBorders>
-            <w:shd w:fill="auto" w:val="clear"/>
-            <w:tcMar>
-              <w:left w:w="98" w:type="dxa"/>
+            <w:tcW w:w="7402" w:type="dxa"/>
+            <w:tcBorders>
+              <w:top w:val="single" w:sz="4" w:space="0" w:color="00000A"/>
+              <w:left w:val="single" w:sz="4" w:space="0" w:color="00000A"/>
+              <w:bottom w:val="single" w:sz="4" w:space="0" w:color="00000A"/>
+              <w:right w:val="single" w:sz="4" w:space="0" w:color="00000A"/>
+              <w:insideH w:val="single" w:sz="4" w:space="0" w:color="00000A"/>
+              <w:insideV w:val="single" w:sz="4" w:space="0" w:color="00000A"/>
+            </w:tcBorders>
+            <w:shd w:fill="auto" w:val="clear"/>
+            <w:tcMar>
+              <w:left w:w="93" w:type="dxa"/>
             </w:tcMar>
           </w:tcPr>
           <w:p>
@@ -2283,36 +2259,24 @@
               <w:rPr>
                 <w:rFonts w:ascii="Times New Roman" w:hAnsi="Times New Roman"/>
               </w:rPr>
-              <w:t xml:space="preserve">Клиент </w:t>
-            </w:r>
-            <w:r>
-              <w:rPr>
-                <w:rFonts w:ascii="Times New Roman" w:hAnsi="Times New Roman"/>
-              </w:rPr>
-              <w:t xml:space="preserve">не </w:t>
-            </w:r>
-            <w:r>
-              <w:rPr>
-                <w:rFonts w:ascii="Times New Roman" w:hAnsi="Times New Roman"/>
-              </w:rPr>
-              <w:t>находится в регионе, с которым Банк не работает</w:t>
-            </w:r>
-          </w:p>
-        </w:tc>
-        <w:tc>
-          <w:tcPr>
-            <w:tcW w:w="1377" w:type="dxa"/>
-            <w:tcBorders>
-              <w:top w:val="single" w:sz="4" w:space="0" w:color="00000A"/>
-              <w:left w:val="single" w:sz="4" w:space="0" w:color="00000A"/>
-              <w:bottom w:val="single" w:sz="4" w:space="0" w:color="00000A"/>
-              <w:right w:val="single" w:sz="4" w:space="0" w:color="00000A"/>
-              <w:insideH w:val="single" w:sz="4" w:space="0" w:color="00000A"/>
-              <w:insideV w:val="single" w:sz="4" w:space="0" w:color="00000A"/>
-            </w:tcBorders>
-            <w:shd w:fill="auto" w:val="clear"/>
-            <w:tcMar>
-              <w:left w:w="98" w:type="dxa"/>
+              <w:t>Клиент не находится в регионе, с которым Банк не работает</w:t>
+            </w:r>
+          </w:p>
+        </w:tc>
+        <w:tc>
+          <w:tcPr>
+            <w:tcW w:w="1378" w:type="dxa"/>
+            <w:tcBorders>
+              <w:top w:val="single" w:sz="4" w:space="0" w:color="00000A"/>
+              <w:left w:val="single" w:sz="4" w:space="0" w:color="00000A"/>
+              <w:bottom w:val="single" w:sz="4" w:space="0" w:color="00000A"/>
+              <w:right w:val="single" w:sz="4" w:space="0" w:color="00000A"/>
+              <w:insideH w:val="single" w:sz="4" w:space="0" w:color="00000A"/>
+              <w:insideV w:val="single" w:sz="4" w:space="0" w:color="00000A"/>
+            </w:tcBorders>
+            <w:shd w:fill="auto" w:val="clear"/>
+            <w:tcMar>
+              <w:left w:w="93" w:type="dxa"/>
             </w:tcMar>
             <w:vAlign w:val="center"/>
           </w:tcPr>
@@ -2352,7 +2316,7 @@
             </w:tcBorders>
             <w:shd w:fill="auto" w:val="clear"/>
             <w:tcMar>
-              <w:left w:w="98" w:type="dxa"/>
+              <w:left w:w="93" w:type="dxa"/>
             </w:tcMar>
           </w:tcPr>
           <w:p>
@@ -2371,18 +2335,18 @@
         </w:tc>
         <w:tc>
           <w:tcPr>
-            <w:tcW w:w="7403" w:type="dxa"/>
-            <w:tcBorders>
-              <w:top w:val="single" w:sz="4" w:space="0" w:color="00000A"/>
-              <w:left w:val="single" w:sz="4" w:space="0" w:color="00000A"/>
-              <w:bottom w:val="single" w:sz="4" w:space="0" w:color="00000A"/>
-              <w:right w:val="single" w:sz="4" w:space="0" w:color="00000A"/>
-              <w:insideH w:val="single" w:sz="4" w:space="0" w:color="00000A"/>
-              <w:insideV w:val="single" w:sz="4" w:space="0" w:color="00000A"/>
-            </w:tcBorders>
-            <w:shd w:fill="auto" w:val="clear"/>
-            <w:tcMar>
-              <w:left w:w="98" w:type="dxa"/>
+            <w:tcW w:w="7402" w:type="dxa"/>
+            <w:tcBorders>
+              <w:top w:val="single" w:sz="4" w:space="0" w:color="00000A"/>
+              <w:left w:val="single" w:sz="4" w:space="0" w:color="00000A"/>
+              <w:bottom w:val="single" w:sz="4" w:space="0" w:color="00000A"/>
+              <w:right w:val="single" w:sz="4" w:space="0" w:color="00000A"/>
+              <w:insideH w:val="single" w:sz="4" w:space="0" w:color="00000A"/>
+              <w:insideV w:val="single" w:sz="4" w:space="0" w:color="00000A"/>
+            </w:tcBorders>
+            <w:shd w:fill="auto" w:val="clear"/>
+            <w:tcMar>
+              <w:left w:w="93" w:type="dxa"/>
             </w:tcMar>
           </w:tcPr>
           <w:p>
@@ -2395,36 +2359,24 @@
               <w:rPr>
                 <w:rFonts w:ascii="Times New Roman" w:hAnsi="Times New Roman"/>
               </w:rPr>
-              <w:t xml:space="preserve">Бенефициар </w:t>
-            </w:r>
-            <w:r>
-              <w:rPr>
-                <w:rFonts w:ascii="Times New Roman" w:hAnsi="Times New Roman"/>
-              </w:rPr>
-              <w:t xml:space="preserve">не </w:t>
-            </w:r>
-            <w:r>
-              <w:rPr>
-                <w:rFonts w:ascii="Times New Roman" w:hAnsi="Times New Roman"/>
-              </w:rPr>
-              <w:t>находится в регионе, с которым Банк не работает</w:t>
-            </w:r>
-          </w:p>
-        </w:tc>
-        <w:tc>
-          <w:tcPr>
-            <w:tcW w:w="1377" w:type="dxa"/>
-            <w:tcBorders>
-              <w:top w:val="single" w:sz="4" w:space="0" w:color="00000A"/>
-              <w:left w:val="single" w:sz="4" w:space="0" w:color="00000A"/>
-              <w:bottom w:val="single" w:sz="4" w:space="0" w:color="00000A"/>
-              <w:right w:val="single" w:sz="4" w:space="0" w:color="00000A"/>
-              <w:insideH w:val="single" w:sz="4" w:space="0" w:color="00000A"/>
-              <w:insideV w:val="single" w:sz="4" w:space="0" w:color="00000A"/>
-            </w:tcBorders>
-            <w:shd w:fill="auto" w:val="clear"/>
-            <w:tcMar>
-              <w:left w:w="98" w:type="dxa"/>
+              <w:t>Бенефициар не находится в регионе, с которым Банк не работает</w:t>
+            </w:r>
+          </w:p>
+        </w:tc>
+        <w:tc>
+          <w:tcPr>
+            <w:tcW w:w="1378" w:type="dxa"/>
+            <w:tcBorders>
+              <w:top w:val="single" w:sz="4" w:space="0" w:color="00000A"/>
+              <w:left w:val="single" w:sz="4" w:space="0" w:color="00000A"/>
+              <w:bottom w:val="single" w:sz="4" w:space="0" w:color="00000A"/>
+              <w:right w:val="single" w:sz="4" w:space="0" w:color="00000A"/>
+              <w:insideH w:val="single" w:sz="4" w:space="0" w:color="00000A"/>
+              <w:insideV w:val="single" w:sz="4" w:space="0" w:color="00000A"/>
+            </w:tcBorders>
+            <w:shd w:fill="auto" w:val="clear"/>
+            <w:tcMar>
+              <w:left w:w="93" w:type="dxa"/>
             </w:tcMar>
             <w:vAlign w:val="center"/>
           </w:tcPr>
@@ -2464,7 +2416,7 @@
             </w:tcBorders>
             <w:shd w:fill="auto" w:val="clear"/>
             <w:tcMar>
-              <w:left w:w="98" w:type="dxa"/>
+              <w:left w:w="93" w:type="dxa"/>
             </w:tcMar>
           </w:tcPr>
           <w:p>
@@ -2483,18 +2435,18 @@
         </w:tc>
         <w:tc>
           <w:tcPr>
-            <w:tcW w:w="7403" w:type="dxa"/>
-            <w:tcBorders>
-              <w:top w:val="single" w:sz="4" w:space="0" w:color="00000A"/>
-              <w:left w:val="single" w:sz="4" w:space="0" w:color="00000A"/>
-              <w:bottom w:val="single" w:sz="4" w:space="0" w:color="00000A"/>
-              <w:right w:val="single" w:sz="4" w:space="0" w:color="00000A"/>
-              <w:insideH w:val="single" w:sz="4" w:space="0" w:color="00000A"/>
-              <w:insideV w:val="single" w:sz="4" w:space="0" w:color="00000A"/>
-            </w:tcBorders>
-            <w:shd w:fill="auto" w:val="clear"/>
-            <w:tcMar>
-              <w:left w:w="98" w:type="dxa"/>
+            <w:tcW w:w="7402" w:type="dxa"/>
+            <w:tcBorders>
+              <w:top w:val="single" w:sz="4" w:space="0" w:color="00000A"/>
+              <w:left w:val="single" w:sz="4" w:space="0" w:color="00000A"/>
+              <w:bottom w:val="single" w:sz="4" w:space="0" w:color="00000A"/>
+              <w:right w:val="single" w:sz="4" w:space="0" w:color="00000A"/>
+              <w:insideH w:val="single" w:sz="4" w:space="0" w:color="00000A"/>
+              <w:insideV w:val="single" w:sz="4" w:space="0" w:color="00000A"/>
+            </w:tcBorders>
+            <w:shd w:fill="auto" w:val="clear"/>
+            <w:tcMar>
+              <w:left w:w="93" w:type="dxa"/>
             </w:tcMar>
           </w:tcPr>
           <w:p>
@@ -2513,18 +2465,18 @@
         </w:tc>
         <w:tc>
           <w:tcPr>
-            <w:tcW w:w="1377" w:type="dxa"/>
-            <w:tcBorders>
-              <w:top w:val="single" w:sz="4" w:space="0" w:color="00000A"/>
-              <w:left w:val="single" w:sz="4" w:space="0" w:color="00000A"/>
-              <w:bottom w:val="single" w:sz="4" w:space="0" w:color="00000A"/>
-              <w:right w:val="single" w:sz="4" w:space="0" w:color="00000A"/>
-              <w:insideH w:val="single" w:sz="4" w:space="0" w:color="00000A"/>
-              <w:insideV w:val="single" w:sz="4" w:space="0" w:color="00000A"/>
-            </w:tcBorders>
-            <w:shd w:fill="auto" w:val="clear"/>
-            <w:tcMar>
-              <w:left w:w="98" w:type="dxa"/>
+            <w:tcW w:w="1378" w:type="dxa"/>
+            <w:tcBorders>
+              <w:top w:val="single" w:sz="4" w:space="0" w:color="00000A"/>
+              <w:left w:val="single" w:sz="4" w:space="0" w:color="00000A"/>
+              <w:bottom w:val="single" w:sz="4" w:space="0" w:color="00000A"/>
+              <w:right w:val="single" w:sz="4" w:space="0" w:color="00000A"/>
+              <w:insideH w:val="single" w:sz="4" w:space="0" w:color="00000A"/>
+              <w:insideV w:val="single" w:sz="4" w:space="0" w:color="00000A"/>
+            </w:tcBorders>
+            <w:shd w:fill="auto" w:val="clear"/>
+            <w:tcMar>
+              <w:left w:w="93" w:type="dxa"/>
             </w:tcMar>
             <w:vAlign w:val="center"/>
           </w:tcPr>
@@ -2564,7 +2516,7 @@
             </w:tcBorders>
             <w:shd w:fill="auto" w:val="clear"/>
             <w:tcMar>
-              <w:left w:w="98" w:type="dxa"/>
+              <w:left w:w="93" w:type="dxa"/>
             </w:tcMar>
           </w:tcPr>
           <w:p>
@@ -2583,18 +2535,18 @@
         </w:tc>
         <w:tc>
           <w:tcPr>
-            <w:tcW w:w="7403" w:type="dxa"/>
-            <w:tcBorders>
-              <w:top w:val="single" w:sz="4" w:space="0" w:color="00000A"/>
-              <w:left w:val="single" w:sz="4" w:space="0" w:color="00000A"/>
-              <w:bottom w:val="single" w:sz="4" w:space="0" w:color="00000A"/>
-              <w:right w:val="single" w:sz="4" w:space="0" w:color="00000A"/>
-              <w:insideH w:val="single" w:sz="4" w:space="0" w:color="00000A"/>
-              <w:insideV w:val="single" w:sz="4" w:space="0" w:color="00000A"/>
-            </w:tcBorders>
-            <w:shd w:fill="auto" w:val="clear"/>
-            <w:tcMar>
-              <w:left w:w="98" w:type="dxa"/>
+            <w:tcW w:w="7402" w:type="dxa"/>
+            <w:tcBorders>
+              <w:top w:val="single" w:sz="4" w:space="0" w:color="00000A"/>
+              <w:left w:val="single" w:sz="4" w:space="0" w:color="00000A"/>
+              <w:bottom w:val="single" w:sz="4" w:space="0" w:color="00000A"/>
+              <w:right w:val="single" w:sz="4" w:space="0" w:color="00000A"/>
+              <w:insideH w:val="single" w:sz="4" w:space="0" w:color="00000A"/>
+              <w:insideV w:val="single" w:sz="4" w:space="0" w:color="00000A"/>
+            </w:tcBorders>
+            <w:shd w:fill="auto" w:val="clear"/>
+            <w:tcMar>
+              <w:left w:w="93" w:type="dxa"/>
             </w:tcMar>
           </w:tcPr>
           <w:p>
@@ -2607,36 +2559,24 @@
               <w:rPr>
                 <w:rFonts w:ascii="Times New Roman" w:hAnsi="Times New Roman"/>
               </w:rPr>
-              <w:t>Лимит БГ на клиента превышает 1</w:t>
-            </w:r>
-            <w:r>
-              <w:rPr>
-                <w:rFonts w:ascii="Times New Roman" w:hAnsi="Times New Roman"/>
-              </w:rPr>
-              <w:t>5</w:t>
-            </w:r>
-            <w:r>
-              <w:rPr>
-                <w:rFonts w:ascii="Times New Roman" w:hAnsi="Times New Roman"/>
-              </w:rPr>
-              <w:t xml:space="preserve"> млн.руб. (в т.ч. при запросе тендерной БГ)</w:t>
-            </w:r>
-          </w:p>
-        </w:tc>
-        <w:tc>
-          <w:tcPr>
-            <w:tcW w:w="1377" w:type="dxa"/>
-            <w:tcBorders>
-              <w:top w:val="single" w:sz="4" w:space="0" w:color="00000A"/>
-              <w:left w:val="single" w:sz="4" w:space="0" w:color="00000A"/>
-              <w:bottom w:val="single" w:sz="4" w:space="0" w:color="00000A"/>
-              <w:right w:val="single" w:sz="4" w:space="0" w:color="00000A"/>
-              <w:insideH w:val="single" w:sz="4" w:space="0" w:color="00000A"/>
-              <w:insideV w:val="single" w:sz="4" w:space="0" w:color="00000A"/>
-            </w:tcBorders>
-            <w:shd w:fill="auto" w:val="clear"/>
-            <w:tcMar>
-              <w:left w:w="98" w:type="dxa"/>
+              <w:t>Лимит БГ на клиента превышает 15 млн.руб. (в т.ч. при запросе тендерной БГ)</w:t>
+            </w:r>
+          </w:p>
+        </w:tc>
+        <w:tc>
+          <w:tcPr>
+            <w:tcW w:w="1378" w:type="dxa"/>
+            <w:tcBorders>
+              <w:top w:val="single" w:sz="4" w:space="0" w:color="00000A"/>
+              <w:left w:val="single" w:sz="4" w:space="0" w:color="00000A"/>
+              <w:bottom w:val="single" w:sz="4" w:space="0" w:color="00000A"/>
+              <w:right w:val="single" w:sz="4" w:space="0" w:color="00000A"/>
+              <w:insideH w:val="single" w:sz="4" w:space="0" w:color="00000A"/>
+              <w:insideV w:val="single" w:sz="4" w:space="0" w:color="00000A"/>
+            </w:tcBorders>
+            <w:shd w:fill="auto" w:val="clear"/>
+            <w:tcMar>
+              <w:left w:w="93" w:type="dxa"/>
             </w:tcMar>
             <w:vAlign w:val="center"/>
           </w:tcPr>
@@ -2676,7 +2616,7 @@
             </w:tcBorders>
             <w:shd w:fill="auto" w:val="clear"/>
             <w:tcMar>
-              <w:left w:w="98" w:type="dxa"/>
+              <w:left w:w="93" w:type="dxa"/>
             </w:tcMar>
           </w:tcPr>
           <w:p>
@@ -2695,18 +2635,18 @@
         </w:tc>
         <w:tc>
           <w:tcPr>
-            <w:tcW w:w="7403" w:type="dxa"/>
-            <w:tcBorders>
-              <w:top w:val="single" w:sz="4" w:space="0" w:color="00000A"/>
-              <w:left w:val="single" w:sz="4" w:space="0" w:color="00000A"/>
-              <w:bottom w:val="single" w:sz="4" w:space="0" w:color="00000A"/>
-              <w:right w:val="single" w:sz="4" w:space="0" w:color="00000A"/>
-              <w:insideH w:val="single" w:sz="4" w:space="0" w:color="00000A"/>
-              <w:insideV w:val="single" w:sz="4" w:space="0" w:color="00000A"/>
-            </w:tcBorders>
-            <w:shd w:fill="auto" w:val="clear"/>
-            <w:tcMar>
-              <w:left w:w="98" w:type="dxa"/>
+            <w:tcW w:w="7402" w:type="dxa"/>
+            <w:tcBorders>
+              <w:top w:val="single" w:sz="4" w:space="0" w:color="00000A"/>
+              <w:left w:val="single" w:sz="4" w:space="0" w:color="00000A"/>
+              <w:bottom w:val="single" w:sz="4" w:space="0" w:color="00000A"/>
+              <w:right w:val="single" w:sz="4" w:space="0" w:color="00000A"/>
+              <w:insideH w:val="single" w:sz="4" w:space="0" w:color="00000A"/>
+              <w:insideV w:val="single" w:sz="4" w:space="0" w:color="00000A"/>
+            </w:tcBorders>
+            <w:shd w:fill="auto" w:val="clear"/>
+            <w:tcMar>
+              <w:left w:w="93" w:type="dxa"/>
             </w:tcMar>
           </w:tcPr>
           <w:p>
@@ -2725,18 +2665,18 @@
         </w:tc>
         <w:tc>
           <w:tcPr>
-            <w:tcW w:w="1377" w:type="dxa"/>
-            <w:tcBorders>
-              <w:top w:val="single" w:sz="4" w:space="0" w:color="00000A"/>
-              <w:left w:val="single" w:sz="4" w:space="0" w:color="00000A"/>
-              <w:bottom w:val="single" w:sz="4" w:space="0" w:color="00000A"/>
-              <w:right w:val="single" w:sz="4" w:space="0" w:color="00000A"/>
-              <w:insideH w:val="single" w:sz="4" w:space="0" w:color="00000A"/>
-              <w:insideV w:val="single" w:sz="4" w:space="0" w:color="00000A"/>
-            </w:tcBorders>
-            <w:shd w:fill="auto" w:val="clear"/>
-            <w:tcMar>
-              <w:left w:w="98" w:type="dxa"/>
+            <w:tcW w:w="1378" w:type="dxa"/>
+            <w:tcBorders>
+              <w:top w:val="single" w:sz="4" w:space="0" w:color="00000A"/>
+              <w:left w:val="single" w:sz="4" w:space="0" w:color="00000A"/>
+              <w:bottom w:val="single" w:sz="4" w:space="0" w:color="00000A"/>
+              <w:right w:val="single" w:sz="4" w:space="0" w:color="00000A"/>
+              <w:insideH w:val="single" w:sz="4" w:space="0" w:color="00000A"/>
+              <w:insideV w:val="single" w:sz="4" w:space="0" w:color="00000A"/>
+            </w:tcBorders>
+            <w:shd w:fill="auto" w:val="clear"/>
+            <w:tcMar>
+              <w:left w:w="93" w:type="dxa"/>
             </w:tcMar>
             <w:vAlign w:val="center"/>
           </w:tcPr>
@@ -2776,7 +2716,7 @@
             </w:tcBorders>
             <w:shd w:fill="auto" w:val="clear"/>
             <w:tcMar>
-              <w:left w:w="98" w:type="dxa"/>
+              <w:left w:w="93" w:type="dxa"/>
             </w:tcMar>
           </w:tcPr>
           <w:p>
@@ -2795,18 +2735,18 @@
         </w:tc>
         <w:tc>
           <w:tcPr>
-            <w:tcW w:w="7403" w:type="dxa"/>
-            <w:tcBorders>
-              <w:top w:val="single" w:sz="4" w:space="0" w:color="00000A"/>
-              <w:left w:val="single" w:sz="4" w:space="0" w:color="00000A"/>
-              <w:bottom w:val="single" w:sz="4" w:space="0" w:color="00000A"/>
-              <w:right w:val="single" w:sz="4" w:space="0" w:color="00000A"/>
-              <w:insideH w:val="single" w:sz="4" w:space="0" w:color="00000A"/>
-              <w:insideV w:val="single" w:sz="4" w:space="0" w:color="00000A"/>
-            </w:tcBorders>
-            <w:shd w:fill="auto" w:val="clear"/>
-            <w:tcMar>
-              <w:left w:w="98" w:type="dxa"/>
+            <w:tcW w:w="7402" w:type="dxa"/>
+            <w:tcBorders>
+              <w:top w:val="single" w:sz="4" w:space="0" w:color="00000A"/>
+              <w:left w:val="single" w:sz="4" w:space="0" w:color="00000A"/>
+              <w:bottom w:val="single" w:sz="4" w:space="0" w:color="00000A"/>
+              <w:right w:val="single" w:sz="4" w:space="0" w:color="00000A"/>
+              <w:insideH w:val="single" w:sz="4" w:space="0" w:color="00000A"/>
+              <w:insideV w:val="single" w:sz="4" w:space="0" w:color="00000A"/>
+            </w:tcBorders>
+            <w:shd w:fill="auto" w:val="clear"/>
+            <w:tcMar>
+              <w:left w:w="93" w:type="dxa"/>
             </w:tcMar>
           </w:tcPr>
           <w:p>
@@ -2825,18 +2765,18 @@
         </w:tc>
         <w:tc>
           <w:tcPr>
-            <w:tcW w:w="1377" w:type="dxa"/>
-            <w:tcBorders>
-              <w:top w:val="single" w:sz="4" w:space="0" w:color="00000A"/>
-              <w:left w:val="single" w:sz="4" w:space="0" w:color="00000A"/>
-              <w:bottom w:val="single" w:sz="4" w:space="0" w:color="00000A"/>
-              <w:right w:val="single" w:sz="4" w:space="0" w:color="00000A"/>
-              <w:insideH w:val="single" w:sz="4" w:space="0" w:color="00000A"/>
-              <w:insideV w:val="single" w:sz="4" w:space="0" w:color="00000A"/>
-            </w:tcBorders>
-            <w:shd w:fill="auto" w:val="clear"/>
-            <w:tcMar>
-              <w:left w:w="98" w:type="dxa"/>
+            <w:tcW w:w="1378" w:type="dxa"/>
+            <w:tcBorders>
+              <w:top w:val="single" w:sz="4" w:space="0" w:color="00000A"/>
+              <w:left w:val="single" w:sz="4" w:space="0" w:color="00000A"/>
+              <w:bottom w:val="single" w:sz="4" w:space="0" w:color="00000A"/>
+              <w:right w:val="single" w:sz="4" w:space="0" w:color="00000A"/>
+              <w:insideH w:val="single" w:sz="4" w:space="0" w:color="00000A"/>
+              <w:insideV w:val="single" w:sz="4" w:space="0" w:color="00000A"/>
+            </w:tcBorders>
+            <w:shd w:fill="auto" w:val="clear"/>
+            <w:tcMar>
+              <w:left w:w="93" w:type="dxa"/>
             </w:tcMar>
             <w:vAlign w:val="center"/>
           </w:tcPr>
@@ -2876,7 +2816,7 @@
             </w:tcBorders>
             <w:shd w:fill="auto" w:val="clear"/>
             <w:tcMar>
-              <w:left w:w="98" w:type="dxa"/>
+              <w:left w:w="93" w:type="dxa"/>
             </w:tcMar>
           </w:tcPr>
           <w:p>
@@ -2895,18 +2835,18 @@
         </w:tc>
         <w:tc>
           <w:tcPr>
-            <w:tcW w:w="7403" w:type="dxa"/>
-            <w:tcBorders>
-              <w:top w:val="single" w:sz="4" w:space="0" w:color="00000A"/>
-              <w:left w:val="single" w:sz="4" w:space="0" w:color="00000A"/>
-              <w:bottom w:val="single" w:sz="4" w:space="0" w:color="00000A"/>
-              <w:right w:val="single" w:sz="4" w:space="0" w:color="00000A"/>
-              <w:insideH w:val="single" w:sz="4" w:space="0" w:color="00000A"/>
-              <w:insideV w:val="single" w:sz="4" w:space="0" w:color="00000A"/>
-            </w:tcBorders>
-            <w:shd w:fill="auto" w:val="clear"/>
-            <w:tcMar>
-              <w:left w:w="98" w:type="dxa"/>
+            <w:tcW w:w="7402" w:type="dxa"/>
+            <w:tcBorders>
+              <w:top w:val="single" w:sz="4" w:space="0" w:color="00000A"/>
+              <w:left w:val="single" w:sz="4" w:space="0" w:color="00000A"/>
+              <w:bottom w:val="single" w:sz="4" w:space="0" w:color="00000A"/>
+              <w:right w:val="single" w:sz="4" w:space="0" w:color="00000A"/>
+              <w:insideH w:val="single" w:sz="4" w:space="0" w:color="00000A"/>
+              <w:insideV w:val="single" w:sz="4" w:space="0" w:color="00000A"/>
+            </w:tcBorders>
+            <w:shd w:fill="auto" w:val="clear"/>
+            <w:tcMar>
+              <w:left w:w="93" w:type="dxa"/>
             </w:tcMar>
           </w:tcPr>
           <w:p>
@@ -2925,18 +2865,18 @@
         </w:tc>
         <w:tc>
           <w:tcPr>
-            <w:tcW w:w="1377" w:type="dxa"/>
-            <w:tcBorders>
-              <w:top w:val="single" w:sz="4" w:space="0" w:color="00000A"/>
-              <w:left w:val="single" w:sz="4" w:space="0" w:color="00000A"/>
-              <w:bottom w:val="single" w:sz="4" w:space="0" w:color="00000A"/>
-              <w:right w:val="single" w:sz="4" w:space="0" w:color="00000A"/>
-              <w:insideH w:val="single" w:sz="4" w:space="0" w:color="00000A"/>
-              <w:insideV w:val="single" w:sz="4" w:space="0" w:color="00000A"/>
-            </w:tcBorders>
-            <w:shd w:fill="auto" w:val="clear"/>
-            <w:tcMar>
-              <w:left w:w="98" w:type="dxa"/>
+            <w:tcW w:w="1378" w:type="dxa"/>
+            <w:tcBorders>
+              <w:top w:val="single" w:sz="4" w:space="0" w:color="00000A"/>
+              <w:left w:val="single" w:sz="4" w:space="0" w:color="00000A"/>
+              <w:bottom w:val="single" w:sz="4" w:space="0" w:color="00000A"/>
+              <w:right w:val="single" w:sz="4" w:space="0" w:color="00000A"/>
+              <w:insideH w:val="single" w:sz="4" w:space="0" w:color="00000A"/>
+              <w:insideV w:val="single" w:sz="4" w:space="0" w:color="00000A"/>
+            </w:tcBorders>
+            <w:shd w:fill="auto" w:val="clear"/>
+            <w:tcMar>
+              <w:left w:w="93" w:type="dxa"/>
             </w:tcMar>
             <w:vAlign w:val="center"/>
           </w:tcPr>
@@ -2976,7 +2916,7 @@
             </w:tcBorders>
             <w:shd w:fill="auto" w:val="clear"/>
             <w:tcMar>
-              <w:left w:w="98" w:type="dxa"/>
+              <w:left w:w="93" w:type="dxa"/>
             </w:tcMar>
           </w:tcPr>
           <w:p>
@@ -2995,18 +2935,18 @@
         </w:tc>
         <w:tc>
           <w:tcPr>
-            <w:tcW w:w="7403" w:type="dxa"/>
-            <w:tcBorders>
-              <w:top w:val="single" w:sz="4" w:space="0" w:color="00000A"/>
-              <w:left w:val="single" w:sz="4" w:space="0" w:color="00000A"/>
-              <w:bottom w:val="single" w:sz="4" w:space="0" w:color="00000A"/>
-              <w:right w:val="single" w:sz="4" w:space="0" w:color="00000A"/>
-              <w:insideH w:val="single" w:sz="4" w:space="0" w:color="00000A"/>
-              <w:insideV w:val="single" w:sz="4" w:space="0" w:color="00000A"/>
-            </w:tcBorders>
-            <w:shd w:fill="auto" w:val="clear"/>
-            <w:tcMar>
-              <w:left w:w="98" w:type="dxa"/>
+            <w:tcW w:w="7402" w:type="dxa"/>
+            <w:tcBorders>
+              <w:top w:val="single" w:sz="4" w:space="0" w:color="00000A"/>
+              <w:left w:val="single" w:sz="4" w:space="0" w:color="00000A"/>
+              <w:bottom w:val="single" w:sz="4" w:space="0" w:color="00000A"/>
+              <w:right w:val="single" w:sz="4" w:space="0" w:color="00000A"/>
+              <w:insideH w:val="single" w:sz="4" w:space="0" w:color="00000A"/>
+              <w:insideV w:val="single" w:sz="4" w:space="0" w:color="00000A"/>
+            </w:tcBorders>
+            <w:shd w:fill="auto" w:val="clear"/>
+            <w:tcMar>
+              <w:left w:w="93" w:type="dxa"/>
             </w:tcMar>
           </w:tcPr>
           <w:p>
@@ -3025,18 +2965,18 @@
         </w:tc>
         <w:tc>
           <w:tcPr>
-            <w:tcW w:w="1377" w:type="dxa"/>
-            <w:tcBorders>
-              <w:top w:val="single" w:sz="4" w:space="0" w:color="00000A"/>
-              <w:left w:val="single" w:sz="4" w:space="0" w:color="00000A"/>
-              <w:bottom w:val="single" w:sz="4" w:space="0" w:color="00000A"/>
-              <w:right w:val="single" w:sz="4" w:space="0" w:color="00000A"/>
-              <w:insideH w:val="single" w:sz="4" w:space="0" w:color="00000A"/>
-              <w:insideV w:val="single" w:sz="4" w:space="0" w:color="00000A"/>
-            </w:tcBorders>
-            <w:shd w:fill="auto" w:val="clear"/>
-            <w:tcMar>
-              <w:left w:w="98" w:type="dxa"/>
+            <w:tcW w:w="1378" w:type="dxa"/>
+            <w:tcBorders>
+              <w:top w:val="single" w:sz="4" w:space="0" w:color="00000A"/>
+              <w:left w:val="single" w:sz="4" w:space="0" w:color="00000A"/>
+              <w:bottom w:val="single" w:sz="4" w:space="0" w:color="00000A"/>
+              <w:right w:val="single" w:sz="4" w:space="0" w:color="00000A"/>
+              <w:insideH w:val="single" w:sz="4" w:space="0" w:color="00000A"/>
+              <w:insideV w:val="single" w:sz="4" w:space="0" w:color="00000A"/>
+            </w:tcBorders>
+            <w:shd w:fill="auto" w:val="clear"/>
+            <w:tcMar>
+              <w:left w:w="93" w:type="dxa"/>
             </w:tcMar>
             <w:vAlign w:val="center"/>
           </w:tcPr>
@@ -3076,7 +3016,7 @@
             </w:tcBorders>
             <w:shd w:fill="auto" w:val="clear"/>
             <w:tcMar>
-              <w:left w:w="98" w:type="dxa"/>
+              <w:left w:w="93" w:type="dxa"/>
             </w:tcMar>
           </w:tcPr>
           <w:p>
@@ -3095,18 +3035,18 @@
         </w:tc>
         <w:tc>
           <w:tcPr>
-            <w:tcW w:w="7403" w:type="dxa"/>
-            <w:tcBorders>
-              <w:top w:val="single" w:sz="4" w:space="0" w:color="00000A"/>
-              <w:left w:val="single" w:sz="4" w:space="0" w:color="00000A"/>
-              <w:bottom w:val="single" w:sz="4" w:space="0" w:color="00000A"/>
-              <w:right w:val="single" w:sz="4" w:space="0" w:color="00000A"/>
-              <w:insideH w:val="single" w:sz="4" w:space="0" w:color="00000A"/>
-              <w:insideV w:val="single" w:sz="4" w:space="0" w:color="00000A"/>
-            </w:tcBorders>
-            <w:shd w:fill="auto" w:val="clear"/>
-            <w:tcMar>
-              <w:left w:w="98" w:type="dxa"/>
+            <w:tcW w:w="7402" w:type="dxa"/>
+            <w:tcBorders>
+              <w:top w:val="single" w:sz="4" w:space="0" w:color="00000A"/>
+              <w:left w:val="single" w:sz="4" w:space="0" w:color="00000A"/>
+              <w:bottom w:val="single" w:sz="4" w:space="0" w:color="00000A"/>
+              <w:right w:val="single" w:sz="4" w:space="0" w:color="00000A"/>
+              <w:insideH w:val="single" w:sz="4" w:space="0" w:color="00000A"/>
+              <w:insideV w:val="single" w:sz="4" w:space="0" w:color="00000A"/>
+            </w:tcBorders>
+            <w:shd w:fill="auto" w:val="clear"/>
+            <w:tcMar>
+              <w:left w:w="93" w:type="dxa"/>
             </w:tcMar>
           </w:tcPr>
           <w:p>
@@ -3125,18 +3065,18 @@
         </w:tc>
         <w:tc>
           <w:tcPr>
-            <w:tcW w:w="1377" w:type="dxa"/>
-            <w:tcBorders>
-              <w:top w:val="single" w:sz="4" w:space="0" w:color="00000A"/>
-              <w:left w:val="single" w:sz="4" w:space="0" w:color="00000A"/>
-              <w:bottom w:val="single" w:sz="4" w:space="0" w:color="00000A"/>
-              <w:right w:val="single" w:sz="4" w:space="0" w:color="00000A"/>
-              <w:insideH w:val="single" w:sz="4" w:space="0" w:color="00000A"/>
-              <w:insideV w:val="single" w:sz="4" w:space="0" w:color="00000A"/>
-            </w:tcBorders>
-            <w:shd w:fill="auto" w:val="clear"/>
-            <w:tcMar>
-              <w:left w:w="98" w:type="dxa"/>
+            <w:tcW w:w="1378" w:type="dxa"/>
+            <w:tcBorders>
+              <w:top w:val="single" w:sz="4" w:space="0" w:color="00000A"/>
+              <w:left w:val="single" w:sz="4" w:space="0" w:color="00000A"/>
+              <w:bottom w:val="single" w:sz="4" w:space="0" w:color="00000A"/>
+              <w:right w:val="single" w:sz="4" w:space="0" w:color="00000A"/>
+              <w:insideH w:val="single" w:sz="4" w:space="0" w:color="00000A"/>
+              <w:insideV w:val="single" w:sz="4" w:space="0" w:color="00000A"/>
+            </w:tcBorders>
+            <w:shd w:fill="auto" w:val="clear"/>
+            <w:tcMar>
+              <w:left w:w="93" w:type="dxa"/>
             </w:tcMar>
             <w:vAlign w:val="center"/>
           </w:tcPr>
@@ -3174,7 +3114,10 @@
         </w:rPr>
       </w:pPr>
       <w:r>
-        <w:rPr/>
+        <w:rPr>
+          <w:rFonts w:ascii="Times New Roman" w:hAnsi="Times New Roman"/>
+          <w:b/>
+        </w:rPr>
       </w:r>
     </w:p>
     <w:p>
@@ -3266,7 +3209,7 @@
       <w:tblPr>
         <w:tblW w:w="4750" w:type="pct"/>
         <w:jc w:val="left"/>
-        <w:tblInd w:w="89" w:type="dxa"/>
+        <w:tblInd w:w="84" w:type="dxa"/>
         <w:tblBorders>
           <w:top w:val="single" w:sz="4" w:space="0" w:color="00000A"/>
           <w:left w:val="single" w:sz="4" w:space="0" w:color="00000A"/>
@@ -3277,7 +3220,7 @@
         </w:tblBorders>
         <w:tblCellMar>
           <w:top w:w="0" w:type="dxa"/>
-          <w:left w:w="83" w:type="dxa"/>
+          <w:left w:w="78" w:type="dxa"/>
           <w:bottom w:w="0" w:type="dxa"/>
           <w:right w:w="108" w:type="dxa"/>
         </w:tblCellMar>
@@ -3304,7 +3247,7 @@
             </w:tcBorders>
             <w:shd w:fill="auto" w:val="clear"/>
             <w:tcMar>
-              <w:left w:w="83" w:type="dxa"/>
+              <w:left w:w="78" w:type="dxa"/>
             </w:tcMar>
           </w:tcPr>
           <w:p>
@@ -3340,7 +3283,7 @@
             </w:tcBorders>
             <w:shd w:fill="auto" w:val="clear"/>
             <w:tcMar>
-              <w:left w:w="83" w:type="dxa"/>
+              <w:left w:w="78" w:type="dxa"/>
             </w:tcMar>
             <w:vAlign w:val="center"/>
           </w:tcPr>
@@ -3377,7 +3320,7 @@
             </w:tcBorders>
             <w:shd w:fill="auto" w:val="clear"/>
             <w:tcMar>
-              <w:left w:w="83" w:type="dxa"/>
+              <w:left w:w="78" w:type="dxa"/>
             </w:tcMar>
           </w:tcPr>
           <w:p>
@@ -3413,7 +3356,7 @@
             </w:tcBorders>
             <w:shd w:fill="auto" w:val="clear"/>
             <w:tcMar>
-              <w:left w:w="83" w:type="dxa"/>
+              <w:left w:w="78" w:type="dxa"/>
             </w:tcMar>
           </w:tcPr>
           <w:p>
@@ -3455,7 +3398,7 @@
             </w:tcBorders>
             <w:shd w:fill="auto" w:val="clear"/>
             <w:tcMar>
-              <w:left w:w="83" w:type="dxa"/>
+              <w:left w:w="78" w:type="dxa"/>
             </w:tcMar>
           </w:tcPr>
           <w:p>
@@ -3487,7 +3430,7 @@
             </w:tcBorders>
             <w:shd w:fill="auto" w:val="clear"/>
             <w:tcMar>
-              <w:left w:w="83" w:type="dxa"/>
+              <w:left w:w="78" w:type="dxa"/>
             </w:tcMar>
             <w:vAlign w:val="center"/>
           </w:tcPr>
@@ -3526,7 +3469,7 @@
             </w:tcBorders>
             <w:shd w:fill="auto" w:val="clear"/>
             <w:tcMar>
-              <w:left w:w="83" w:type="dxa"/>
+              <w:left w:w="78" w:type="dxa"/>
             </w:tcMar>
           </w:tcPr>
           <w:p>
@@ -3569,7 +3512,7 @@
             </w:tcBorders>
             <w:shd w:fill="auto" w:val="clear"/>
             <w:tcMar>
-              <w:left w:w="83" w:type="dxa"/>
+              <w:left w:w="78" w:type="dxa"/>
             </w:tcMar>
           </w:tcPr>
           <w:p>
@@ -3611,7 +3554,7 @@
             </w:tcBorders>
             <w:shd w:fill="auto" w:val="clear"/>
             <w:tcMar>
-              <w:left w:w="83" w:type="dxa"/>
+              <w:left w:w="78" w:type="dxa"/>
             </w:tcMar>
           </w:tcPr>
           <w:p>
@@ -3642,7 +3585,7 @@
             </w:tcBorders>
             <w:shd w:fill="auto" w:val="clear"/>
             <w:tcMar>
-              <w:left w:w="83" w:type="dxa"/>
+              <w:left w:w="78" w:type="dxa"/>
             </w:tcMar>
             <w:vAlign w:val="center"/>
           </w:tcPr>
@@ -3681,7 +3624,7 @@
             </w:tcBorders>
             <w:shd w:fill="auto" w:val="clear"/>
             <w:tcMar>
-              <w:left w:w="83" w:type="dxa"/>
+              <w:left w:w="78" w:type="dxa"/>
             </w:tcMar>
           </w:tcPr>
           <w:p>
@@ -3724,7 +3667,7 @@
             </w:tcBorders>
             <w:shd w:fill="auto" w:val="clear"/>
             <w:tcMar>
-              <w:left w:w="83" w:type="dxa"/>
+              <w:left w:w="78" w:type="dxa"/>
             </w:tcMar>
           </w:tcPr>
           <w:p>
@@ -3768,7 +3711,7 @@
             </w:tcBorders>
             <w:shd w:fill="auto" w:val="clear"/>
             <w:tcMar>
-              <w:left w:w="83" w:type="dxa"/>
+              <w:left w:w="78" w:type="dxa"/>
             </w:tcMar>
           </w:tcPr>
           <w:p>
@@ -3803,7 +3746,7 @@
             </w:tcBorders>
             <w:shd w:fill="auto" w:val="clear"/>
             <w:tcMar>
-              <w:left w:w="83" w:type="dxa"/>
+              <w:left w:w="78" w:type="dxa"/>
             </w:tcMar>
             <w:vAlign w:val="center"/>
           </w:tcPr>
@@ -3840,7 +3783,7 @@
             </w:tcBorders>
             <w:shd w:fill="auto" w:val="clear"/>
             <w:tcMar>
-              <w:left w:w="83" w:type="dxa"/>
+              <w:left w:w="78" w:type="dxa"/>
             </w:tcMar>
           </w:tcPr>
           <w:p>
@@ -3883,7 +3826,7 @@
             </w:tcBorders>
             <w:shd w:fill="auto" w:val="clear"/>
             <w:tcMar>
-              <w:left w:w="83" w:type="dxa"/>
+              <w:left w:w="78" w:type="dxa"/>
             </w:tcMar>
           </w:tcPr>
           <w:p>
@@ -3939,7 +3882,7 @@
             </w:tcBorders>
             <w:shd w:fill="auto" w:val="clear"/>
             <w:tcMar>
-              <w:left w:w="83" w:type="dxa"/>
+              <w:left w:w="78" w:type="dxa"/>
             </w:tcMar>
           </w:tcPr>
           <w:p>
@@ -3973,7 +3916,7 @@
             </w:tcBorders>
             <w:shd w:fill="auto" w:val="clear"/>
             <w:tcMar>
-              <w:left w:w="83" w:type="dxa"/>
+              <w:left w:w="78" w:type="dxa"/>
             </w:tcMar>
             <w:vAlign w:val="center"/>
           </w:tcPr>
@@ -4012,7 +3955,7 @@
             </w:tcBorders>
             <w:shd w:fill="auto" w:val="clear"/>
             <w:tcMar>
-              <w:left w:w="83" w:type="dxa"/>
+              <w:left w:w="78" w:type="dxa"/>
             </w:tcMar>
           </w:tcPr>
           <w:p>
@@ -4055,7 +3998,7 @@
             </w:tcBorders>
             <w:shd w:fill="auto" w:val="clear"/>
             <w:tcMar>
-              <w:left w:w="83" w:type="dxa"/>
+              <w:left w:w="78" w:type="dxa"/>
             </w:tcMar>
           </w:tcPr>
           <w:p>
@@ -4094,7 +4037,7 @@
             </w:tcBorders>
             <w:shd w:fill="auto" w:val="clear"/>
             <w:tcMar>
-              <w:left w:w="83" w:type="dxa"/>
+              <w:left w:w="78" w:type="dxa"/>
             </w:tcMar>
           </w:tcPr>
           <w:p>
@@ -4126,7 +4069,7 @@
             </w:tcBorders>
             <w:shd w:fill="auto" w:val="clear"/>
             <w:tcMar>
-              <w:left w:w="83" w:type="dxa"/>
+              <w:left w:w="78" w:type="dxa"/>
             </w:tcMar>
             <w:vAlign w:val="center"/>
           </w:tcPr>
@@ -4165,7 +4108,7 @@
             </w:tcBorders>
             <w:shd w:fill="auto" w:val="clear"/>
             <w:tcMar>
-              <w:left w:w="83" w:type="dxa"/>
+              <w:left w:w="78" w:type="dxa"/>
             </w:tcMar>
           </w:tcPr>
           <w:p>
@@ -4203,7 +4146,7 @@
             </w:tcBorders>
             <w:shd w:fill="auto" w:val="clear"/>
             <w:tcMar>
-              <w:left w:w="83" w:type="dxa"/>
+              <w:left w:w="78" w:type="dxa"/>
             </w:tcMar>
           </w:tcPr>
           <w:p>
@@ -4245,7 +4188,7 @@
             </w:tcBorders>
             <w:shd w:fill="auto" w:val="clear"/>
             <w:tcMar>
-              <w:left w:w="83" w:type="dxa"/>
+              <w:left w:w="78" w:type="dxa"/>
             </w:tcMar>
           </w:tcPr>
           <w:p>
@@ -4276,7 +4219,7 @@
             </w:tcBorders>
             <w:shd w:fill="auto" w:val="clear"/>
             <w:tcMar>
-              <w:left w:w="83" w:type="dxa"/>
+              <w:left w:w="78" w:type="dxa"/>
             </w:tcMar>
             <w:vAlign w:val="center"/>
           </w:tcPr>
@@ -4313,7 +4256,7 @@
             </w:tcBorders>
             <w:shd w:fill="auto" w:val="clear"/>
             <w:tcMar>
-              <w:left w:w="83" w:type="dxa"/>
+              <w:left w:w="78" w:type="dxa"/>
             </w:tcMar>
           </w:tcPr>
           <w:p>
@@ -4351,7 +4294,7 @@
             </w:tcBorders>
             <w:shd w:fill="auto" w:val="clear"/>
             <w:tcMar>
-              <w:left w:w="83" w:type="dxa"/>
+              <w:left w:w="78" w:type="dxa"/>
             </w:tcMar>
           </w:tcPr>
           <w:p>
@@ -4392,7 +4335,7 @@
             </w:tcBorders>
             <w:shd w:fill="auto" w:val="clear"/>
             <w:tcMar>
-              <w:left w:w="83" w:type="dxa"/>
+              <w:left w:w="78" w:type="dxa"/>
             </w:tcMar>
           </w:tcPr>
           <w:p>
@@ -4424,7 +4367,7 @@
             </w:tcBorders>
             <w:shd w:fill="auto" w:val="clear"/>
             <w:tcMar>
-              <w:left w:w="83" w:type="dxa"/>
+              <w:left w:w="78" w:type="dxa"/>
             </w:tcMar>
             <w:vAlign w:val="center"/>
           </w:tcPr>
@@ -4461,7 +4404,7 @@
             </w:tcBorders>
             <w:shd w:fill="auto" w:val="clear"/>
             <w:tcMar>
-              <w:left w:w="83" w:type="dxa"/>
+              <w:left w:w="78" w:type="dxa"/>
             </w:tcMar>
           </w:tcPr>
           <w:p>
@@ -4499,7 +4442,7 @@
             </w:tcBorders>
             <w:shd w:fill="auto" w:val="clear"/>
             <w:tcMar>
-              <w:left w:w="83" w:type="dxa"/>
+              <w:left w:w="78" w:type="dxa"/>
             </w:tcMar>
           </w:tcPr>
           <w:p>
@@ -4541,7 +4484,7 @@
             </w:tcBorders>
             <w:shd w:fill="auto" w:val="clear"/>
             <w:tcMar>
-              <w:left w:w="83" w:type="dxa"/>
+              <w:left w:w="78" w:type="dxa"/>
             </w:tcMar>
           </w:tcPr>
           <w:p>
@@ -4572,7 +4515,7 @@
             </w:tcBorders>
             <w:shd w:fill="auto" w:val="clear"/>
             <w:tcMar>
-              <w:left w:w="83" w:type="dxa"/>
+              <w:left w:w="78" w:type="dxa"/>
             </w:tcMar>
             <w:vAlign w:val="center"/>
           </w:tcPr>
@@ -4611,7 +4554,7 @@
             </w:tcBorders>
             <w:shd w:fill="auto" w:val="clear"/>
             <w:tcMar>
-              <w:left w:w="83" w:type="dxa"/>
+              <w:left w:w="78" w:type="dxa"/>
             </w:tcMar>
           </w:tcPr>
           <w:p>
@@ -4649,7 +4592,7 @@
             </w:tcBorders>
             <w:shd w:fill="auto" w:val="clear"/>
             <w:tcMar>
-              <w:left w:w="83" w:type="dxa"/>
+              <w:left w:w="78" w:type="dxa"/>
             </w:tcMar>
           </w:tcPr>
           <w:p>
@@ -4689,7 +4632,7 @@
             </w:tcBorders>
             <w:shd w:fill="auto" w:val="clear"/>
             <w:tcMar>
-              <w:left w:w="83" w:type="dxa"/>
+              <w:left w:w="78" w:type="dxa"/>
             </w:tcMar>
           </w:tcPr>
           <w:p>
@@ -4721,7 +4664,7 @@
             </w:tcBorders>
             <w:shd w:fill="auto" w:val="clear"/>
             <w:tcMar>
-              <w:left w:w="83" w:type="dxa"/>
+              <w:left w:w="78" w:type="dxa"/>
             </w:tcMar>
             <w:vAlign w:val="center"/>
           </w:tcPr>
@@ -4760,7 +4703,7 @@
             </w:tcBorders>
             <w:shd w:fill="auto" w:val="clear"/>
             <w:tcMar>
-              <w:left w:w="83" w:type="dxa"/>
+              <w:left w:w="78" w:type="dxa"/>
             </w:tcMar>
           </w:tcPr>
           <w:p>
@@ -4794,7 +4737,7 @@
             </w:tcBorders>
             <w:shd w:fill="auto" w:val="clear"/>
             <w:tcMar>
-              <w:left w:w="83" w:type="dxa"/>
+              <w:left w:w="78" w:type="dxa"/>
             </w:tcMar>
           </w:tcPr>
           <w:p>
@@ -4835,7 +4778,7 @@
             </w:tcBorders>
             <w:shd w:fill="auto" w:val="clear"/>
             <w:tcMar>
-              <w:left w:w="83" w:type="dxa"/>
+              <w:left w:w="78" w:type="dxa"/>
             </w:tcMar>
           </w:tcPr>
           <w:p>
@@ -4867,7 +4810,7 @@
             </w:tcBorders>
             <w:shd w:fill="auto" w:val="clear"/>
             <w:tcMar>
-              <w:left w:w="83" w:type="dxa"/>
+              <w:left w:w="78" w:type="dxa"/>
             </w:tcMar>
             <w:vAlign w:val="center"/>
           </w:tcPr>
@@ -4904,7 +4847,7 @@
             </w:tcBorders>
             <w:shd w:fill="auto" w:val="clear"/>
             <w:tcMar>
-              <w:left w:w="83" w:type="dxa"/>
+              <w:left w:w="78" w:type="dxa"/>
             </w:tcMar>
           </w:tcPr>
           <w:p>
@@ -4940,7 +4883,7 @@
             </w:tcBorders>
             <w:shd w:fill="auto" w:val="clear"/>
             <w:tcMar>
-              <w:left w:w="83" w:type="dxa"/>
+              <w:left w:w="78" w:type="dxa"/>
             </w:tcMar>
           </w:tcPr>
           <w:p>
@@ -4982,7 +4925,7 @@
             </w:tcBorders>
             <w:shd w:fill="auto" w:val="clear"/>
             <w:tcMar>
-              <w:left w:w="83" w:type="dxa"/>
+              <w:left w:w="78" w:type="dxa"/>
             </w:tcMar>
             <w:vAlign w:val="center"/>
           </w:tcPr>
@@ -5015,7 +4958,7 @@
             </w:tcBorders>
             <w:shd w:fill="auto" w:val="clear"/>
             <w:tcMar>
-              <w:left w:w="83" w:type="dxa"/>
+              <w:left w:w="78" w:type="dxa"/>
             </w:tcMar>
             <w:vAlign w:val="center"/>
           </w:tcPr>
@@ -5054,7 +4997,7 @@
             </w:tcBorders>
             <w:shd w:fill="auto" w:val="clear"/>
             <w:tcMar>
-              <w:left w:w="83" w:type="dxa"/>
+              <w:left w:w="78" w:type="dxa"/>
             </w:tcMar>
           </w:tcPr>
           <w:p>
@@ -5091,7 +5034,7 @@
             </w:tcBorders>
             <w:shd w:fill="auto" w:val="clear"/>
             <w:tcMar>
-              <w:left w:w="83" w:type="dxa"/>
+              <w:left w:w="78" w:type="dxa"/>
             </w:tcMar>
           </w:tcPr>
           <w:p>
@@ -5133,7 +5076,7 @@
             </w:tcBorders>
             <w:shd w:fill="auto" w:val="clear"/>
             <w:tcMar>
-              <w:left w:w="83" w:type="dxa"/>
+              <w:left w:w="78" w:type="dxa"/>
             </w:tcMar>
           </w:tcPr>
           <w:p>
@@ -5164,7 +5107,7 @@
             </w:tcBorders>
             <w:shd w:fill="auto" w:val="clear"/>
             <w:tcMar>
-              <w:left w:w="83" w:type="dxa"/>
+              <w:left w:w="78" w:type="dxa"/>
             </w:tcMar>
             <w:vAlign w:val="center"/>
           </w:tcPr>
@@ -5203,7 +5146,7 @@
             </w:tcBorders>
             <w:shd w:fill="auto" w:val="clear"/>
             <w:tcMar>
-              <w:left w:w="83" w:type="dxa"/>
+              <w:left w:w="78" w:type="dxa"/>
             </w:tcMar>
           </w:tcPr>
           <w:p>
@@ -5240,7 +5183,7 @@
             </w:tcBorders>
             <w:shd w:fill="auto" w:val="clear"/>
             <w:tcMar>
-              <w:left w:w="83" w:type="dxa"/>
+              <w:left w:w="78" w:type="dxa"/>
             </w:tcMar>
           </w:tcPr>
           <w:p>
@@ -5280,7 +5223,7 @@
             </w:tcBorders>
             <w:shd w:fill="auto" w:val="clear"/>
             <w:tcMar>
-              <w:left w:w="83" w:type="dxa"/>
+              <w:left w:w="78" w:type="dxa"/>
             </w:tcMar>
           </w:tcPr>
           <w:p>
@@ -5316,7 +5259,7 @@
             </w:tcBorders>
             <w:shd w:fill="auto" w:val="clear"/>
             <w:tcMar>
-              <w:left w:w="83" w:type="dxa"/>
+              <w:left w:w="78" w:type="dxa"/>
             </w:tcMar>
             <w:vAlign w:val="center"/>
           </w:tcPr>
@@ -5356,7 +5299,7 @@
             </w:tcBorders>
             <w:shd w:fill="auto" w:val="clear"/>
             <w:tcMar>
-              <w:left w:w="83" w:type="dxa"/>
+              <w:left w:w="78" w:type="dxa"/>
             </w:tcMar>
           </w:tcPr>
           <w:p>
@@ -5392,7 +5335,7 @@
             </w:tcBorders>
             <w:shd w:fill="auto" w:val="clear"/>
             <w:tcMar>
-              <w:left w:w="83" w:type="dxa"/>
+              <w:left w:w="78" w:type="dxa"/>
             </w:tcMar>
             <w:vAlign w:val="center"/>
           </w:tcPr>
@@ -5432,7 +5375,7 @@
             </w:tcBorders>
             <w:shd w:fill="auto" w:val="clear"/>
             <w:tcMar>
-              <w:left w:w="83" w:type="dxa"/>
+              <w:left w:w="78" w:type="dxa"/>
             </w:tcMar>
           </w:tcPr>
           <w:p>
@@ -5468,7 +5411,7 @@
             </w:tcBorders>
             <w:shd w:fill="auto" w:val="clear"/>
             <w:tcMar>
-              <w:left w:w="83" w:type="dxa"/>
+              <w:left w:w="78" w:type="dxa"/>
             </w:tcMar>
             <w:vAlign w:val="center"/>
           </w:tcPr>
@@ -5567,7 +5510,7 @@
       <w:tblPr>
         <w:tblW w:w="4750" w:type="pct"/>
         <w:jc w:val="left"/>
-        <w:tblInd w:w="89" w:type="dxa"/>
+        <w:tblInd w:w="84" w:type="dxa"/>
         <w:tblBorders>
           <w:top w:val="single" w:sz="4" w:space="0" w:color="00000A"/>
           <w:left w:val="single" w:sz="4" w:space="0" w:color="00000A"/>
@@ -5578,7 +5521,7 @@
         </w:tblBorders>
         <w:tblCellMar>
           <w:top w:w="0" w:type="dxa"/>
-          <w:left w:w="83" w:type="dxa"/>
+          <w:left w:w="78" w:type="dxa"/>
           <w:bottom w:w="0" w:type="dxa"/>
           <w:right w:w="108" w:type="dxa"/>
         </w:tblCellMar>
@@ -5603,7 +5546,7 @@
             </w:tcBorders>
             <w:shd w:fill="auto" w:val="clear"/>
             <w:tcMar>
-              <w:left w:w="83" w:type="dxa"/>
+              <w:left w:w="78" w:type="dxa"/>
             </w:tcMar>
             <w:vAlign w:val="center"/>
           </w:tcPr>
@@ -5636,7 +5579,7 @@
             </w:tcBorders>
             <w:shd w:fill="auto" w:val="clear"/>
             <w:tcMar>
-              <w:left w:w="83" w:type="dxa"/>
+              <w:left w:w="78" w:type="dxa"/>
             </w:tcMar>
             <w:vAlign w:val="center"/>
           </w:tcPr>
@@ -5676,7 +5619,7 @@
             </w:tcBorders>
             <w:shd w:fill="auto" w:val="clear"/>
             <w:tcMar>
-              <w:left w:w="83" w:type="dxa"/>
+              <w:left w:w="78" w:type="dxa"/>
             </w:tcMar>
             <w:vAlign w:val="center"/>
           </w:tcPr>
@@ -5709,7 +5652,7 @@
             </w:tcBorders>
             <w:shd w:fill="auto" w:val="clear"/>
             <w:tcMar>
-              <w:left w:w="83" w:type="dxa"/>
+              <w:left w:w="78" w:type="dxa"/>
             </w:tcMar>
             <w:vAlign w:val="center"/>
           </w:tcPr>
@@ -5806,6 +5749,58 @@
         </w:rPr>
       </w:r>
     </w:p>
+    <w:tbl>
+      <w:tblPr>
+        <w:tblW w:w="8896" w:type="dxa"/>
+        <w:jc w:val="left"/>
+        <w:tblInd w:w="55" w:type="dxa"/>
+        <w:tblBorders/>
+        <w:tblCellMar>
+          <w:top w:w="55" w:type="dxa"/>
+          <w:left w:w="55" w:type="dxa"/>
+          <w:bottom w:w="55" w:type="dxa"/>
+          <w:right w:w="55" w:type="dxa"/>
+        </w:tblCellMar>
+      </w:tblPr>
+      <w:tblGrid>
+        <w:gridCol w:w="8896"/>
+      </w:tblGrid>
+      <w:tr>
+        <w:trPr/>
+        <w:tc>
+          <w:tcPr>
+            <w:tcW w:w="8896" w:type="dxa"/>
+            <w:tcBorders/>
+            <w:shd w:fill="auto" w:val="clear"/>
+          </w:tcPr>
+          <w:p>
+            <w:pPr>
+              <w:pStyle w:val="Normal"/>
+              <w:bidi w:val="0"/>
+              <w:spacing w:before="0" w:after="0"/>
+              <w:jc w:val="center"/>
+              <w:rPr>
+                <w:i/>
+                <w:i/>
+                <w:iCs/>
+              </w:rPr>
+            </w:pPr>
+            <w:r>
+              <w:rPr>
+                <w:rFonts w:eastAsia="Times New Roman" w:cs="Times New Roman" w:ascii="Times New Roman" w:hAnsi="Times New Roman"/>
+                <w:i/>
+                <w:iCs/>
+                <w:color w:val="000000"/>
+                <w:sz w:val="20"/>
+                <w:szCs w:val="20"/>
+                <w:lang w:val="en-US" w:eastAsia="ru-RU"/>
+              </w:rPr>
+              <w:t>Св. комп. {obj[name]} ИНН {obj[inn]} Обязательства на сумму {obj[bank_liabilities_vol]}руб.{issue.issuer_affiliates_all|for}{issue.issuer_affiliates_all|endfor}</w:t>
+            </w:r>
+          </w:p>
+        </w:tc>
+      </w:tr>
+    </w:tbl>
     <w:p>
       <w:pPr>
         <w:pStyle w:val="Normal"/>
@@ -5829,7 +5824,7 @@
       <w:tblPr>
         <w:tblW w:w="4750" w:type="pct"/>
         <w:jc w:val="left"/>
-        <w:tblInd w:w="89" w:type="dxa"/>
+        <w:tblInd w:w="84" w:type="dxa"/>
         <w:tblBorders>
           <w:top w:val="single" w:sz="4" w:space="0" w:color="00000A"/>
           <w:left w:val="single" w:sz="4" w:space="0" w:color="00000A"/>
@@ -5840,7 +5835,7 @@
         </w:tblBorders>
         <w:tblCellMar>
           <w:top w:w="0" w:type="dxa"/>
-          <w:left w:w="83" w:type="dxa"/>
+          <w:left w:w="78" w:type="dxa"/>
           <w:bottom w:w="0" w:type="dxa"/>
           <w:right w:w="108" w:type="dxa"/>
         </w:tblCellMar>
@@ -5867,7 +5862,7 @@
             </w:tcBorders>
             <w:shd w:fill="auto" w:val="clear"/>
             <w:tcMar>
-              <w:left w:w="83" w:type="dxa"/>
+              <w:left w:w="78" w:type="dxa"/>
             </w:tcMar>
           </w:tcPr>
           <w:p>
@@ -5899,7 +5894,7 @@
             </w:tcBorders>
             <w:shd w:fill="auto" w:val="clear"/>
             <w:tcMar>
-              <w:left w:w="83" w:type="dxa"/>
+              <w:left w:w="78" w:type="dxa"/>
             </w:tcMar>
           </w:tcPr>
           <w:p>
@@ -5942,7 +5937,7 @@
             </w:tcBorders>
             <w:shd w:fill="auto" w:val="clear"/>
             <w:tcMar>
-              <w:left w:w="83" w:type="dxa"/>
+              <w:left w:w="78" w:type="dxa"/>
             </w:tcMar>
           </w:tcPr>
           <w:p>
@@ -5974,7 +5969,7 @@
             </w:tcBorders>
             <w:shd w:fill="auto" w:val="clear"/>
             <w:tcMar>
-              <w:left w:w="83" w:type="dxa"/>
+              <w:left w:w="78" w:type="dxa"/>
             </w:tcMar>
           </w:tcPr>
           <w:p>
@@ -6017,7 +6012,7 @@
             </w:tcBorders>
             <w:shd w:fill="auto" w:val="clear"/>
             <w:tcMar>
-              <w:left w:w="83" w:type="dxa"/>
+              <w:left w:w="78" w:type="dxa"/>
             </w:tcMar>
           </w:tcPr>
           <w:p>
@@ -6049,7 +6044,7 @@
             </w:tcBorders>
             <w:shd w:fill="auto" w:val="clear"/>
             <w:tcMar>
-              <w:left w:w="83" w:type="dxa"/>
+              <w:left w:w="78" w:type="dxa"/>
             </w:tcMar>
           </w:tcPr>
           <w:p>

</xml_diff>

<commit_message>
minor info and lack fixes in DOMC templates
</commit_message>
<xml_diff>
--- a/marer/templates/documents/issue_domc_from_1500000.docx
+++ b/marer/templates/documents/issue_domc_from_1500000.docx
@@ -998,15 +998,20 @@
       <w:pPr>
         <w:pStyle w:val="Normal"/>
         <w:spacing w:before="0" w:after="0"/>
-        <w:rPr>
-          <w:rFonts w:ascii="Times New Roman" w:hAnsi="Times New Roman"/>
-        </w:rPr>
+        <w:rPr/>
       </w:pPr>
       <w:r>
         <w:rPr>
           <w:rFonts w:ascii="Times New Roman" w:hAnsi="Times New Roman"/>
         </w:rPr>
-        <w:t>Сумма вознаграждения (комиссии)___________________________________________________</w:t>
+        <w:t xml:space="preserve">Сумма вознаграждения (комиссии) </w:t>
+      </w:r>
+      <w:r>
+        <w:rPr>
+          <w:rFonts w:ascii="Times New Roman" w:hAnsi="Times New Roman"/>
+          <w:u w:val="single"/>
+        </w:rPr>
+        <w:t>{issue.bank_commission} руб.</w:t>
       </w:r>
     </w:p>
     <w:p>
@@ -1200,16 +1205,14 @@
     </w:p>
     <w:tbl>
       <w:tblPr>
-        <w:tblW w:w="4750" w:type="pct"/>
+        <w:tblW w:w="9300" w:type="dxa"/>
         <w:jc w:val="left"/>
         <w:tblInd w:w="84" w:type="dxa"/>
         <w:tblBorders>
           <w:top w:val="single" w:sz="4" w:space="0" w:color="00000A"/>
           <w:left w:val="single" w:sz="4" w:space="0" w:color="00000A"/>
           <w:bottom w:val="single" w:sz="4" w:space="0" w:color="00000A"/>
-          <w:right w:val="single" w:sz="4" w:space="0" w:color="00000A"/>
           <w:insideH w:val="single" w:sz="4" w:space="0" w:color="00000A"/>
-          <w:insideV w:val="single" w:sz="4" w:space="0" w:color="00000A"/>
         </w:tblBorders>
         <w:tblCellMar>
           <w:top w:w="0" w:type="dxa"/>
@@ -1220,22 +1223,22 @@
         <w:tblLook w:noVBand="0" w:val="01e0" w:noHBand="0" w:lastColumn="1" w:firstColumn="1" w:lastRow="1" w:firstRow="1"/>
       </w:tblPr>
       <w:tblGrid>
-        <w:gridCol w:w="6144"/>
-        <w:gridCol w:w="1372"/>
-        <w:gridCol w:w="1371"/>
+        <w:gridCol w:w="5723"/>
+        <w:gridCol w:w="1189"/>
+        <w:gridCol w:w="1200"/>
+        <w:gridCol w:w="1188"/>
       </w:tblGrid>
       <w:tr>
         <w:trPr/>
         <w:tc>
           <w:tcPr>
-            <w:tcW w:w="6144" w:type="dxa"/>
-            <w:tcBorders>
-              <w:top w:val="single" w:sz="4" w:space="0" w:color="00000A"/>
-              <w:left w:val="single" w:sz="4" w:space="0" w:color="00000A"/>
-              <w:bottom w:val="single" w:sz="4" w:space="0" w:color="00000A"/>
-              <w:right w:val="single" w:sz="4" w:space="0" w:color="00000A"/>
-              <w:insideH w:val="single" w:sz="4" w:space="0" w:color="00000A"/>
-              <w:insideV w:val="single" w:sz="4" w:space="0" w:color="00000A"/>
+            <w:tcW w:w="6912" w:type="dxa"/>
+            <w:gridSpan w:val="2"/>
+            <w:tcBorders>
+              <w:top w:val="single" w:sz="4" w:space="0" w:color="00000A"/>
+              <w:left w:val="single" w:sz="4" w:space="0" w:color="00000A"/>
+              <w:bottom w:val="single" w:sz="4" w:space="0" w:color="00000A"/>
+              <w:insideH w:val="single" w:sz="4" w:space="0" w:color="00000A"/>
             </w:tcBorders>
             <w:shd w:fill="auto" w:val="clear"/>
             <w:tcMar>
@@ -1264,7 +1267,7 @@
         </w:tc>
         <w:tc>
           <w:tcPr>
-            <w:tcW w:w="1372" w:type="dxa"/>
+            <w:tcW w:w="1200" w:type="dxa"/>
             <w:tcBorders>
               <w:top w:val="single" w:sz="4" w:space="0" w:color="00000A"/>
               <w:left w:val="single" w:sz="4" w:space="0" w:color="00000A"/>
@@ -1303,7 +1306,7 @@
         </w:tc>
         <w:tc>
           <w:tcPr>
-            <w:tcW w:w="1371" w:type="dxa"/>
+            <w:tcW w:w="1188" w:type="dxa"/>
             <w:tcBorders>
               <w:top w:val="single" w:sz="4" w:space="0" w:color="00000A"/>
               <w:left w:val="single" w:sz="4" w:space="0" w:color="00000A"/>
@@ -1345,14 +1348,13 @@
         <w:trPr/>
         <w:tc>
           <w:tcPr>
-            <w:tcW w:w="6144" w:type="dxa"/>
-            <w:tcBorders>
-              <w:top w:val="single" w:sz="4" w:space="0" w:color="00000A"/>
-              <w:left w:val="single" w:sz="4" w:space="0" w:color="00000A"/>
-              <w:bottom w:val="single" w:sz="4" w:space="0" w:color="00000A"/>
-              <w:right w:val="single" w:sz="4" w:space="0" w:color="00000A"/>
-              <w:insideH w:val="single" w:sz="4" w:space="0" w:color="00000A"/>
-              <w:insideV w:val="single" w:sz="4" w:space="0" w:color="00000A"/>
+            <w:tcW w:w="6912" w:type="dxa"/>
+            <w:gridSpan w:val="2"/>
+            <w:tcBorders>
+              <w:top w:val="single" w:sz="4" w:space="0" w:color="00000A"/>
+              <w:left w:val="single" w:sz="4" w:space="0" w:color="00000A"/>
+              <w:bottom w:val="single" w:sz="4" w:space="0" w:color="00000A"/>
+              <w:insideH w:val="single" w:sz="4" w:space="0" w:color="00000A"/>
             </w:tcBorders>
             <w:shd w:fill="auto" w:val="clear"/>
             <w:tcMar>
@@ -1381,7 +1383,7 @@
         </w:tc>
         <w:tc>
           <w:tcPr>
-            <w:tcW w:w="1372" w:type="dxa"/>
+            <w:tcW w:w="1200" w:type="dxa"/>
             <w:tcBorders>
               <w:top w:val="single" w:sz="4" w:space="0" w:color="00000A"/>
               <w:left w:val="single" w:sz="4" w:space="0" w:color="00000A"/>
@@ -1419,7 +1421,7 @@
         </w:tc>
         <w:tc>
           <w:tcPr>
-            <w:tcW w:w="1371" w:type="dxa"/>
+            <w:tcW w:w="1188" w:type="dxa"/>
             <w:tcBorders>
               <w:top w:val="single" w:sz="4" w:space="0" w:color="00000A"/>
               <w:left w:val="single" w:sz="4" w:space="0" w:color="00000A"/>
@@ -1460,7 +1462,7 @@
         <w:trPr/>
         <w:tc>
           <w:tcPr>
-            <w:tcW w:w="6144" w:type="dxa"/>
+            <w:tcW w:w="5723" w:type="dxa"/>
             <w:tcBorders>
               <w:top w:val="single" w:sz="4" w:space="0" w:color="00000A"/>
               <w:left w:val="single" w:sz="4" w:space="0" w:color="00000A"/>
@@ -1482,28 +1484,36 @@
               </w:tabs>
               <w:spacing w:lineRule="auto" w:line="240" w:before="0" w:after="0"/>
               <w:jc w:val="both"/>
-              <w:rPr>
-                <w:rFonts w:ascii="Times New Roman" w:hAnsi="Times New Roman"/>
-              </w:rPr>
-            </w:pPr>
-            <w:r>
-              <w:rPr>
-                <w:rFonts w:ascii="Times New Roman" w:hAnsi="Times New Roman"/>
-              </w:rPr>
-              <w:t>Выручка за Последний завершенный год/ за последний отчетный период</w:t>
-            </w:r>
-          </w:p>
-        </w:tc>
-        <w:tc>
-          <w:tcPr>
-            <w:tcW w:w="1372" w:type="dxa"/>
-            <w:tcBorders>
-              <w:top w:val="single" w:sz="4" w:space="0" w:color="00000A"/>
-              <w:left w:val="single" w:sz="4" w:space="0" w:color="00000A"/>
-              <w:bottom w:val="single" w:sz="4" w:space="0" w:color="00000A"/>
-              <w:right w:val="single" w:sz="4" w:space="0" w:color="00000A"/>
-              <w:insideH w:val="single" w:sz="4" w:space="0" w:color="00000A"/>
-              <w:insideV w:val="single" w:sz="4" w:space="0" w:color="00000A"/>
+              <w:rPr/>
+            </w:pPr>
+            <w:r>
+              <w:rPr>
+                <w:rFonts w:ascii="Times New Roman" w:hAnsi="Times New Roman"/>
+              </w:rPr>
+              <w:t xml:space="preserve">Выручка за </w:t>
+            </w:r>
+            <w:r>
+              <w:rPr>
+                <w:rFonts w:ascii="Times New Roman" w:hAnsi="Times New Roman"/>
+              </w:rPr>
+              <w:t xml:space="preserve">Предыдущий завершенный год/ за </w:t>
+            </w:r>
+            <w:r>
+              <w:rPr>
+                <w:rFonts w:ascii="Times New Roman" w:hAnsi="Times New Roman"/>
+              </w:rPr>
+              <w:t>Последний завершенный год/ за последний отчетный период</w:t>
+            </w:r>
+          </w:p>
+        </w:tc>
+        <w:tc>
+          <w:tcPr>
+            <w:tcW w:w="1189" w:type="dxa"/>
+            <w:tcBorders>
+              <w:top w:val="single" w:sz="4" w:space="0" w:color="00000A"/>
+              <w:left w:val="single" w:sz="4" w:space="0" w:color="00000A"/>
+              <w:bottom w:val="single" w:sz="4" w:space="0" w:color="00000A"/>
+              <w:insideH w:val="single" w:sz="4" w:space="0" w:color="00000A"/>
             </w:tcBorders>
             <w:shd w:fill="auto" w:val="clear"/>
             <w:tcMar>
@@ -1519,22 +1529,34 @@
               </w:tabs>
               <w:spacing w:lineRule="auto" w:line="240" w:before="0" w:after="0"/>
               <w:jc w:val="center"/>
-              <w:rPr>
-                <w:rFonts w:ascii="Times New Roman" w:hAnsi="Times New Roman"/>
-              </w:rPr>
+              <w:rPr/>
             </w:pPr>
             <w:r>
               <w:rPr>
                 <w:rFonts w:ascii="Times New Roman" w:hAnsi="Times New Roman"/>
                 <w:lang w:val="en-US"/>
               </w:rPr>
-              <w:t>{balance_code_2110_offset_1}</w:t>
-            </w:r>
-          </w:p>
-        </w:tc>
-        <w:tc>
-          <w:tcPr>
-            <w:tcW w:w="1371" w:type="dxa"/>
+              <w:t>{balance_code_2110_offset_</w:t>
+            </w:r>
+            <w:r>
+              <w:rPr>
+                <w:rFonts w:ascii="Times New Roman" w:hAnsi="Times New Roman"/>
+                <w:lang w:val="en-US"/>
+              </w:rPr>
+              <w:t>2</w:t>
+            </w:r>
+            <w:r>
+              <w:rPr>
+                <w:rFonts w:ascii="Times New Roman" w:hAnsi="Times New Roman"/>
+                <w:lang w:val="en-US"/>
+              </w:rPr>
+              <w:t>}</w:t>
+            </w:r>
+          </w:p>
+        </w:tc>
+        <w:tc>
+          <w:tcPr>
+            <w:tcW w:w="1200" w:type="dxa"/>
             <w:tcBorders>
               <w:top w:val="single" w:sz="4" w:space="0" w:color="00000A"/>
               <w:left w:val="single" w:sz="4" w:space="0" w:color="00000A"/>
@@ -1561,6 +1583,46 @@
                 <w:rFonts w:ascii="Times New Roman" w:hAnsi="Times New Roman"/>
               </w:rPr>
             </w:pPr>
+            <w:bookmarkStart w:id="2" w:name="__DdeLink__7084_1582496076"/>
+            <w:bookmarkEnd w:id="2"/>
+            <w:r>
+              <w:rPr>
+                <w:rFonts w:ascii="Times New Roman" w:hAnsi="Times New Roman"/>
+                <w:lang w:val="en-US"/>
+              </w:rPr>
+              <w:t>{balance_code_2110_offset_1}</w:t>
+            </w:r>
+          </w:p>
+        </w:tc>
+        <w:tc>
+          <w:tcPr>
+            <w:tcW w:w="1188" w:type="dxa"/>
+            <w:tcBorders>
+              <w:top w:val="single" w:sz="4" w:space="0" w:color="00000A"/>
+              <w:left w:val="single" w:sz="4" w:space="0" w:color="00000A"/>
+              <w:bottom w:val="single" w:sz="4" w:space="0" w:color="00000A"/>
+              <w:right w:val="single" w:sz="4" w:space="0" w:color="00000A"/>
+              <w:insideH w:val="single" w:sz="4" w:space="0" w:color="00000A"/>
+              <w:insideV w:val="single" w:sz="4" w:space="0" w:color="00000A"/>
+            </w:tcBorders>
+            <w:shd w:fill="auto" w:val="clear"/>
+            <w:tcMar>
+              <w:left w:w="78" w:type="dxa"/>
+            </w:tcMar>
+            <w:vAlign w:val="center"/>
+          </w:tcPr>
+          <w:p>
+            <w:pPr>
+              <w:pStyle w:val="Normal"/>
+              <w:tabs>
+                <w:tab w:val="left" w:pos="9923" w:leader="underscore"/>
+              </w:tabs>
+              <w:spacing w:lineRule="auto" w:line="240" w:before="0" w:after="0"/>
+              <w:jc w:val="center"/>
+              <w:rPr>
+                <w:rFonts w:ascii="Times New Roman" w:hAnsi="Times New Roman"/>
+              </w:rPr>
+            </w:pPr>
             <w:r>
               <w:rPr>
                 <w:rFonts w:ascii="Times New Roman" w:hAnsi="Times New Roman"/>
@@ -1575,14 +1637,13 @@
         <w:trPr/>
         <w:tc>
           <w:tcPr>
-            <w:tcW w:w="6144" w:type="dxa"/>
-            <w:tcBorders>
-              <w:top w:val="single" w:sz="4" w:space="0" w:color="00000A"/>
-              <w:left w:val="single" w:sz="4" w:space="0" w:color="00000A"/>
-              <w:bottom w:val="single" w:sz="4" w:space="0" w:color="00000A"/>
-              <w:right w:val="single" w:sz="4" w:space="0" w:color="00000A"/>
-              <w:insideH w:val="single" w:sz="4" w:space="0" w:color="00000A"/>
-              <w:insideV w:val="single" w:sz="4" w:space="0" w:color="00000A"/>
+            <w:tcW w:w="6912" w:type="dxa"/>
+            <w:gridSpan w:val="2"/>
+            <w:tcBorders>
+              <w:top w:val="single" w:sz="4" w:space="0" w:color="00000A"/>
+              <w:left w:val="single" w:sz="4" w:space="0" w:color="00000A"/>
+              <w:bottom w:val="single" w:sz="4" w:space="0" w:color="00000A"/>
+              <w:insideH w:val="single" w:sz="4" w:space="0" w:color="00000A"/>
             </w:tcBorders>
             <w:shd w:fill="auto" w:val="clear"/>
             <w:tcMar>
@@ -1611,7 +1672,7 @@
         </w:tc>
         <w:tc>
           <w:tcPr>
-            <w:tcW w:w="1372" w:type="dxa"/>
+            <w:tcW w:w="1200" w:type="dxa"/>
             <w:tcBorders>
               <w:top w:val="single" w:sz="4" w:space="0" w:color="00000A"/>
               <w:left w:val="single" w:sz="4" w:space="0" w:color="00000A"/>
@@ -1651,7 +1712,7 @@
         </w:tc>
         <w:tc>
           <w:tcPr>
-            <w:tcW w:w="1371" w:type="dxa"/>
+            <w:tcW w:w="1188" w:type="dxa"/>
             <w:tcBorders>
               <w:top w:val="single" w:sz="4" w:space="0" w:color="00000A"/>
               <w:left w:val="single" w:sz="4" w:space="0" w:color="00000A"/>
@@ -3847,14 +3908,14 @@
               </w:rPr>
               <w:t>{issue.</w:t>
             </w:r>
-            <w:bookmarkStart w:id="2" w:name="__DdeLink__4412_4130706824"/>
+            <w:bookmarkStart w:id="3" w:name="__DdeLink__4412_4130706824"/>
             <w:r>
               <w:rPr>
                 <w:rFonts w:ascii="Times New Roman" w:hAnsi="Times New Roman"/>
               </w:rPr>
               <w:t>scoring_revenue_reduction</w:t>
             </w:r>
-            <w:bookmarkEnd w:id="2"/>
+            <w:bookmarkEnd w:id="3"/>
             <w:r>
               <w:rPr>
                 <w:rFonts w:ascii="Times New Roman" w:hAnsi="Times New Roman"/>
@@ -4678,8 +4739,8 @@
                 <w:szCs w:val="22"/>
               </w:rPr>
             </w:pPr>
-            <w:bookmarkStart w:id="3" w:name="__DdeLink__5585_4130706824"/>
-            <w:bookmarkEnd w:id="3"/>
+            <w:bookmarkStart w:id="4" w:name="__DdeLink__5585_4130706824"/>
+            <w:bookmarkEnd w:id="4"/>
             <w:r>
               <w:rPr>
                 <w:i/>
@@ -5672,14 +5733,14 @@
               </w:rPr>
               <w:t>{issue.</w:t>
             </w:r>
-            <w:bookmarkStart w:id="4" w:name="__DdeLink__5583_4130706824"/>
+            <w:bookmarkStart w:id="5" w:name="__DdeLink__5583_4130706824"/>
             <w:r>
               <w:rPr>
                 <w:rFonts w:ascii="Times New Roman" w:hAnsi="Times New Roman"/>
               </w:rPr>
               <w:t>humanized_is_real_of_issuer_activity_confirms</w:t>
             </w:r>
-            <w:bookmarkEnd w:id="4"/>
+            <w:bookmarkEnd w:id="5"/>
             <w:r>
               <w:rPr>
                 <w:rFonts w:ascii="Times New Roman" w:hAnsi="Times New Roman"/>

</xml_diff>

<commit_message>
added total banks liabilities info
</commit_message>
<xml_diff>
--- a/marer/templates/documents/issue_domc_from_1500000.docx
+++ b/marer/templates/documents/issue_domc_from_1500000.docx
@@ -1583,8 +1583,6 @@
                 <w:rFonts w:ascii="Times New Roman" w:hAnsi="Times New Roman"/>
               </w:rPr>
             </w:pPr>
-            <w:bookmarkStart w:id="2" w:name="__DdeLink__7084_1582496076"/>
-            <w:bookmarkEnd w:id="2"/>
             <w:r>
               <w:rPr>
                 <w:rFonts w:ascii="Times New Roman" w:hAnsi="Times New Roman"/>
@@ -3908,14 +3906,14 @@
               </w:rPr>
               <w:t>{issue.</w:t>
             </w:r>
-            <w:bookmarkStart w:id="3" w:name="__DdeLink__4412_4130706824"/>
+            <w:bookmarkStart w:id="2" w:name="__DdeLink__4412_4130706824"/>
             <w:r>
               <w:rPr>
                 <w:rFonts w:ascii="Times New Roman" w:hAnsi="Times New Roman"/>
               </w:rPr>
               <w:t>scoring_revenue_reduction</w:t>
             </w:r>
-            <w:bookmarkEnd w:id="3"/>
+            <w:bookmarkEnd w:id="2"/>
             <w:r>
               <w:rPr>
                 <w:rFonts w:ascii="Times New Roman" w:hAnsi="Times New Roman"/>
@@ -4739,8 +4737,8 @@
                 <w:szCs w:val="22"/>
               </w:rPr>
             </w:pPr>
-            <w:bookmarkStart w:id="4" w:name="__DdeLink__5585_4130706824"/>
-            <w:bookmarkEnd w:id="4"/>
+            <w:bookmarkStart w:id="3" w:name="__DdeLink__5585_4130706824"/>
+            <w:bookmarkEnd w:id="3"/>
             <w:r>
               <w:rPr>
                 <w:i/>
@@ -5733,14 +5731,14 @@
               </w:rPr>
               <w:t>{issue.</w:t>
             </w:r>
-            <w:bookmarkStart w:id="5" w:name="__DdeLink__5583_4130706824"/>
+            <w:bookmarkStart w:id="4" w:name="__DdeLink__5583_4130706824"/>
             <w:r>
               <w:rPr>
                 <w:rFonts w:ascii="Times New Roman" w:hAnsi="Times New Roman"/>
               </w:rPr>
               <w:t>humanized_is_real_of_issuer_activity_confirms</w:t>
             </w:r>
-            <w:bookmarkEnd w:id="5"/>
+            <w:bookmarkEnd w:id="4"/>
             <w:r>
               <w:rPr>
                 <w:rFonts w:ascii="Times New Roman" w:hAnsi="Times New Roman"/>
@@ -5777,19 +5775,24 @@
       <w:pPr>
         <w:pStyle w:val="Normal"/>
         <w:spacing w:before="0" w:after="0"/>
+        <w:rPr/>
+      </w:pPr>
+      <w:r>
         <w:rPr>
           <w:rFonts w:ascii="Times New Roman" w:hAnsi="Times New Roman"/>
           <w:sz w:val="20"/>
           <w:szCs w:val="20"/>
         </w:rPr>
-      </w:pPr>
+        <w:t xml:space="preserve">Обязательства в ПАО «БАНК СГБ»  (рассмотрено, выдано): </w:t>
+      </w:r>
       <w:r>
         <w:rPr>
           <w:rFonts w:ascii="Times New Roman" w:hAnsi="Times New Roman"/>
           <w:sz w:val="20"/>
           <w:szCs w:val="20"/>
-        </w:rPr>
-        <w:t>Обязательства в ПАО «БАНК СГБ»  (рассмотрено, выдано):_________________________________________</w:t>
+          <w:u w:val="single"/>
+        </w:rPr>
+        <w:t>{issue.total_bank_liabilities_vol} руб.</w:t>
       </w:r>
     </w:p>
     <w:p>

</xml_diff>

<commit_message>
implemented big DOMC file filling with issue fields and admin
</commit_message>
<xml_diff>
--- a/marer/templates/documents/issue_domc_from_1500000.docx
+++ b/marer/templates/documents/issue_domc_from_1500000.docx
@@ -1891,7 +1891,7 @@
               <w:rPr>
                 <w:rFonts w:ascii="Times New Roman" w:hAnsi="Times New Roman"/>
               </w:rPr>
-              <w:t>Дата регистрации Клиента более 6 мес.</w:t>
+              <w:t>Дата регистрации Клиента менее 6 мес.</w:t>
             </w:r>
           </w:p>
         </w:tc>
@@ -1920,15 +1920,25 @@
               </w:tabs>
               <w:spacing w:before="0" w:after="0"/>
               <w:jc w:val="center"/>
-              <w:rPr>
-                <w:rFonts w:ascii="Times New Roman" w:hAnsi="Times New Roman"/>
-              </w:rPr>
-            </w:pPr>
-            <w:r>
-              <w:rPr>
-                <w:rFonts w:ascii="Times New Roman" w:hAnsi="Times New Roman"/>
-              </w:rPr>
-              <w:t>{issue.humanized_is_org_registered_more_than_6_months_ago}</w:t>
+              <w:rPr/>
+            </w:pPr>
+            <w:r>
+              <w:rPr>
+                <w:rFonts w:ascii="Times New Roman" w:hAnsi="Times New Roman"/>
+              </w:rPr>
+              <w:t>{issue.humanized_is_org_registered_</w:t>
+            </w:r>
+            <w:r>
+              <w:rPr>
+                <w:rFonts w:ascii="Times New Roman" w:hAnsi="Times New Roman"/>
+              </w:rPr>
+              <w:t>less</w:t>
+            </w:r>
+            <w:r>
+              <w:rPr>
+                <w:rFonts w:ascii="Times New Roman" w:hAnsi="Times New Roman"/>
+              </w:rPr>
+              <w:t>_than_6_months_ago}</w:t>
             </w:r>
           </w:p>
         </w:tc>
@@ -1994,7 +2004,19 @@
               <w:rPr>
                 <w:rFonts w:ascii="Times New Roman" w:hAnsi="Times New Roman"/>
               </w:rPr>
-              <w:t xml:space="preserve">Клиент исполнял контракты, заключенный с организацией, заключающей контракты в рамках законов </w:t>
+              <w:t xml:space="preserve">Клиент </w:t>
+            </w:r>
+            <w:r>
+              <w:rPr>
+                <w:rFonts w:ascii="Times New Roman" w:hAnsi="Times New Roman"/>
+              </w:rPr>
+              <w:t xml:space="preserve">не </w:t>
+            </w:r>
+            <w:r>
+              <w:rPr>
+                <w:rFonts w:ascii="Times New Roman" w:hAnsi="Times New Roman"/>
+              </w:rPr>
+              <w:t xml:space="preserve">исполнял контракты, заключенный с организацией, заключающей контракты в рамках законов </w:t>
             </w:r>
             <w:r>
               <w:rPr>
@@ -2036,15 +2058,25 @@
               </w:tabs>
               <w:spacing w:before="0" w:after="0"/>
               <w:jc w:val="center"/>
-              <w:rPr>
-                <w:rFonts w:ascii="Times New Roman" w:hAnsi="Times New Roman"/>
-              </w:rPr>
-            </w:pPr>
-            <w:r>
-              <w:rPr>
-                <w:rFonts w:ascii="Times New Roman" w:hAnsi="Times New Roman"/>
-              </w:rPr>
-              <w:t>{issue.humanized_is_issuer_executed_contracts_on_44_or_223_or_185_fz}</w:t>
+              <w:rPr/>
+            </w:pPr>
+            <w:r>
+              <w:rPr>
+                <w:rFonts w:ascii="Times New Roman" w:hAnsi="Times New Roman"/>
+              </w:rPr>
+              <w:t>{issue.humanized_is_</w:t>
+            </w:r>
+            <w:r>
+              <w:rPr>
+                <w:rFonts w:ascii="Times New Roman" w:hAnsi="Times New Roman"/>
+              </w:rPr>
+              <w:t>not</w:t>
+            </w:r>
+            <w:r>
+              <w:rPr>
+                <w:rFonts w:ascii="Times New Roman" w:hAnsi="Times New Roman"/>
+              </w:rPr>
+              <w:t>_issuer_executed_contracts_on_44_or_223_or_185_fz}</w:t>
             </w:r>
           </w:p>
         </w:tc>
@@ -2146,15 +2178,13 @@
               </w:tabs>
               <w:spacing w:before="0" w:after="0"/>
               <w:jc w:val="center"/>
-              <w:rPr>
-                <w:rFonts w:ascii="Times New Roman" w:hAnsi="Times New Roman"/>
-              </w:rPr>
-            </w:pPr>
-            <w:r>
-              <w:rPr>
-                <w:rFonts w:ascii="Times New Roman" w:hAnsi="Times New Roman"/>
-              </w:rPr>
-              <w:t>—</w:t>
+              <w:rPr/>
+            </w:pPr>
+            <w:r>
+              <w:rPr>
+                <w:rFonts w:ascii="Times New Roman" w:hAnsi="Times New Roman"/>
+              </w:rPr>
+              <w:t>{issue.humanized_is_negative_net_assets_for_last_quarter}</w:t>
             </w:r>
           </w:p>
         </w:tc>
@@ -2218,7 +2248,19 @@
               <w:rPr>
                 <w:rFonts w:ascii="Times New Roman" w:hAnsi="Times New Roman"/>
               </w:rPr>
-              <w:t>Деятельность Клиента в течение Последнего завершенного года и последнего завершенного квартала являлась прибыльной.</w:t>
+              <w:t xml:space="preserve">Деятельность Клиента в течение Последнего завершенного года и последнего завершенного квартала являлась </w:t>
+            </w:r>
+            <w:r>
+              <w:rPr>
+                <w:rFonts w:ascii="Times New Roman" w:hAnsi="Times New Roman"/>
+              </w:rPr>
+              <w:t>убыточной</w:t>
+            </w:r>
+            <w:r>
+              <w:rPr>
+                <w:rFonts w:ascii="Times New Roman" w:hAnsi="Times New Roman"/>
+              </w:rPr>
+              <w:t>.</w:t>
             </w:r>
           </w:p>
         </w:tc>
@@ -2247,15 +2289,49 @@
               </w:tabs>
               <w:spacing w:before="0" w:after="0"/>
               <w:jc w:val="center"/>
-              <w:rPr>
-                <w:rFonts w:ascii="Times New Roman" w:hAnsi="Times New Roman"/>
-              </w:rPr>
-            </w:pPr>
-            <w:r>
-              <w:rPr>
-                <w:rFonts w:ascii="Times New Roman" w:hAnsi="Times New Roman"/>
-              </w:rPr>
-              <w:t>{issue.humanuzed_is_org_activity_for_last_year_was_profilable}</w:t>
+              <w:rPr/>
+            </w:pPr>
+            <w:r>
+              <w:rPr>
+                <w:rFonts w:ascii="Times New Roman" w:hAnsi="Times New Roman"/>
+              </w:rPr>
+              <w:t>{issue.human</w:t>
+            </w:r>
+            <w:r>
+              <w:rPr>
+                <w:rFonts w:ascii="Times New Roman" w:hAnsi="Times New Roman"/>
+              </w:rPr>
+              <w:t>i</w:t>
+            </w:r>
+            <w:r>
+              <w:rPr>
+                <w:rFonts w:ascii="Times New Roman" w:hAnsi="Times New Roman"/>
+              </w:rPr>
+              <w:t>zed_is_org_activity_for_last_year_was_</w:t>
+            </w:r>
+            <w:r>
+              <w:rPr>
+                <w:rFonts w:ascii="Times New Roman" w:hAnsi="Times New Roman"/>
+              </w:rPr>
+              <w:t>not</w:t>
+            </w:r>
+            <w:r>
+              <w:rPr>
+                <w:rFonts w:ascii="Times New Roman" w:hAnsi="Times New Roman"/>
+              </w:rPr>
+              <w:t>_profi</w:t>
+            </w:r>
+            <w:r>
+              <w:rPr>
+                <w:rFonts w:ascii="Times New Roman" w:hAnsi="Times New Roman"/>
+              </w:rPr>
+              <w:t>t</w:t>
+            </w:r>
+            <w:r>
+              <w:rPr>
+                <w:rFonts w:ascii="Times New Roman" w:hAnsi="Times New Roman"/>
+              </w:rPr>
+              <w:t>able}</w:t>
             </w:r>
           </w:p>
         </w:tc>
@@ -2347,15 +2423,13 @@
               </w:tabs>
               <w:spacing w:before="0" w:after="0"/>
               <w:jc w:val="center"/>
-              <w:rPr>
-                <w:rFonts w:ascii="Times New Roman" w:hAnsi="Times New Roman"/>
-              </w:rPr>
-            </w:pPr>
-            <w:r>
-              <w:rPr>
-                <w:rFonts w:ascii="Times New Roman" w:hAnsi="Times New Roman"/>
-              </w:rPr>
-              <w:t>{issue.humanized_is_issuer_not_in_blacklisted_region}</w:t>
+              <w:rPr/>
+            </w:pPr>
+            <w:r>
+              <w:rPr>
+                <w:rFonts w:ascii="Times New Roman" w:hAnsi="Times New Roman"/>
+              </w:rPr>
+              <w:t>{issue.humanized_is_issuer_in_blacklisted_region}</w:t>
             </w:r>
           </w:p>
         </w:tc>
@@ -2447,15 +2521,13 @@
               </w:tabs>
               <w:spacing w:before="0" w:after="0"/>
               <w:jc w:val="center"/>
-              <w:rPr>
-                <w:rFonts w:ascii="Times New Roman" w:hAnsi="Times New Roman"/>
-              </w:rPr>
-            </w:pPr>
-            <w:r>
-              <w:rPr>
-                <w:rFonts w:ascii="Times New Roman" w:hAnsi="Times New Roman"/>
-              </w:rPr>
-              <w:t>{issue.humanized_is_beneficiary_not_in_blacklisted_region}</w:t>
+              <w:rPr/>
+            </w:pPr>
+            <w:r>
+              <w:rPr>
+                <w:rFonts w:ascii="Times New Roman" w:hAnsi="Times New Roman"/>
+              </w:rPr>
+              <w:t>{issue.humanized_is_beneficiary_in_blacklisted_region}</w:t>
             </w:r>
           </w:p>
         </w:tc>
@@ -2547,15 +2619,13 @@
               </w:tabs>
               <w:spacing w:before="0" w:after="0"/>
               <w:jc w:val="center"/>
-              <w:rPr>
-                <w:rFonts w:ascii="Times New Roman" w:hAnsi="Times New Roman"/>
-              </w:rPr>
-            </w:pPr>
-            <w:r>
-              <w:rPr>
-                <w:rFonts w:ascii="Times New Roman" w:hAnsi="Times New Roman"/>
-              </w:rPr>
-              <w:t>—</w:t>
+              <w:rPr/>
+            </w:pPr>
+            <w:r>
+              <w:rPr>
+                <w:rFonts w:ascii="Times New Roman" w:hAnsi="Times New Roman"/>
+              </w:rPr>
+              <w:t>{issue.humanized_is_bg_term_more_30_months}</w:t>
             </w:r>
           </w:p>
         </w:tc>
@@ -2647,15 +2717,13 @@
               </w:tabs>
               <w:spacing w:before="0" w:after="0"/>
               <w:jc w:val="center"/>
-              <w:rPr>
-                <w:rFonts w:ascii="Times New Roman" w:hAnsi="Times New Roman"/>
-              </w:rPr>
-            </w:pPr>
-            <w:r>
-              <w:rPr>
-                <w:rFonts w:ascii="Times New Roman" w:hAnsi="Times New Roman"/>
-              </w:rPr>
-              <w:t>—</w:t>
+              <w:rPr/>
+            </w:pPr>
+            <w:r>
+              <w:rPr>
+                <w:rFonts w:ascii="Times New Roman" w:hAnsi="Times New Roman"/>
+              </w:rPr>
+              <w:t>{issue.humanized_is_bg_limit_exceeded_max}</w:t>
             </w:r>
           </w:p>
         </w:tc>
@@ -2714,6 +2782,8 @@
               <w:spacing w:before="0" w:after="0"/>
               <w:rPr/>
             </w:pPr>
+            <w:bookmarkStart w:id="2" w:name="__DdeLink__9809_1582496076"/>
+            <w:bookmarkEnd w:id="2"/>
             <w:r>
               <w:rPr>
                 <w:rFonts w:ascii="Times New Roman" w:hAnsi="Times New Roman"/>
@@ -2747,15 +2817,13 @@
               </w:tabs>
               <w:spacing w:before="0" w:after="0"/>
               <w:jc w:val="center"/>
-              <w:rPr>
-                <w:rFonts w:ascii="Times New Roman" w:hAnsi="Times New Roman"/>
-              </w:rPr>
-            </w:pPr>
-            <w:r>
-              <w:rPr>
-                <w:rFonts w:ascii="Times New Roman" w:hAnsi="Times New Roman"/>
-              </w:rPr>
-              <w:t>—</w:t>
+              <w:rPr/>
+            </w:pPr>
+            <w:r>
+              <w:rPr>
+                <w:rFonts w:ascii="Times New Roman" w:hAnsi="Times New Roman"/>
+              </w:rPr>
+              <w:t>{issue.humanized_contract_advance_requirements_fails}</w:t>
             </w:r>
           </w:p>
         </w:tc>
@@ -2814,6 +2882,8 @@
               <w:spacing w:before="0" w:after="0"/>
               <w:rPr/>
             </w:pPr>
+            <w:bookmarkStart w:id="3" w:name="__DdeLink__9813_1582496076"/>
+            <w:bookmarkEnd w:id="3"/>
             <w:r>
               <w:rPr>
                 <w:rFonts w:ascii="Times New Roman" w:hAnsi="Times New Roman"/>
@@ -2847,15 +2917,27 @@
               </w:tabs>
               <w:spacing w:before="0" w:after="0"/>
               <w:jc w:val="center"/>
-              <w:rPr>
-                <w:rFonts w:ascii="Times New Roman" w:hAnsi="Times New Roman"/>
-              </w:rPr>
-            </w:pPr>
-            <w:r>
-              <w:rPr>
-                <w:rFonts w:ascii="Times New Roman" w:hAnsi="Times New Roman"/>
-              </w:rPr>
-              <w:t>—</w:t>
+              <w:rPr/>
+            </w:pPr>
+            <w:r>
+              <w:rPr>
+                <w:rFonts w:ascii="Times New Roman" w:hAnsi="Times New Roman"/>
+              </w:rPr>
+              <w:t>{issue.humanized_</w:t>
+            </w:r>
+            <w:bookmarkStart w:id="4" w:name="__DdeLink__9811_1582496076"/>
+            <w:r>
+              <w:rPr>
+                <w:rFonts w:ascii="Times New Roman" w:hAnsi="Times New Roman"/>
+              </w:rPr>
+              <w:t>is_issuer_has_bad_credit_history</w:t>
+            </w:r>
+            <w:bookmarkEnd w:id="4"/>
+            <w:r>
+              <w:rPr>
+                <w:rFonts w:ascii="Times New Roman" w:hAnsi="Times New Roman"/>
+              </w:rPr>
+              <w:t>}</w:t>
             </w:r>
           </w:p>
         </w:tc>
@@ -2947,15 +3029,13 @@
               </w:tabs>
               <w:spacing w:before="0" w:after="0"/>
               <w:jc w:val="center"/>
-              <w:rPr>
-                <w:rFonts w:ascii="Times New Roman" w:hAnsi="Times New Roman"/>
-              </w:rPr>
-            </w:pPr>
-            <w:r>
-              <w:rPr>
-                <w:rFonts w:ascii="Times New Roman" w:hAnsi="Times New Roman"/>
-              </w:rPr>
-              <w:t>—</w:t>
+              <w:rPr/>
+            </w:pPr>
+            <w:r>
+              <w:rPr>
+                <w:rFonts w:ascii="Times New Roman" w:hAnsi="Times New Roman"/>
+              </w:rPr>
+              <w:t>{issue.humanized_issuer_presence_in_unfair_suppliers_registry}</w:t>
             </w:r>
           </w:p>
         </w:tc>
@@ -3014,6 +3094,8 @@
               <w:spacing w:before="0" w:after="0"/>
               <w:rPr/>
             </w:pPr>
+            <w:bookmarkStart w:id="5" w:name="__DdeLink__9818_1582496076"/>
+            <w:bookmarkEnd w:id="5"/>
             <w:r>
               <w:rPr>
                 <w:rFonts w:ascii="Times New Roman" w:hAnsi="Times New Roman"/>
@@ -3047,15 +3129,27 @@
               </w:tabs>
               <w:spacing w:before="0" w:after="0"/>
               <w:jc w:val="center"/>
-              <w:rPr>
-                <w:rFonts w:ascii="Times New Roman" w:hAnsi="Times New Roman"/>
-              </w:rPr>
-            </w:pPr>
-            <w:r>
-              <w:rPr>
-                <w:rFonts w:ascii="Times New Roman" w:hAnsi="Times New Roman"/>
-              </w:rPr>
-              <w:t>—</w:t>
+              <w:rPr/>
+            </w:pPr>
+            <w:r>
+              <w:rPr>
+                <w:rFonts w:ascii="Times New Roman" w:hAnsi="Times New Roman"/>
+              </w:rPr>
+              <w:t>{issue.humanized_</w:t>
+            </w:r>
+            <w:bookmarkStart w:id="6" w:name="__DdeLink__9816_1582496076"/>
+            <w:r>
+              <w:rPr>
+                <w:rFonts w:ascii="Times New Roman" w:hAnsi="Times New Roman"/>
+              </w:rPr>
+              <w:t>is_issuer_has_blocked_bank_account</w:t>
+            </w:r>
+            <w:bookmarkEnd w:id="6"/>
+            <w:r>
+              <w:rPr>
+                <w:rFonts w:ascii="Times New Roman" w:hAnsi="Times New Roman"/>
+              </w:rPr>
+              <w:t>}</w:t>
             </w:r>
           </w:p>
         </w:tc>
@@ -3147,15 +3241,25 @@
               </w:tabs>
               <w:spacing w:before="0" w:after="0"/>
               <w:jc w:val="center"/>
-              <w:rPr>
-                <w:rFonts w:ascii="Times New Roman" w:hAnsi="Times New Roman"/>
-              </w:rPr>
-            </w:pPr>
-            <w:r>
-              <w:rPr>
-                <w:rFonts w:ascii="Times New Roman" w:hAnsi="Times New Roman"/>
-              </w:rPr>
-              <w:t>{issue.humanized_is_client_finance_situation_good}</w:t>
+              <w:rPr/>
+            </w:pPr>
+            <w:r>
+              <w:rPr>
+                <w:rFonts w:ascii="Times New Roman" w:hAnsi="Times New Roman"/>
+              </w:rPr>
+              <w:t>{issue.humanized_is_</w:t>
+            </w:r>
+            <w:r>
+              <w:rPr>
+                <w:rFonts w:ascii="Times New Roman" w:hAnsi="Times New Roman"/>
+              </w:rPr>
+              <w:t>not_</w:t>
+            </w:r>
+            <w:r>
+              <w:rPr>
+                <w:rFonts w:ascii="Times New Roman" w:hAnsi="Times New Roman"/>
+              </w:rPr>
+              <w:t>client_finance_situation_good}</w:t>
             </w:r>
           </w:p>
         </w:tc>
@@ -3906,14 +4010,14 @@
               </w:rPr>
               <w:t>{issue.</w:t>
             </w:r>
-            <w:bookmarkStart w:id="2" w:name="__DdeLink__4412_4130706824"/>
+            <w:bookmarkStart w:id="7" w:name="__DdeLink__4412_4130706824"/>
             <w:r>
               <w:rPr>
                 <w:rFonts w:ascii="Times New Roman" w:hAnsi="Times New Roman"/>
               </w:rPr>
               <w:t>scoring_revenue_reduction</w:t>
             </w:r>
-            <w:bookmarkEnd w:id="2"/>
+            <w:bookmarkEnd w:id="7"/>
             <w:r>
               <w:rPr>
                 <w:rFonts w:ascii="Times New Roman" w:hAnsi="Times New Roman"/>
@@ -4737,8 +4841,8 @@
                 <w:szCs w:val="22"/>
               </w:rPr>
             </w:pPr>
-            <w:bookmarkStart w:id="3" w:name="__DdeLink__5585_4130706824"/>
-            <w:bookmarkEnd w:id="3"/>
+            <w:bookmarkStart w:id="8" w:name="__DdeLink__5585_4130706824"/>
+            <w:bookmarkEnd w:id="8"/>
             <w:r>
               <w:rPr>
                 <w:i/>
@@ -5731,14 +5835,14 @@
               </w:rPr>
               <w:t>{issue.</w:t>
             </w:r>
-            <w:bookmarkStart w:id="4" w:name="__DdeLink__5583_4130706824"/>
+            <w:bookmarkStart w:id="9" w:name="__DdeLink__5583_4130706824"/>
             <w:r>
               <w:rPr>
                 <w:rFonts w:ascii="Times New Roman" w:hAnsi="Times New Roman"/>
               </w:rPr>
               <w:t>humanized_is_real_of_issuer_activity_confirms</w:t>
             </w:r>
-            <w:bookmarkEnd w:id="4"/>
+            <w:bookmarkEnd w:id="9"/>
             <w:r>
               <w:rPr>
                 <w:rFonts w:ascii="Times New Roman" w:hAnsi="Times New Roman"/>

</xml_diff>

<commit_message>
fixed bank reserving info in DOMC
</commit_message>
<xml_diff>
--- a/marer/templates/documents/issue_domc_from_1500000.docx
+++ b/marer/templates/documents/issue_domc_from_1500000.docx
@@ -1207,7 +1207,7 @@
       <w:tblPr>
         <w:tblW w:w="9300" w:type="dxa"/>
         <w:jc w:val="left"/>
-        <w:tblInd w:w="84" w:type="dxa"/>
+        <w:tblInd w:w="79" w:type="dxa"/>
         <w:tblBorders>
           <w:top w:val="single" w:sz="4" w:space="0" w:color="00000A"/>
           <w:left w:val="single" w:sz="4" w:space="0" w:color="00000A"/>
@@ -1216,7 +1216,7 @@
         </w:tblBorders>
         <w:tblCellMar>
           <w:top w:w="0" w:type="dxa"/>
-          <w:left w:w="78" w:type="dxa"/>
+          <w:left w:w="73" w:type="dxa"/>
           <w:bottom w:w="0" w:type="dxa"/>
           <w:right w:w="108" w:type="dxa"/>
         </w:tblCellMar>
@@ -1224,7 +1224,7 @@
       </w:tblPr>
       <w:tblGrid>
         <w:gridCol w:w="5723"/>
-        <w:gridCol w:w="1189"/>
+        <w:gridCol w:w="1188"/>
         <w:gridCol w:w="1200"/>
         <w:gridCol w:w="1188"/>
       </w:tblGrid>
@@ -1232,7 +1232,7 @@
         <w:trPr/>
         <w:tc>
           <w:tcPr>
-            <w:tcW w:w="6912" w:type="dxa"/>
+            <w:tcW w:w="6911" w:type="dxa"/>
             <w:gridSpan w:val="2"/>
             <w:tcBorders>
               <w:top w:val="single" w:sz="4" w:space="0" w:color="00000A"/>
@@ -1242,7 +1242,7 @@
             </w:tcBorders>
             <w:shd w:fill="auto" w:val="clear"/>
             <w:tcMar>
-              <w:left w:w="78" w:type="dxa"/>
+              <w:left w:w="73" w:type="dxa"/>
             </w:tcMar>
           </w:tcPr>
           <w:p>
@@ -1278,7 +1278,7 @@
             </w:tcBorders>
             <w:shd w:fill="auto" w:val="clear"/>
             <w:tcMar>
-              <w:left w:w="78" w:type="dxa"/>
+              <w:left w:w="73" w:type="dxa"/>
             </w:tcMar>
             <w:vAlign w:val="center"/>
           </w:tcPr>
@@ -1317,7 +1317,7 @@
             </w:tcBorders>
             <w:shd w:fill="auto" w:val="clear"/>
             <w:tcMar>
-              <w:left w:w="78" w:type="dxa"/>
+              <w:left w:w="73" w:type="dxa"/>
             </w:tcMar>
             <w:vAlign w:val="center"/>
           </w:tcPr>
@@ -1348,7 +1348,7 @@
         <w:trPr/>
         <w:tc>
           <w:tcPr>
-            <w:tcW w:w="6912" w:type="dxa"/>
+            <w:tcW w:w="6911" w:type="dxa"/>
             <w:gridSpan w:val="2"/>
             <w:tcBorders>
               <w:top w:val="single" w:sz="4" w:space="0" w:color="00000A"/>
@@ -1358,7 +1358,7 @@
             </w:tcBorders>
             <w:shd w:fill="auto" w:val="clear"/>
             <w:tcMar>
-              <w:left w:w="78" w:type="dxa"/>
+              <w:left w:w="73" w:type="dxa"/>
             </w:tcMar>
           </w:tcPr>
           <w:p>
@@ -1394,7 +1394,7 @@
             </w:tcBorders>
             <w:shd w:fill="auto" w:val="clear"/>
             <w:tcMar>
-              <w:left w:w="78" w:type="dxa"/>
+              <w:left w:w="73" w:type="dxa"/>
             </w:tcMar>
             <w:vAlign w:val="center"/>
           </w:tcPr>
@@ -1432,7 +1432,7 @@
             </w:tcBorders>
             <w:shd w:fill="auto" w:val="clear"/>
             <w:tcMar>
-              <w:left w:w="78" w:type="dxa"/>
+              <w:left w:w="73" w:type="dxa"/>
             </w:tcMar>
             <w:vAlign w:val="center"/>
           </w:tcPr>
@@ -1473,7 +1473,7 @@
             </w:tcBorders>
             <w:shd w:fill="auto" w:val="clear"/>
             <w:tcMar>
-              <w:left w:w="78" w:type="dxa"/>
+              <w:left w:w="73" w:type="dxa"/>
             </w:tcMar>
           </w:tcPr>
           <w:p>
@@ -1490,34 +1490,22 @@
               <w:rPr>
                 <w:rFonts w:ascii="Times New Roman" w:hAnsi="Times New Roman"/>
               </w:rPr>
-              <w:t xml:space="preserve">Выручка за </w:t>
-            </w:r>
-            <w:r>
-              <w:rPr>
-                <w:rFonts w:ascii="Times New Roman" w:hAnsi="Times New Roman"/>
-              </w:rPr>
-              <w:t xml:space="preserve">Предыдущий завершенный год/ за </w:t>
-            </w:r>
-            <w:r>
-              <w:rPr>
-                <w:rFonts w:ascii="Times New Roman" w:hAnsi="Times New Roman"/>
-              </w:rPr>
-              <w:t>Последний завершенный год/ за последний отчетный период</w:t>
-            </w:r>
-          </w:p>
-        </w:tc>
-        <w:tc>
-          <w:tcPr>
-            <w:tcW w:w="1189" w:type="dxa"/>
-            <w:tcBorders>
-              <w:top w:val="single" w:sz="4" w:space="0" w:color="00000A"/>
-              <w:left w:val="single" w:sz="4" w:space="0" w:color="00000A"/>
-              <w:bottom w:val="single" w:sz="4" w:space="0" w:color="00000A"/>
-              <w:insideH w:val="single" w:sz="4" w:space="0" w:color="00000A"/>
-            </w:tcBorders>
-            <w:shd w:fill="auto" w:val="clear"/>
-            <w:tcMar>
-              <w:left w:w="78" w:type="dxa"/>
+              <w:t>Выручка за Предыдущий завершенный год/ за Последний завершенный год/ за последний отчетный период</w:t>
+            </w:r>
+          </w:p>
+        </w:tc>
+        <w:tc>
+          <w:tcPr>
+            <w:tcW w:w="1188" w:type="dxa"/>
+            <w:tcBorders>
+              <w:top w:val="single" w:sz="4" w:space="0" w:color="00000A"/>
+              <w:left w:val="single" w:sz="4" w:space="0" w:color="00000A"/>
+              <w:bottom w:val="single" w:sz="4" w:space="0" w:color="00000A"/>
+              <w:insideH w:val="single" w:sz="4" w:space="0" w:color="00000A"/>
+            </w:tcBorders>
+            <w:shd w:fill="auto" w:val="clear"/>
+            <w:tcMar>
+              <w:left w:w="73" w:type="dxa"/>
             </w:tcMar>
             <w:vAlign w:val="center"/>
           </w:tcPr>
@@ -1536,21 +1524,7 @@
                 <w:rFonts w:ascii="Times New Roman" w:hAnsi="Times New Roman"/>
                 <w:lang w:val="en-US"/>
               </w:rPr>
-              <w:t>{balance_code_2110_offset_</w:t>
-            </w:r>
-            <w:r>
-              <w:rPr>
-                <w:rFonts w:ascii="Times New Roman" w:hAnsi="Times New Roman"/>
-                <w:lang w:val="en-US"/>
-              </w:rPr>
-              <w:t>2</w:t>
-            </w:r>
-            <w:r>
-              <w:rPr>
-                <w:rFonts w:ascii="Times New Roman" w:hAnsi="Times New Roman"/>
-                <w:lang w:val="en-US"/>
-              </w:rPr>
-              <w:t>}</w:t>
+              <w:t>{balance_code_2110_offset_2}</w:t>
             </w:r>
           </w:p>
         </w:tc>
@@ -1567,7 +1541,7 @@
             </w:tcBorders>
             <w:shd w:fill="auto" w:val="clear"/>
             <w:tcMar>
-              <w:left w:w="78" w:type="dxa"/>
+              <w:left w:w="73" w:type="dxa"/>
             </w:tcMar>
             <w:vAlign w:val="center"/>
           </w:tcPr>
@@ -1605,7 +1579,7 @@
             </w:tcBorders>
             <w:shd w:fill="auto" w:val="clear"/>
             <w:tcMar>
-              <w:left w:w="78" w:type="dxa"/>
+              <w:left w:w="73" w:type="dxa"/>
             </w:tcMar>
             <w:vAlign w:val="center"/>
           </w:tcPr>
@@ -1635,7 +1609,7 @@
         <w:trPr/>
         <w:tc>
           <w:tcPr>
-            <w:tcW w:w="6912" w:type="dxa"/>
+            <w:tcW w:w="6911" w:type="dxa"/>
             <w:gridSpan w:val="2"/>
             <w:tcBorders>
               <w:top w:val="single" w:sz="4" w:space="0" w:color="00000A"/>
@@ -1645,7 +1619,7 @@
             </w:tcBorders>
             <w:shd w:fill="auto" w:val="clear"/>
             <w:tcMar>
-              <w:left w:w="78" w:type="dxa"/>
+              <w:left w:w="73" w:type="dxa"/>
             </w:tcMar>
           </w:tcPr>
           <w:p>
@@ -1681,7 +1655,7 @@
             </w:tcBorders>
             <w:shd w:fill="auto" w:val="clear"/>
             <w:tcMar>
-              <w:left w:w="78" w:type="dxa"/>
+              <w:left w:w="73" w:type="dxa"/>
             </w:tcMar>
             <w:vAlign w:val="center"/>
           </w:tcPr>
@@ -1721,7 +1695,7 @@
             </w:tcBorders>
             <w:shd w:fill="auto" w:val="clear"/>
             <w:tcMar>
-              <w:left w:w="78" w:type="dxa"/>
+              <w:left w:w="73" w:type="dxa"/>
             </w:tcMar>
             <w:vAlign w:val="center"/>
           </w:tcPr>
@@ -1807,7 +1781,7 @@
       <w:tblPr>
         <w:tblW w:w="5000" w:type="pct"/>
         <w:jc w:val="left"/>
-        <w:tblInd w:w="64" w:type="dxa"/>
+        <w:tblInd w:w="59" w:type="dxa"/>
         <w:tblBorders>
           <w:top w:val="single" w:sz="4" w:space="0" w:color="00000A"/>
           <w:left w:val="single" w:sz="4" w:space="0" w:color="00000A"/>
@@ -1818,7 +1792,7 @@
         </w:tblBorders>
         <w:tblCellMar>
           <w:top w:w="0" w:type="dxa"/>
-          <w:left w:w="93" w:type="dxa"/>
+          <w:left w:w="88" w:type="dxa"/>
           <w:bottom w:w="0" w:type="dxa"/>
           <w:right w:w="108" w:type="dxa"/>
         </w:tblCellMar>
@@ -1826,8 +1800,8 @@
       </w:tblPr>
       <w:tblGrid>
         <w:gridCol w:w="575"/>
-        <w:gridCol w:w="7402"/>
-        <w:gridCol w:w="1378"/>
+        <w:gridCol w:w="7401"/>
+        <w:gridCol w:w="1379"/>
       </w:tblGrid>
       <w:tr>
         <w:trPr>
@@ -1846,7 +1820,7 @@
             </w:tcBorders>
             <w:shd w:fill="auto" w:val="clear"/>
             <w:tcMar>
-              <w:left w:w="93" w:type="dxa"/>
+              <w:left w:w="88" w:type="dxa"/>
             </w:tcMar>
           </w:tcPr>
           <w:p>
@@ -1866,18 +1840,18 @@
         </w:tc>
         <w:tc>
           <w:tcPr>
-            <w:tcW w:w="7402" w:type="dxa"/>
-            <w:tcBorders>
-              <w:top w:val="single" w:sz="4" w:space="0" w:color="00000A"/>
-              <w:left w:val="single" w:sz="4" w:space="0" w:color="00000A"/>
-              <w:bottom w:val="single" w:sz="4" w:space="0" w:color="00000A"/>
-              <w:right w:val="single" w:sz="4" w:space="0" w:color="00000A"/>
-              <w:insideH w:val="single" w:sz="4" w:space="0" w:color="00000A"/>
-              <w:insideV w:val="single" w:sz="4" w:space="0" w:color="00000A"/>
-            </w:tcBorders>
-            <w:shd w:fill="auto" w:val="clear"/>
-            <w:tcMar>
-              <w:left w:w="93" w:type="dxa"/>
+            <w:tcW w:w="7401" w:type="dxa"/>
+            <w:tcBorders>
+              <w:top w:val="single" w:sz="4" w:space="0" w:color="00000A"/>
+              <w:left w:val="single" w:sz="4" w:space="0" w:color="00000A"/>
+              <w:bottom w:val="single" w:sz="4" w:space="0" w:color="00000A"/>
+              <w:right w:val="single" w:sz="4" w:space="0" w:color="00000A"/>
+              <w:insideH w:val="single" w:sz="4" w:space="0" w:color="00000A"/>
+              <w:insideV w:val="single" w:sz="4" w:space="0" w:color="00000A"/>
+            </w:tcBorders>
+            <w:shd w:fill="auto" w:val="clear"/>
+            <w:tcMar>
+              <w:left w:w="88" w:type="dxa"/>
             </w:tcMar>
             <w:vAlign w:val="center"/>
           </w:tcPr>
@@ -1897,18 +1871,18 @@
         </w:tc>
         <w:tc>
           <w:tcPr>
-            <w:tcW w:w="1378" w:type="dxa"/>
-            <w:tcBorders>
-              <w:top w:val="single" w:sz="4" w:space="0" w:color="00000A"/>
-              <w:left w:val="single" w:sz="4" w:space="0" w:color="00000A"/>
-              <w:bottom w:val="single" w:sz="4" w:space="0" w:color="00000A"/>
-              <w:right w:val="single" w:sz="4" w:space="0" w:color="00000A"/>
-              <w:insideH w:val="single" w:sz="4" w:space="0" w:color="00000A"/>
-              <w:insideV w:val="single" w:sz="4" w:space="0" w:color="00000A"/>
-            </w:tcBorders>
-            <w:shd w:fill="auto" w:val="clear"/>
-            <w:tcMar>
-              <w:left w:w="93" w:type="dxa"/>
+            <w:tcW w:w="1379" w:type="dxa"/>
+            <w:tcBorders>
+              <w:top w:val="single" w:sz="4" w:space="0" w:color="00000A"/>
+              <w:left w:val="single" w:sz="4" w:space="0" w:color="00000A"/>
+              <w:bottom w:val="single" w:sz="4" w:space="0" w:color="00000A"/>
+              <w:right w:val="single" w:sz="4" w:space="0" w:color="00000A"/>
+              <w:insideH w:val="single" w:sz="4" w:space="0" w:color="00000A"/>
+              <w:insideV w:val="single" w:sz="4" w:space="0" w:color="00000A"/>
+            </w:tcBorders>
+            <w:shd w:fill="auto" w:val="clear"/>
+            <w:tcMar>
+              <w:left w:w="88" w:type="dxa"/>
             </w:tcMar>
             <w:vAlign w:val="center"/>
           </w:tcPr>
@@ -1926,19 +1900,7 @@
               <w:rPr>
                 <w:rFonts w:ascii="Times New Roman" w:hAnsi="Times New Roman"/>
               </w:rPr>
-              <w:t>{issue.humanized_is_org_registered_</w:t>
-            </w:r>
-            <w:r>
-              <w:rPr>
-                <w:rFonts w:ascii="Times New Roman" w:hAnsi="Times New Roman"/>
-              </w:rPr>
-              <w:t>less</w:t>
-            </w:r>
-            <w:r>
-              <w:rPr>
-                <w:rFonts w:ascii="Times New Roman" w:hAnsi="Times New Roman"/>
-              </w:rPr>
-              <w:t>_than_6_months_ago}</w:t>
+              <w:t>{issue.humanized_is_org_registered_less_than_6_months_ago}</w:t>
             </w:r>
           </w:p>
         </w:tc>
@@ -1960,7 +1922,7 @@
             </w:tcBorders>
             <w:shd w:fill="auto" w:val="clear"/>
             <w:tcMar>
-              <w:left w:w="93" w:type="dxa"/>
+              <w:left w:w="88" w:type="dxa"/>
             </w:tcMar>
           </w:tcPr>
           <w:p>
@@ -1980,18 +1942,18 @@
         </w:tc>
         <w:tc>
           <w:tcPr>
-            <w:tcW w:w="7402" w:type="dxa"/>
-            <w:tcBorders>
-              <w:top w:val="single" w:sz="4" w:space="0" w:color="00000A"/>
-              <w:left w:val="single" w:sz="4" w:space="0" w:color="00000A"/>
-              <w:bottom w:val="single" w:sz="4" w:space="0" w:color="00000A"/>
-              <w:right w:val="single" w:sz="4" w:space="0" w:color="00000A"/>
-              <w:insideH w:val="single" w:sz="4" w:space="0" w:color="00000A"/>
-              <w:insideV w:val="single" w:sz="4" w:space="0" w:color="00000A"/>
-            </w:tcBorders>
-            <w:shd w:fill="auto" w:val="clear"/>
-            <w:tcMar>
-              <w:left w:w="93" w:type="dxa"/>
+            <w:tcW w:w="7401" w:type="dxa"/>
+            <w:tcBorders>
+              <w:top w:val="single" w:sz="4" w:space="0" w:color="00000A"/>
+              <w:left w:val="single" w:sz="4" w:space="0" w:color="00000A"/>
+              <w:bottom w:val="single" w:sz="4" w:space="0" w:color="00000A"/>
+              <w:right w:val="single" w:sz="4" w:space="0" w:color="00000A"/>
+              <w:insideH w:val="single" w:sz="4" w:space="0" w:color="00000A"/>
+              <w:insideV w:val="single" w:sz="4" w:space="0" w:color="00000A"/>
+            </w:tcBorders>
+            <w:shd w:fill="auto" w:val="clear"/>
+            <w:tcMar>
+              <w:left w:w="88" w:type="dxa"/>
             </w:tcMar>
           </w:tcPr>
           <w:p>
@@ -2004,19 +1966,7 @@
               <w:rPr>
                 <w:rFonts w:ascii="Times New Roman" w:hAnsi="Times New Roman"/>
               </w:rPr>
-              <w:t xml:space="preserve">Клиент </w:t>
-            </w:r>
-            <w:r>
-              <w:rPr>
-                <w:rFonts w:ascii="Times New Roman" w:hAnsi="Times New Roman"/>
-              </w:rPr>
-              <w:t xml:space="preserve">не </w:t>
-            </w:r>
-            <w:r>
-              <w:rPr>
-                <w:rFonts w:ascii="Times New Roman" w:hAnsi="Times New Roman"/>
-              </w:rPr>
-              <w:t xml:space="preserve">исполнял контракты, заключенный с организацией, заключающей контракты в рамках законов </w:t>
+              <w:t xml:space="preserve">Клиент не исполнял контракты, заключенный с организацией, заключающей контракты в рамках законов </w:t>
             </w:r>
             <w:r>
               <w:rPr>
@@ -2035,18 +1985,18 @@
         </w:tc>
         <w:tc>
           <w:tcPr>
-            <w:tcW w:w="1378" w:type="dxa"/>
-            <w:tcBorders>
-              <w:top w:val="single" w:sz="4" w:space="0" w:color="00000A"/>
-              <w:left w:val="single" w:sz="4" w:space="0" w:color="00000A"/>
-              <w:bottom w:val="single" w:sz="4" w:space="0" w:color="00000A"/>
-              <w:right w:val="single" w:sz="4" w:space="0" w:color="00000A"/>
-              <w:insideH w:val="single" w:sz="4" w:space="0" w:color="00000A"/>
-              <w:insideV w:val="single" w:sz="4" w:space="0" w:color="00000A"/>
-            </w:tcBorders>
-            <w:shd w:fill="auto" w:val="clear"/>
-            <w:tcMar>
-              <w:left w:w="93" w:type="dxa"/>
+            <w:tcW w:w="1379" w:type="dxa"/>
+            <w:tcBorders>
+              <w:top w:val="single" w:sz="4" w:space="0" w:color="00000A"/>
+              <w:left w:val="single" w:sz="4" w:space="0" w:color="00000A"/>
+              <w:bottom w:val="single" w:sz="4" w:space="0" w:color="00000A"/>
+              <w:right w:val="single" w:sz="4" w:space="0" w:color="00000A"/>
+              <w:insideH w:val="single" w:sz="4" w:space="0" w:color="00000A"/>
+              <w:insideV w:val="single" w:sz="4" w:space="0" w:color="00000A"/>
+            </w:tcBorders>
+            <w:shd w:fill="auto" w:val="clear"/>
+            <w:tcMar>
+              <w:left w:w="88" w:type="dxa"/>
             </w:tcMar>
             <w:vAlign w:val="center"/>
           </w:tcPr>
@@ -2064,19 +2014,7 @@
               <w:rPr>
                 <w:rFonts w:ascii="Times New Roman" w:hAnsi="Times New Roman"/>
               </w:rPr>
-              <w:t>{issue.humanized_is_</w:t>
-            </w:r>
-            <w:r>
-              <w:rPr>
-                <w:rFonts w:ascii="Times New Roman" w:hAnsi="Times New Roman"/>
-              </w:rPr>
-              <w:t>not</w:t>
-            </w:r>
-            <w:r>
-              <w:rPr>
-                <w:rFonts w:ascii="Times New Roman" w:hAnsi="Times New Roman"/>
-              </w:rPr>
-              <w:t>_issuer_executed_contracts_on_44_or_223_or_185_fz}</w:t>
+              <w:t>{issue.humanized_is_not_issuer_executed_contracts_on_44_or_223_or_185_fz}</w:t>
             </w:r>
           </w:p>
         </w:tc>
@@ -2098,7 +2036,7 @@
             </w:tcBorders>
             <w:shd w:fill="auto" w:val="clear"/>
             <w:tcMar>
-              <w:left w:w="93" w:type="dxa"/>
+              <w:left w:w="88" w:type="dxa"/>
             </w:tcMar>
           </w:tcPr>
           <w:p>
@@ -2118,18 +2056,18 @@
         </w:tc>
         <w:tc>
           <w:tcPr>
-            <w:tcW w:w="7402" w:type="dxa"/>
-            <w:tcBorders>
-              <w:top w:val="single" w:sz="4" w:space="0" w:color="00000A"/>
-              <w:left w:val="single" w:sz="4" w:space="0" w:color="00000A"/>
-              <w:bottom w:val="single" w:sz="4" w:space="0" w:color="00000A"/>
-              <w:right w:val="single" w:sz="4" w:space="0" w:color="00000A"/>
-              <w:insideH w:val="single" w:sz="4" w:space="0" w:color="00000A"/>
-              <w:insideV w:val="single" w:sz="4" w:space="0" w:color="00000A"/>
-            </w:tcBorders>
-            <w:shd w:fill="auto" w:val="clear"/>
-            <w:tcMar>
-              <w:left w:w="93" w:type="dxa"/>
+            <w:tcW w:w="7401" w:type="dxa"/>
+            <w:tcBorders>
+              <w:top w:val="single" w:sz="4" w:space="0" w:color="00000A"/>
+              <w:left w:val="single" w:sz="4" w:space="0" w:color="00000A"/>
+              <w:bottom w:val="single" w:sz="4" w:space="0" w:color="00000A"/>
+              <w:right w:val="single" w:sz="4" w:space="0" w:color="00000A"/>
+              <w:insideH w:val="single" w:sz="4" w:space="0" w:color="00000A"/>
+              <w:insideV w:val="single" w:sz="4" w:space="0" w:color="00000A"/>
+            </w:tcBorders>
+            <w:shd w:fill="auto" w:val="clear"/>
+            <w:tcMar>
+              <w:left w:w="88" w:type="dxa"/>
             </w:tcMar>
           </w:tcPr>
           <w:p>
@@ -2155,18 +2093,18 @@
         </w:tc>
         <w:tc>
           <w:tcPr>
-            <w:tcW w:w="1378" w:type="dxa"/>
-            <w:tcBorders>
-              <w:top w:val="single" w:sz="4" w:space="0" w:color="00000A"/>
-              <w:left w:val="single" w:sz="4" w:space="0" w:color="00000A"/>
-              <w:bottom w:val="single" w:sz="4" w:space="0" w:color="00000A"/>
-              <w:right w:val="single" w:sz="4" w:space="0" w:color="00000A"/>
-              <w:insideH w:val="single" w:sz="4" w:space="0" w:color="00000A"/>
-              <w:insideV w:val="single" w:sz="4" w:space="0" w:color="00000A"/>
-            </w:tcBorders>
-            <w:shd w:fill="auto" w:val="clear"/>
-            <w:tcMar>
-              <w:left w:w="93" w:type="dxa"/>
+            <w:tcW w:w="1379" w:type="dxa"/>
+            <w:tcBorders>
+              <w:top w:val="single" w:sz="4" w:space="0" w:color="00000A"/>
+              <w:left w:val="single" w:sz="4" w:space="0" w:color="00000A"/>
+              <w:bottom w:val="single" w:sz="4" w:space="0" w:color="00000A"/>
+              <w:right w:val="single" w:sz="4" w:space="0" w:color="00000A"/>
+              <w:insideH w:val="single" w:sz="4" w:space="0" w:color="00000A"/>
+              <w:insideV w:val="single" w:sz="4" w:space="0" w:color="00000A"/>
+            </w:tcBorders>
+            <w:shd w:fill="auto" w:val="clear"/>
+            <w:tcMar>
+              <w:left w:w="88" w:type="dxa"/>
             </w:tcMar>
             <w:vAlign w:val="center"/>
           </w:tcPr>
@@ -2204,7 +2142,7 @@
             </w:tcBorders>
             <w:shd w:fill="auto" w:val="clear"/>
             <w:tcMar>
-              <w:left w:w="93" w:type="dxa"/>
+              <w:left w:w="88" w:type="dxa"/>
             </w:tcMar>
           </w:tcPr>
           <w:p>
@@ -2224,18 +2162,18 @@
         </w:tc>
         <w:tc>
           <w:tcPr>
-            <w:tcW w:w="7402" w:type="dxa"/>
-            <w:tcBorders>
-              <w:top w:val="single" w:sz="4" w:space="0" w:color="00000A"/>
-              <w:left w:val="single" w:sz="4" w:space="0" w:color="00000A"/>
-              <w:bottom w:val="single" w:sz="4" w:space="0" w:color="00000A"/>
-              <w:right w:val="single" w:sz="4" w:space="0" w:color="00000A"/>
-              <w:insideH w:val="single" w:sz="4" w:space="0" w:color="00000A"/>
-              <w:insideV w:val="single" w:sz="4" w:space="0" w:color="00000A"/>
-            </w:tcBorders>
-            <w:shd w:fill="auto" w:val="clear"/>
-            <w:tcMar>
-              <w:left w:w="93" w:type="dxa"/>
+            <w:tcW w:w="7401" w:type="dxa"/>
+            <w:tcBorders>
+              <w:top w:val="single" w:sz="4" w:space="0" w:color="00000A"/>
+              <w:left w:val="single" w:sz="4" w:space="0" w:color="00000A"/>
+              <w:bottom w:val="single" w:sz="4" w:space="0" w:color="00000A"/>
+              <w:right w:val="single" w:sz="4" w:space="0" w:color="00000A"/>
+              <w:insideH w:val="single" w:sz="4" w:space="0" w:color="00000A"/>
+              <w:insideV w:val="single" w:sz="4" w:space="0" w:color="00000A"/>
+            </w:tcBorders>
+            <w:shd w:fill="auto" w:val="clear"/>
+            <w:tcMar>
+              <w:left w:w="88" w:type="dxa"/>
             </w:tcMar>
           </w:tcPr>
           <w:p>
@@ -2248,36 +2186,24 @@
               <w:rPr>
                 <w:rFonts w:ascii="Times New Roman" w:hAnsi="Times New Roman"/>
               </w:rPr>
-              <w:t xml:space="preserve">Деятельность Клиента в течение Последнего завершенного года и последнего завершенного квартала являлась </w:t>
-            </w:r>
-            <w:r>
-              <w:rPr>
-                <w:rFonts w:ascii="Times New Roman" w:hAnsi="Times New Roman"/>
-              </w:rPr>
-              <w:t>убыточной</w:t>
-            </w:r>
-            <w:r>
-              <w:rPr>
-                <w:rFonts w:ascii="Times New Roman" w:hAnsi="Times New Roman"/>
-              </w:rPr>
-              <w:t>.</w:t>
-            </w:r>
-          </w:p>
-        </w:tc>
-        <w:tc>
-          <w:tcPr>
-            <w:tcW w:w="1378" w:type="dxa"/>
-            <w:tcBorders>
-              <w:top w:val="single" w:sz="4" w:space="0" w:color="00000A"/>
-              <w:left w:val="single" w:sz="4" w:space="0" w:color="00000A"/>
-              <w:bottom w:val="single" w:sz="4" w:space="0" w:color="00000A"/>
-              <w:right w:val="single" w:sz="4" w:space="0" w:color="00000A"/>
-              <w:insideH w:val="single" w:sz="4" w:space="0" w:color="00000A"/>
-              <w:insideV w:val="single" w:sz="4" w:space="0" w:color="00000A"/>
-            </w:tcBorders>
-            <w:shd w:fill="auto" w:val="clear"/>
-            <w:tcMar>
-              <w:left w:w="93" w:type="dxa"/>
+              <w:t>Деятельность Клиента в течение Последнего завершенного года и последнего завершенного квартала являлась убыточной.</w:t>
+            </w:r>
+          </w:p>
+        </w:tc>
+        <w:tc>
+          <w:tcPr>
+            <w:tcW w:w="1379" w:type="dxa"/>
+            <w:tcBorders>
+              <w:top w:val="single" w:sz="4" w:space="0" w:color="00000A"/>
+              <w:left w:val="single" w:sz="4" w:space="0" w:color="00000A"/>
+              <w:bottom w:val="single" w:sz="4" w:space="0" w:color="00000A"/>
+              <w:right w:val="single" w:sz="4" w:space="0" w:color="00000A"/>
+              <w:insideH w:val="single" w:sz="4" w:space="0" w:color="00000A"/>
+              <w:insideV w:val="single" w:sz="4" w:space="0" w:color="00000A"/>
+            </w:tcBorders>
+            <w:shd w:fill="auto" w:val="clear"/>
+            <w:tcMar>
+              <w:left w:w="88" w:type="dxa"/>
             </w:tcMar>
             <w:vAlign w:val="center"/>
           </w:tcPr>
@@ -2295,43 +2221,7 @@
               <w:rPr>
                 <w:rFonts w:ascii="Times New Roman" w:hAnsi="Times New Roman"/>
               </w:rPr>
-              <w:t>{issue.human</w:t>
-            </w:r>
-            <w:r>
-              <w:rPr>
-                <w:rFonts w:ascii="Times New Roman" w:hAnsi="Times New Roman"/>
-              </w:rPr>
-              <w:t>i</w:t>
-            </w:r>
-            <w:r>
-              <w:rPr>
-                <w:rFonts w:ascii="Times New Roman" w:hAnsi="Times New Roman"/>
-              </w:rPr>
-              <w:t>zed_is_org_activity_for_last_year_was_</w:t>
-            </w:r>
-            <w:r>
-              <w:rPr>
-                <w:rFonts w:ascii="Times New Roman" w:hAnsi="Times New Roman"/>
-              </w:rPr>
-              <w:t>not</w:t>
-            </w:r>
-            <w:r>
-              <w:rPr>
-                <w:rFonts w:ascii="Times New Roman" w:hAnsi="Times New Roman"/>
-              </w:rPr>
-              <w:t>_profi</w:t>
-            </w:r>
-            <w:r>
-              <w:rPr>
-                <w:rFonts w:ascii="Times New Roman" w:hAnsi="Times New Roman"/>
-              </w:rPr>
-              <w:t>t</w:t>
-            </w:r>
-            <w:r>
-              <w:rPr>
-                <w:rFonts w:ascii="Times New Roman" w:hAnsi="Times New Roman"/>
-              </w:rPr>
-              <w:t>able}</w:t>
+              <w:t>{issue.humanized_is_org_activity_for_last_year_was_not_profitable}</w:t>
             </w:r>
           </w:p>
         </w:tc>
@@ -2351,7 +2241,7 @@
             </w:tcBorders>
             <w:shd w:fill="auto" w:val="clear"/>
             <w:tcMar>
-              <w:left w:w="93" w:type="dxa"/>
+              <w:left w:w="88" w:type="dxa"/>
             </w:tcMar>
           </w:tcPr>
           <w:p>
@@ -2370,18 +2260,18 @@
         </w:tc>
         <w:tc>
           <w:tcPr>
-            <w:tcW w:w="7402" w:type="dxa"/>
-            <w:tcBorders>
-              <w:top w:val="single" w:sz="4" w:space="0" w:color="00000A"/>
-              <w:left w:val="single" w:sz="4" w:space="0" w:color="00000A"/>
-              <w:bottom w:val="single" w:sz="4" w:space="0" w:color="00000A"/>
-              <w:right w:val="single" w:sz="4" w:space="0" w:color="00000A"/>
-              <w:insideH w:val="single" w:sz="4" w:space="0" w:color="00000A"/>
-              <w:insideV w:val="single" w:sz="4" w:space="0" w:color="00000A"/>
-            </w:tcBorders>
-            <w:shd w:fill="auto" w:val="clear"/>
-            <w:tcMar>
-              <w:left w:w="93" w:type="dxa"/>
+            <w:tcW w:w="7401" w:type="dxa"/>
+            <w:tcBorders>
+              <w:top w:val="single" w:sz="4" w:space="0" w:color="00000A"/>
+              <w:left w:val="single" w:sz="4" w:space="0" w:color="00000A"/>
+              <w:bottom w:val="single" w:sz="4" w:space="0" w:color="00000A"/>
+              <w:right w:val="single" w:sz="4" w:space="0" w:color="00000A"/>
+              <w:insideH w:val="single" w:sz="4" w:space="0" w:color="00000A"/>
+              <w:insideV w:val="single" w:sz="4" w:space="0" w:color="00000A"/>
+            </w:tcBorders>
+            <w:shd w:fill="auto" w:val="clear"/>
+            <w:tcMar>
+              <w:left w:w="88" w:type="dxa"/>
             </w:tcMar>
           </w:tcPr>
           <w:p>
@@ -2400,18 +2290,18 @@
         </w:tc>
         <w:tc>
           <w:tcPr>
-            <w:tcW w:w="1378" w:type="dxa"/>
-            <w:tcBorders>
-              <w:top w:val="single" w:sz="4" w:space="0" w:color="00000A"/>
-              <w:left w:val="single" w:sz="4" w:space="0" w:color="00000A"/>
-              <w:bottom w:val="single" w:sz="4" w:space="0" w:color="00000A"/>
-              <w:right w:val="single" w:sz="4" w:space="0" w:color="00000A"/>
-              <w:insideH w:val="single" w:sz="4" w:space="0" w:color="00000A"/>
-              <w:insideV w:val="single" w:sz="4" w:space="0" w:color="00000A"/>
-            </w:tcBorders>
-            <w:shd w:fill="auto" w:val="clear"/>
-            <w:tcMar>
-              <w:left w:w="93" w:type="dxa"/>
+            <w:tcW w:w="1379" w:type="dxa"/>
+            <w:tcBorders>
+              <w:top w:val="single" w:sz="4" w:space="0" w:color="00000A"/>
+              <w:left w:val="single" w:sz="4" w:space="0" w:color="00000A"/>
+              <w:bottom w:val="single" w:sz="4" w:space="0" w:color="00000A"/>
+              <w:right w:val="single" w:sz="4" w:space="0" w:color="00000A"/>
+              <w:insideH w:val="single" w:sz="4" w:space="0" w:color="00000A"/>
+              <w:insideV w:val="single" w:sz="4" w:space="0" w:color="00000A"/>
+            </w:tcBorders>
+            <w:shd w:fill="auto" w:val="clear"/>
+            <w:tcMar>
+              <w:left w:w="88" w:type="dxa"/>
             </w:tcMar>
             <w:vAlign w:val="center"/>
           </w:tcPr>
@@ -2449,7 +2339,7 @@
             </w:tcBorders>
             <w:shd w:fill="auto" w:val="clear"/>
             <w:tcMar>
-              <w:left w:w="93" w:type="dxa"/>
+              <w:left w:w="88" w:type="dxa"/>
             </w:tcMar>
           </w:tcPr>
           <w:p>
@@ -2468,18 +2358,18 @@
         </w:tc>
         <w:tc>
           <w:tcPr>
-            <w:tcW w:w="7402" w:type="dxa"/>
-            <w:tcBorders>
-              <w:top w:val="single" w:sz="4" w:space="0" w:color="00000A"/>
-              <w:left w:val="single" w:sz="4" w:space="0" w:color="00000A"/>
-              <w:bottom w:val="single" w:sz="4" w:space="0" w:color="00000A"/>
-              <w:right w:val="single" w:sz="4" w:space="0" w:color="00000A"/>
-              <w:insideH w:val="single" w:sz="4" w:space="0" w:color="00000A"/>
-              <w:insideV w:val="single" w:sz="4" w:space="0" w:color="00000A"/>
-            </w:tcBorders>
-            <w:shd w:fill="auto" w:val="clear"/>
-            <w:tcMar>
-              <w:left w:w="93" w:type="dxa"/>
+            <w:tcW w:w="7401" w:type="dxa"/>
+            <w:tcBorders>
+              <w:top w:val="single" w:sz="4" w:space="0" w:color="00000A"/>
+              <w:left w:val="single" w:sz="4" w:space="0" w:color="00000A"/>
+              <w:bottom w:val="single" w:sz="4" w:space="0" w:color="00000A"/>
+              <w:right w:val="single" w:sz="4" w:space="0" w:color="00000A"/>
+              <w:insideH w:val="single" w:sz="4" w:space="0" w:color="00000A"/>
+              <w:insideV w:val="single" w:sz="4" w:space="0" w:color="00000A"/>
+            </w:tcBorders>
+            <w:shd w:fill="auto" w:val="clear"/>
+            <w:tcMar>
+              <w:left w:w="88" w:type="dxa"/>
             </w:tcMar>
           </w:tcPr>
           <w:p>
@@ -2498,18 +2388,18 @@
         </w:tc>
         <w:tc>
           <w:tcPr>
-            <w:tcW w:w="1378" w:type="dxa"/>
-            <w:tcBorders>
-              <w:top w:val="single" w:sz="4" w:space="0" w:color="00000A"/>
-              <w:left w:val="single" w:sz="4" w:space="0" w:color="00000A"/>
-              <w:bottom w:val="single" w:sz="4" w:space="0" w:color="00000A"/>
-              <w:right w:val="single" w:sz="4" w:space="0" w:color="00000A"/>
-              <w:insideH w:val="single" w:sz="4" w:space="0" w:color="00000A"/>
-              <w:insideV w:val="single" w:sz="4" w:space="0" w:color="00000A"/>
-            </w:tcBorders>
-            <w:shd w:fill="auto" w:val="clear"/>
-            <w:tcMar>
-              <w:left w:w="93" w:type="dxa"/>
+            <w:tcW w:w="1379" w:type="dxa"/>
+            <w:tcBorders>
+              <w:top w:val="single" w:sz="4" w:space="0" w:color="00000A"/>
+              <w:left w:val="single" w:sz="4" w:space="0" w:color="00000A"/>
+              <w:bottom w:val="single" w:sz="4" w:space="0" w:color="00000A"/>
+              <w:right w:val="single" w:sz="4" w:space="0" w:color="00000A"/>
+              <w:insideH w:val="single" w:sz="4" w:space="0" w:color="00000A"/>
+              <w:insideV w:val="single" w:sz="4" w:space="0" w:color="00000A"/>
+            </w:tcBorders>
+            <w:shd w:fill="auto" w:val="clear"/>
+            <w:tcMar>
+              <w:left w:w="88" w:type="dxa"/>
             </w:tcMar>
             <w:vAlign w:val="center"/>
           </w:tcPr>
@@ -2547,7 +2437,7 @@
             </w:tcBorders>
             <w:shd w:fill="auto" w:val="clear"/>
             <w:tcMar>
-              <w:left w:w="93" w:type="dxa"/>
+              <w:left w:w="88" w:type="dxa"/>
             </w:tcMar>
           </w:tcPr>
           <w:p>
@@ -2566,18 +2456,18 @@
         </w:tc>
         <w:tc>
           <w:tcPr>
-            <w:tcW w:w="7402" w:type="dxa"/>
-            <w:tcBorders>
-              <w:top w:val="single" w:sz="4" w:space="0" w:color="00000A"/>
-              <w:left w:val="single" w:sz="4" w:space="0" w:color="00000A"/>
-              <w:bottom w:val="single" w:sz="4" w:space="0" w:color="00000A"/>
-              <w:right w:val="single" w:sz="4" w:space="0" w:color="00000A"/>
-              <w:insideH w:val="single" w:sz="4" w:space="0" w:color="00000A"/>
-              <w:insideV w:val="single" w:sz="4" w:space="0" w:color="00000A"/>
-            </w:tcBorders>
-            <w:shd w:fill="auto" w:val="clear"/>
-            <w:tcMar>
-              <w:left w:w="93" w:type="dxa"/>
+            <w:tcW w:w="7401" w:type="dxa"/>
+            <w:tcBorders>
+              <w:top w:val="single" w:sz="4" w:space="0" w:color="00000A"/>
+              <w:left w:val="single" w:sz="4" w:space="0" w:color="00000A"/>
+              <w:bottom w:val="single" w:sz="4" w:space="0" w:color="00000A"/>
+              <w:right w:val="single" w:sz="4" w:space="0" w:color="00000A"/>
+              <w:insideH w:val="single" w:sz="4" w:space="0" w:color="00000A"/>
+              <w:insideV w:val="single" w:sz="4" w:space="0" w:color="00000A"/>
+            </w:tcBorders>
+            <w:shd w:fill="auto" w:val="clear"/>
+            <w:tcMar>
+              <w:left w:w="88" w:type="dxa"/>
             </w:tcMar>
           </w:tcPr>
           <w:p>
@@ -2596,18 +2486,18 @@
         </w:tc>
         <w:tc>
           <w:tcPr>
-            <w:tcW w:w="1378" w:type="dxa"/>
-            <w:tcBorders>
-              <w:top w:val="single" w:sz="4" w:space="0" w:color="00000A"/>
-              <w:left w:val="single" w:sz="4" w:space="0" w:color="00000A"/>
-              <w:bottom w:val="single" w:sz="4" w:space="0" w:color="00000A"/>
-              <w:right w:val="single" w:sz="4" w:space="0" w:color="00000A"/>
-              <w:insideH w:val="single" w:sz="4" w:space="0" w:color="00000A"/>
-              <w:insideV w:val="single" w:sz="4" w:space="0" w:color="00000A"/>
-            </w:tcBorders>
-            <w:shd w:fill="auto" w:val="clear"/>
-            <w:tcMar>
-              <w:left w:w="93" w:type="dxa"/>
+            <w:tcW w:w="1379" w:type="dxa"/>
+            <w:tcBorders>
+              <w:top w:val="single" w:sz="4" w:space="0" w:color="00000A"/>
+              <w:left w:val="single" w:sz="4" w:space="0" w:color="00000A"/>
+              <w:bottom w:val="single" w:sz="4" w:space="0" w:color="00000A"/>
+              <w:right w:val="single" w:sz="4" w:space="0" w:color="00000A"/>
+              <w:insideH w:val="single" w:sz="4" w:space="0" w:color="00000A"/>
+              <w:insideV w:val="single" w:sz="4" w:space="0" w:color="00000A"/>
+            </w:tcBorders>
+            <w:shd w:fill="auto" w:val="clear"/>
+            <w:tcMar>
+              <w:left w:w="88" w:type="dxa"/>
             </w:tcMar>
             <w:vAlign w:val="center"/>
           </w:tcPr>
@@ -2645,7 +2535,7 @@
             </w:tcBorders>
             <w:shd w:fill="auto" w:val="clear"/>
             <w:tcMar>
-              <w:left w:w="93" w:type="dxa"/>
+              <w:left w:w="88" w:type="dxa"/>
             </w:tcMar>
           </w:tcPr>
           <w:p>
@@ -2664,18 +2554,18 @@
         </w:tc>
         <w:tc>
           <w:tcPr>
-            <w:tcW w:w="7402" w:type="dxa"/>
-            <w:tcBorders>
-              <w:top w:val="single" w:sz="4" w:space="0" w:color="00000A"/>
-              <w:left w:val="single" w:sz="4" w:space="0" w:color="00000A"/>
-              <w:bottom w:val="single" w:sz="4" w:space="0" w:color="00000A"/>
-              <w:right w:val="single" w:sz="4" w:space="0" w:color="00000A"/>
-              <w:insideH w:val="single" w:sz="4" w:space="0" w:color="00000A"/>
-              <w:insideV w:val="single" w:sz="4" w:space="0" w:color="00000A"/>
-            </w:tcBorders>
-            <w:shd w:fill="auto" w:val="clear"/>
-            <w:tcMar>
-              <w:left w:w="93" w:type="dxa"/>
+            <w:tcW w:w="7401" w:type="dxa"/>
+            <w:tcBorders>
+              <w:top w:val="single" w:sz="4" w:space="0" w:color="00000A"/>
+              <w:left w:val="single" w:sz="4" w:space="0" w:color="00000A"/>
+              <w:bottom w:val="single" w:sz="4" w:space="0" w:color="00000A"/>
+              <w:right w:val="single" w:sz="4" w:space="0" w:color="00000A"/>
+              <w:insideH w:val="single" w:sz="4" w:space="0" w:color="00000A"/>
+              <w:insideV w:val="single" w:sz="4" w:space="0" w:color="00000A"/>
+            </w:tcBorders>
+            <w:shd w:fill="auto" w:val="clear"/>
+            <w:tcMar>
+              <w:left w:w="88" w:type="dxa"/>
             </w:tcMar>
           </w:tcPr>
           <w:p>
@@ -2694,18 +2584,18 @@
         </w:tc>
         <w:tc>
           <w:tcPr>
-            <w:tcW w:w="1378" w:type="dxa"/>
-            <w:tcBorders>
-              <w:top w:val="single" w:sz="4" w:space="0" w:color="00000A"/>
-              <w:left w:val="single" w:sz="4" w:space="0" w:color="00000A"/>
-              <w:bottom w:val="single" w:sz="4" w:space="0" w:color="00000A"/>
-              <w:right w:val="single" w:sz="4" w:space="0" w:color="00000A"/>
-              <w:insideH w:val="single" w:sz="4" w:space="0" w:color="00000A"/>
-              <w:insideV w:val="single" w:sz="4" w:space="0" w:color="00000A"/>
-            </w:tcBorders>
-            <w:shd w:fill="auto" w:val="clear"/>
-            <w:tcMar>
-              <w:left w:w="93" w:type="dxa"/>
+            <w:tcW w:w="1379" w:type="dxa"/>
+            <w:tcBorders>
+              <w:top w:val="single" w:sz="4" w:space="0" w:color="00000A"/>
+              <w:left w:val="single" w:sz="4" w:space="0" w:color="00000A"/>
+              <w:bottom w:val="single" w:sz="4" w:space="0" w:color="00000A"/>
+              <w:right w:val="single" w:sz="4" w:space="0" w:color="00000A"/>
+              <w:insideH w:val="single" w:sz="4" w:space="0" w:color="00000A"/>
+              <w:insideV w:val="single" w:sz="4" w:space="0" w:color="00000A"/>
+            </w:tcBorders>
+            <w:shd w:fill="auto" w:val="clear"/>
+            <w:tcMar>
+              <w:left w:w="88" w:type="dxa"/>
             </w:tcMar>
             <w:vAlign w:val="center"/>
           </w:tcPr>
@@ -2743,7 +2633,7 @@
             </w:tcBorders>
             <w:shd w:fill="auto" w:val="clear"/>
             <w:tcMar>
-              <w:left w:w="93" w:type="dxa"/>
+              <w:left w:w="88" w:type="dxa"/>
             </w:tcMar>
           </w:tcPr>
           <w:p>
@@ -2762,18 +2652,18 @@
         </w:tc>
         <w:tc>
           <w:tcPr>
-            <w:tcW w:w="7402" w:type="dxa"/>
-            <w:tcBorders>
-              <w:top w:val="single" w:sz="4" w:space="0" w:color="00000A"/>
-              <w:left w:val="single" w:sz="4" w:space="0" w:color="00000A"/>
-              <w:bottom w:val="single" w:sz="4" w:space="0" w:color="00000A"/>
-              <w:right w:val="single" w:sz="4" w:space="0" w:color="00000A"/>
-              <w:insideH w:val="single" w:sz="4" w:space="0" w:color="00000A"/>
-              <w:insideV w:val="single" w:sz="4" w:space="0" w:color="00000A"/>
-            </w:tcBorders>
-            <w:shd w:fill="auto" w:val="clear"/>
-            <w:tcMar>
-              <w:left w:w="93" w:type="dxa"/>
+            <w:tcW w:w="7401" w:type="dxa"/>
+            <w:tcBorders>
+              <w:top w:val="single" w:sz="4" w:space="0" w:color="00000A"/>
+              <w:left w:val="single" w:sz="4" w:space="0" w:color="00000A"/>
+              <w:bottom w:val="single" w:sz="4" w:space="0" w:color="00000A"/>
+              <w:right w:val="single" w:sz="4" w:space="0" w:color="00000A"/>
+              <w:insideH w:val="single" w:sz="4" w:space="0" w:color="00000A"/>
+              <w:insideV w:val="single" w:sz="4" w:space="0" w:color="00000A"/>
+            </w:tcBorders>
+            <w:shd w:fill="auto" w:val="clear"/>
+            <w:tcMar>
+              <w:left w:w="88" w:type="dxa"/>
             </w:tcMar>
           </w:tcPr>
           <w:p>
@@ -2794,18 +2684,18 @@
         </w:tc>
         <w:tc>
           <w:tcPr>
-            <w:tcW w:w="1378" w:type="dxa"/>
-            <w:tcBorders>
-              <w:top w:val="single" w:sz="4" w:space="0" w:color="00000A"/>
-              <w:left w:val="single" w:sz="4" w:space="0" w:color="00000A"/>
-              <w:bottom w:val="single" w:sz="4" w:space="0" w:color="00000A"/>
-              <w:right w:val="single" w:sz="4" w:space="0" w:color="00000A"/>
-              <w:insideH w:val="single" w:sz="4" w:space="0" w:color="00000A"/>
-              <w:insideV w:val="single" w:sz="4" w:space="0" w:color="00000A"/>
-            </w:tcBorders>
-            <w:shd w:fill="auto" w:val="clear"/>
-            <w:tcMar>
-              <w:left w:w="93" w:type="dxa"/>
+            <w:tcW w:w="1379" w:type="dxa"/>
+            <w:tcBorders>
+              <w:top w:val="single" w:sz="4" w:space="0" w:color="00000A"/>
+              <w:left w:val="single" w:sz="4" w:space="0" w:color="00000A"/>
+              <w:bottom w:val="single" w:sz="4" w:space="0" w:color="00000A"/>
+              <w:right w:val="single" w:sz="4" w:space="0" w:color="00000A"/>
+              <w:insideH w:val="single" w:sz="4" w:space="0" w:color="00000A"/>
+              <w:insideV w:val="single" w:sz="4" w:space="0" w:color="00000A"/>
+            </w:tcBorders>
+            <w:shd w:fill="auto" w:val="clear"/>
+            <w:tcMar>
+              <w:left w:w="88" w:type="dxa"/>
             </w:tcMar>
             <w:vAlign w:val="center"/>
           </w:tcPr>
@@ -2843,7 +2733,7 @@
             </w:tcBorders>
             <w:shd w:fill="auto" w:val="clear"/>
             <w:tcMar>
-              <w:left w:w="93" w:type="dxa"/>
+              <w:left w:w="88" w:type="dxa"/>
             </w:tcMar>
           </w:tcPr>
           <w:p>
@@ -2862,18 +2752,18 @@
         </w:tc>
         <w:tc>
           <w:tcPr>
-            <w:tcW w:w="7402" w:type="dxa"/>
-            <w:tcBorders>
-              <w:top w:val="single" w:sz="4" w:space="0" w:color="00000A"/>
-              <w:left w:val="single" w:sz="4" w:space="0" w:color="00000A"/>
-              <w:bottom w:val="single" w:sz="4" w:space="0" w:color="00000A"/>
-              <w:right w:val="single" w:sz="4" w:space="0" w:color="00000A"/>
-              <w:insideH w:val="single" w:sz="4" w:space="0" w:color="00000A"/>
-              <w:insideV w:val="single" w:sz="4" w:space="0" w:color="00000A"/>
-            </w:tcBorders>
-            <w:shd w:fill="auto" w:val="clear"/>
-            <w:tcMar>
-              <w:left w:w="93" w:type="dxa"/>
+            <w:tcW w:w="7401" w:type="dxa"/>
+            <w:tcBorders>
+              <w:top w:val="single" w:sz="4" w:space="0" w:color="00000A"/>
+              <w:left w:val="single" w:sz="4" w:space="0" w:color="00000A"/>
+              <w:bottom w:val="single" w:sz="4" w:space="0" w:color="00000A"/>
+              <w:right w:val="single" w:sz="4" w:space="0" w:color="00000A"/>
+              <w:insideH w:val="single" w:sz="4" w:space="0" w:color="00000A"/>
+              <w:insideV w:val="single" w:sz="4" w:space="0" w:color="00000A"/>
+            </w:tcBorders>
+            <w:shd w:fill="auto" w:val="clear"/>
+            <w:tcMar>
+              <w:left w:w="88" w:type="dxa"/>
             </w:tcMar>
           </w:tcPr>
           <w:p>
@@ -2894,18 +2784,18 @@
         </w:tc>
         <w:tc>
           <w:tcPr>
-            <w:tcW w:w="1378" w:type="dxa"/>
-            <w:tcBorders>
-              <w:top w:val="single" w:sz="4" w:space="0" w:color="00000A"/>
-              <w:left w:val="single" w:sz="4" w:space="0" w:color="00000A"/>
-              <w:bottom w:val="single" w:sz="4" w:space="0" w:color="00000A"/>
-              <w:right w:val="single" w:sz="4" w:space="0" w:color="00000A"/>
-              <w:insideH w:val="single" w:sz="4" w:space="0" w:color="00000A"/>
-              <w:insideV w:val="single" w:sz="4" w:space="0" w:color="00000A"/>
-            </w:tcBorders>
-            <w:shd w:fill="auto" w:val="clear"/>
-            <w:tcMar>
-              <w:left w:w="93" w:type="dxa"/>
+            <w:tcW w:w="1379" w:type="dxa"/>
+            <w:tcBorders>
+              <w:top w:val="single" w:sz="4" w:space="0" w:color="00000A"/>
+              <w:left w:val="single" w:sz="4" w:space="0" w:color="00000A"/>
+              <w:bottom w:val="single" w:sz="4" w:space="0" w:color="00000A"/>
+              <w:right w:val="single" w:sz="4" w:space="0" w:color="00000A"/>
+              <w:insideH w:val="single" w:sz="4" w:space="0" w:color="00000A"/>
+              <w:insideV w:val="single" w:sz="4" w:space="0" w:color="00000A"/>
+            </w:tcBorders>
+            <w:shd w:fill="auto" w:val="clear"/>
+            <w:tcMar>
+              <w:left w:w="88" w:type="dxa"/>
             </w:tcMar>
             <w:vAlign w:val="center"/>
           </w:tcPr>
@@ -2957,7 +2847,7 @@
             </w:tcBorders>
             <w:shd w:fill="auto" w:val="clear"/>
             <w:tcMar>
-              <w:left w:w="93" w:type="dxa"/>
+              <w:left w:w="88" w:type="dxa"/>
             </w:tcMar>
           </w:tcPr>
           <w:p>
@@ -2976,18 +2866,18 @@
         </w:tc>
         <w:tc>
           <w:tcPr>
-            <w:tcW w:w="7402" w:type="dxa"/>
-            <w:tcBorders>
-              <w:top w:val="single" w:sz="4" w:space="0" w:color="00000A"/>
-              <w:left w:val="single" w:sz="4" w:space="0" w:color="00000A"/>
-              <w:bottom w:val="single" w:sz="4" w:space="0" w:color="00000A"/>
-              <w:right w:val="single" w:sz="4" w:space="0" w:color="00000A"/>
-              <w:insideH w:val="single" w:sz="4" w:space="0" w:color="00000A"/>
-              <w:insideV w:val="single" w:sz="4" w:space="0" w:color="00000A"/>
-            </w:tcBorders>
-            <w:shd w:fill="auto" w:val="clear"/>
-            <w:tcMar>
-              <w:left w:w="93" w:type="dxa"/>
+            <w:tcW w:w="7401" w:type="dxa"/>
+            <w:tcBorders>
+              <w:top w:val="single" w:sz="4" w:space="0" w:color="00000A"/>
+              <w:left w:val="single" w:sz="4" w:space="0" w:color="00000A"/>
+              <w:bottom w:val="single" w:sz="4" w:space="0" w:color="00000A"/>
+              <w:right w:val="single" w:sz="4" w:space="0" w:color="00000A"/>
+              <w:insideH w:val="single" w:sz="4" w:space="0" w:color="00000A"/>
+              <w:insideV w:val="single" w:sz="4" w:space="0" w:color="00000A"/>
+            </w:tcBorders>
+            <w:shd w:fill="auto" w:val="clear"/>
+            <w:tcMar>
+              <w:left w:w="88" w:type="dxa"/>
             </w:tcMar>
           </w:tcPr>
           <w:p>
@@ -3006,18 +2896,18 @@
         </w:tc>
         <w:tc>
           <w:tcPr>
-            <w:tcW w:w="1378" w:type="dxa"/>
-            <w:tcBorders>
-              <w:top w:val="single" w:sz="4" w:space="0" w:color="00000A"/>
-              <w:left w:val="single" w:sz="4" w:space="0" w:color="00000A"/>
-              <w:bottom w:val="single" w:sz="4" w:space="0" w:color="00000A"/>
-              <w:right w:val="single" w:sz="4" w:space="0" w:color="00000A"/>
-              <w:insideH w:val="single" w:sz="4" w:space="0" w:color="00000A"/>
-              <w:insideV w:val="single" w:sz="4" w:space="0" w:color="00000A"/>
-            </w:tcBorders>
-            <w:shd w:fill="auto" w:val="clear"/>
-            <w:tcMar>
-              <w:left w:w="93" w:type="dxa"/>
+            <w:tcW w:w="1379" w:type="dxa"/>
+            <w:tcBorders>
+              <w:top w:val="single" w:sz="4" w:space="0" w:color="00000A"/>
+              <w:left w:val="single" w:sz="4" w:space="0" w:color="00000A"/>
+              <w:bottom w:val="single" w:sz="4" w:space="0" w:color="00000A"/>
+              <w:right w:val="single" w:sz="4" w:space="0" w:color="00000A"/>
+              <w:insideH w:val="single" w:sz="4" w:space="0" w:color="00000A"/>
+              <w:insideV w:val="single" w:sz="4" w:space="0" w:color="00000A"/>
+            </w:tcBorders>
+            <w:shd w:fill="auto" w:val="clear"/>
+            <w:tcMar>
+              <w:left w:w="88" w:type="dxa"/>
             </w:tcMar>
             <w:vAlign w:val="center"/>
           </w:tcPr>
@@ -3055,7 +2945,7 @@
             </w:tcBorders>
             <w:shd w:fill="auto" w:val="clear"/>
             <w:tcMar>
-              <w:left w:w="93" w:type="dxa"/>
+              <w:left w:w="88" w:type="dxa"/>
             </w:tcMar>
           </w:tcPr>
           <w:p>
@@ -3074,18 +2964,18 @@
         </w:tc>
         <w:tc>
           <w:tcPr>
-            <w:tcW w:w="7402" w:type="dxa"/>
-            <w:tcBorders>
-              <w:top w:val="single" w:sz="4" w:space="0" w:color="00000A"/>
-              <w:left w:val="single" w:sz="4" w:space="0" w:color="00000A"/>
-              <w:bottom w:val="single" w:sz="4" w:space="0" w:color="00000A"/>
-              <w:right w:val="single" w:sz="4" w:space="0" w:color="00000A"/>
-              <w:insideH w:val="single" w:sz="4" w:space="0" w:color="00000A"/>
-              <w:insideV w:val="single" w:sz="4" w:space="0" w:color="00000A"/>
-            </w:tcBorders>
-            <w:shd w:fill="auto" w:val="clear"/>
-            <w:tcMar>
-              <w:left w:w="93" w:type="dxa"/>
+            <w:tcW w:w="7401" w:type="dxa"/>
+            <w:tcBorders>
+              <w:top w:val="single" w:sz="4" w:space="0" w:color="00000A"/>
+              <w:left w:val="single" w:sz="4" w:space="0" w:color="00000A"/>
+              <w:bottom w:val="single" w:sz="4" w:space="0" w:color="00000A"/>
+              <w:right w:val="single" w:sz="4" w:space="0" w:color="00000A"/>
+              <w:insideH w:val="single" w:sz="4" w:space="0" w:color="00000A"/>
+              <w:insideV w:val="single" w:sz="4" w:space="0" w:color="00000A"/>
+            </w:tcBorders>
+            <w:shd w:fill="auto" w:val="clear"/>
+            <w:tcMar>
+              <w:left w:w="88" w:type="dxa"/>
             </w:tcMar>
           </w:tcPr>
           <w:p>
@@ -3106,18 +2996,18 @@
         </w:tc>
         <w:tc>
           <w:tcPr>
-            <w:tcW w:w="1378" w:type="dxa"/>
-            <w:tcBorders>
-              <w:top w:val="single" w:sz="4" w:space="0" w:color="00000A"/>
-              <w:left w:val="single" w:sz="4" w:space="0" w:color="00000A"/>
-              <w:bottom w:val="single" w:sz="4" w:space="0" w:color="00000A"/>
-              <w:right w:val="single" w:sz="4" w:space="0" w:color="00000A"/>
-              <w:insideH w:val="single" w:sz="4" w:space="0" w:color="00000A"/>
-              <w:insideV w:val="single" w:sz="4" w:space="0" w:color="00000A"/>
-            </w:tcBorders>
-            <w:shd w:fill="auto" w:val="clear"/>
-            <w:tcMar>
-              <w:left w:w="93" w:type="dxa"/>
+            <w:tcW w:w="1379" w:type="dxa"/>
+            <w:tcBorders>
+              <w:top w:val="single" w:sz="4" w:space="0" w:color="00000A"/>
+              <w:left w:val="single" w:sz="4" w:space="0" w:color="00000A"/>
+              <w:bottom w:val="single" w:sz="4" w:space="0" w:color="00000A"/>
+              <w:right w:val="single" w:sz="4" w:space="0" w:color="00000A"/>
+              <w:insideH w:val="single" w:sz="4" w:space="0" w:color="00000A"/>
+              <w:insideV w:val="single" w:sz="4" w:space="0" w:color="00000A"/>
+            </w:tcBorders>
+            <w:shd w:fill="auto" w:val="clear"/>
+            <w:tcMar>
+              <w:left w:w="88" w:type="dxa"/>
             </w:tcMar>
             <w:vAlign w:val="center"/>
           </w:tcPr>
@@ -3169,7 +3059,7 @@
             </w:tcBorders>
             <w:shd w:fill="auto" w:val="clear"/>
             <w:tcMar>
-              <w:left w:w="93" w:type="dxa"/>
+              <w:left w:w="88" w:type="dxa"/>
             </w:tcMar>
           </w:tcPr>
           <w:p>
@@ -3188,18 +3078,18 @@
         </w:tc>
         <w:tc>
           <w:tcPr>
-            <w:tcW w:w="7402" w:type="dxa"/>
-            <w:tcBorders>
-              <w:top w:val="single" w:sz="4" w:space="0" w:color="00000A"/>
-              <w:left w:val="single" w:sz="4" w:space="0" w:color="00000A"/>
-              <w:bottom w:val="single" w:sz="4" w:space="0" w:color="00000A"/>
-              <w:right w:val="single" w:sz="4" w:space="0" w:color="00000A"/>
-              <w:insideH w:val="single" w:sz="4" w:space="0" w:color="00000A"/>
-              <w:insideV w:val="single" w:sz="4" w:space="0" w:color="00000A"/>
-            </w:tcBorders>
-            <w:shd w:fill="auto" w:val="clear"/>
-            <w:tcMar>
-              <w:left w:w="93" w:type="dxa"/>
+            <w:tcW w:w="7401" w:type="dxa"/>
+            <w:tcBorders>
+              <w:top w:val="single" w:sz="4" w:space="0" w:color="00000A"/>
+              <w:left w:val="single" w:sz="4" w:space="0" w:color="00000A"/>
+              <w:bottom w:val="single" w:sz="4" w:space="0" w:color="00000A"/>
+              <w:right w:val="single" w:sz="4" w:space="0" w:color="00000A"/>
+              <w:insideH w:val="single" w:sz="4" w:space="0" w:color="00000A"/>
+              <w:insideV w:val="single" w:sz="4" w:space="0" w:color="00000A"/>
+            </w:tcBorders>
+            <w:shd w:fill="auto" w:val="clear"/>
+            <w:tcMar>
+              <w:left w:w="88" w:type="dxa"/>
             </w:tcMar>
           </w:tcPr>
           <w:p>
@@ -3218,18 +3108,18 @@
         </w:tc>
         <w:tc>
           <w:tcPr>
-            <w:tcW w:w="1378" w:type="dxa"/>
-            <w:tcBorders>
-              <w:top w:val="single" w:sz="4" w:space="0" w:color="00000A"/>
-              <w:left w:val="single" w:sz="4" w:space="0" w:color="00000A"/>
-              <w:bottom w:val="single" w:sz="4" w:space="0" w:color="00000A"/>
-              <w:right w:val="single" w:sz="4" w:space="0" w:color="00000A"/>
-              <w:insideH w:val="single" w:sz="4" w:space="0" w:color="00000A"/>
-              <w:insideV w:val="single" w:sz="4" w:space="0" w:color="00000A"/>
-            </w:tcBorders>
-            <w:shd w:fill="auto" w:val="clear"/>
-            <w:tcMar>
-              <w:left w:w="93" w:type="dxa"/>
+            <w:tcW w:w="1379" w:type="dxa"/>
+            <w:tcBorders>
+              <w:top w:val="single" w:sz="4" w:space="0" w:color="00000A"/>
+              <w:left w:val="single" w:sz="4" w:space="0" w:color="00000A"/>
+              <w:bottom w:val="single" w:sz="4" w:space="0" w:color="00000A"/>
+              <w:right w:val="single" w:sz="4" w:space="0" w:color="00000A"/>
+              <w:insideH w:val="single" w:sz="4" w:space="0" w:color="00000A"/>
+              <w:insideV w:val="single" w:sz="4" w:space="0" w:color="00000A"/>
+            </w:tcBorders>
+            <w:shd w:fill="auto" w:val="clear"/>
+            <w:tcMar>
+              <w:left w:w="88" w:type="dxa"/>
             </w:tcMar>
             <w:vAlign w:val="center"/>
           </w:tcPr>
@@ -3247,19 +3137,7 @@
               <w:rPr>
                 <w:rFonts w:ascii="Times New Roman" w:hAnsi="Times New Roman"/>
               </w:rPr>
-              <w:t>{issue.humanized_is_</w:t>
-            </w:r>
-            <w:r>
-              <w:rPr>
-                <w:rFonts w:ascii="Times New Roman" w:hAnsi="Times New Roman"/>
-              </w:rPr>
-              <w:t>not_</w:t>
-            </w:r>
-            <w:r>
-              <w:rPr>
-                <w:rFonts w:ascii="Times New Roman" w:hAnsi="Times New Roman"/>
-              </w:rPr>
-              <w:t>client_finance_situation_good}</w:t>
+              <w:t>{issue.humanized_is_not_client_finance_situation_good}</w:t>
             </w:r>
           </w:p>
         </w:tc>
@@ -3372,7 +3250,7 @@
       <w:tblPr>
         <w:tblW w:w="4750" w:type="pct"/>
         <w:jc w:val="left"/>
-        <w:tblInd w:w="84" w:type="dxa"/>
+        <w:tblInd w:w="79" w:type="dxa"/>
         <w:tblBorders>
           <w:top w:val="single" w:sz="4" w:space="0" w:color="00000A"/>
           <w:left w:val="single" w:sz="4" w:space="0" w:color="00000A"/>
@@ -3383,7 +3261,7 @@
         </w:tblBorders>
         <w:tblCellMar>
           <w:top w:w="0" w:type="dxa"/>
-          <w:left w:w="78" w:type="dxa"/>
+          <w:left w:w="73" w:type="dxa"/>
           <w:bottom w:w="0" w:type="dxa"/>
           <w:right w:w="108" w:type="dxa"/>
         </w:tblCellMar>
@@ -3410,7 +3288,7 @@
             </w:tcBorders>
             <w:shd w:fill="auto" w:val="clear"/>
             <w:tcMar>
-              <w:left w:w="78" w:type="dxa"/>
+              <w:left w:w="73" w:type="dxa"/>
             </w:tcMar>
           </w:tcPr>
           <w:p>
@@ -3446,7 +3324,7 @@
             </w:tcBorders>
             <w:shd w:fill="auto" w:val="clear"/>
             <w:tcMar>
-              <w:left w:w="78" w:type="dxa"/>
+              <w:left w:w="73" w:type="dxa"/>
             </w:tcMar>
             <w:vAlign w:val="center"/>
           </w:tcPr>
@@ -3483,7 +3361,7 @@
             </w:tcBorders>
             <w:shd w:fill="auto" w:val="clear"/>
             <w:tcMar>
-              <w:left w:w="78" w:type="dxa"/>
+              <w:left w:w="73" w:type="dxa"/>
             </w:tcMar>
           </w:tcPr>
           <w:p>
@@ -3519,7 +3397,7 @@
             </w:tcBorders>
             <w:shd w:fill="auto" w:val="clear"/>
             <w:tcMar>
-              <w:left w:w="78" w:type="dxa"/>
+              <w:left w:w="73" w:type="dxa"/>
             </w:tcMar>
           </w:tcPr>
           <w:p>
@@ -3561,7 +3439,7 @@
             </w:tcBorders>
             <w:shd w:fill="auto" w:val="clear"/>
             <w:tcMar>
-              <w:left w:w="78" w:type="dxa"/>
+              <w:left w:w="73" w:type="dxa"/>
             </w:tcMar>
           </w:tcPr>
           <w:p>
@@ -3593,7 +3471,7 @@
             </w:tcBorders>
             <w:shd w:fill="auto" w:val="clear"/>
             <w:tcMar>
-              <w:left w:w="78" w:type="dxa"/>
+              <w:left w:w="73" w:type="dxa"/>
             </w:tcMar>
             <w:vAlign w:val="center"/>
           </w:tcPr>
@@ -3632,7 +3510,7 @@
             </w:tcBorders>
             <w:shd w:fill="auto" w:val="clear"/>
             <w:tcMar>
-              <w:left w:w="78" w:type="dxa"/>
+              <w:left w:w="73" w:type="dxa"/>
             </w:tcMar>
           </w:tcPr>
           <w:p>
@@ -3675,7 +3553,7 @@
             </w:tcBorders>
             <w:shd w:fill="auto" w:val="clear"/>
             <w:tcMar>
-              <w:left w:w="78" w:type="dxa"/>
+              <w:left w:w="73" w:type="dxa"/>
             </w:tcMar>
           </w:tcPr>
           <w:p>
@@ -3717,7 +3595,7 @@
             </w:tcBorders>
             <w:shd w:fill="auto" w:val="clear"/>
             <w:tcMar>
-              <w:left w:w="78" w:type="dxa"/>
+              <w:left w:w="73" w:type="dxa"/>
             </w:tcMar>
           </w:tcPr>
           <w:p>
@@ -3748,7 +3626,7 @@
             </w:tcBorders>
             <w:shd w:fill="auto" w:val="clear"/>
             <w:tcMar>
-              <w:left w:w="78" w:type="dxa"/>
+              <w:left w:w="73" w:type="dxa"/>
             </w:tcMar>
             <w:vAlign w:val="center"/>
           </w:tcPr>
@@ -3787,7 +3665,7 @@
             </w:tcBorders>
             <w:shd w:fill="auto" w:val="clear"/>
             <w:tcMar>
-              <w:left w:w="78" w:type="dxa"/>
+              <w:left w:w="73" w:type="dxa"/>
             </w:tcMar>
           </w:tcPr>
           <w:p>
@@ -3830,7 +3708,7 @@
             </w:tcBorders>
             <w:shd w:fill="auto" w:val="clear"/>
             <w:tcMar>
-              <w:left w:w="78" w:type="dxa"/>
+              <w:left w:w="73" w:type="dxa"/>
             </w:tcMar>
           </w:tcPr>
           <w:p>
@@ -3874,7 +3752,7 @@
             </w:tcBorders>
             <w:shd w:fill="auto" w:val="clear"/>
             <w:tcMar>
-              <w:left w:w="78" w:type="dxa"/>
+              <w:left w:w="73" w:type="dxa"/>
             </w:tcMar>
           </w:tcPr>
           <w:p>
@@ -3909,7 +3787,7 @@
             </w:tcBorders>
             <w:shd w:fill="auto" w:val="clear"/>
             <w:tcMar>
-              <w:left w:w="78" w:type="dxa"/>
+              <w:left w:w="73" w:type="dxa"/>
             </w:tcMar>
             <w:vAlign w:val="center"/>
           </w:tcPr>
@@ -3946,7 +3824,7 @@
             </w:tcBorders>
             <w:shd w:fill="auto" w:val="clear"/>
             <w:tcMar>
-              <w:left w:w="78" w:type="dxa"/>
+              <w:left w:w="73" w:type="dxa"/>
             </w:tcMar>
           </w:tcPr>
           <w:p>
@@ -3989,7 +3867,7 @@
             </w:tcBorders>
             <w:shd w:fill="auto" w:val="clear"/>
             <w:tcMar>
-              <w:left w:w="78" w:type="dxa"/>
+              <w:left w:w="73" w:type="dxa"/>
             </w:tcMar>
           </w:tcPr>
           <w:p>
@@ -4045,7 +3923,7 @@
             </w:tcBorders>
             <w:shd w:fill="auto" w:val="clear"/>
             <w:tcMar>
-              <w:left w:w="78" w:type="dxa"/>
+              <w:left w:w="73" w:type="dxa"/>
             </w:tcMar>
           </w:tcPr>
           <w:p>
@@ -4079,7 +3957,7 @@
             </w:tcBorders>
             <w:shd w:fill="auto" w:val="clear"/>
             <w:tcMar>
-              <w:left w:w="78" w:type="dxa"/>
+              <w:left w:w="73" w:type="dxa"/>
             </w:tcMar>
             <w:vAlign w:val="center"/>
           </w:tcPr>
@@ -4118,7 +3996,7 @@
             </w:tcBorders>
             <w:shd w:fill="auto" w:val="clear"/>
             <w:tcMar>
-              <w:left w:w="78" w:type="dxa"/>
+              <w:left w:w="73" w:type="dxa"/>
             </w:tcMar>
           </w:tcPr>
           <w:p>
@@ -4161,7 +4039,7 @@
             </w:tcBorders>
             <w:shd w:fill="auto" w:val="clear"/>
             <w:tcMar>
-              <w:left w:w="78" w:type="dxa"/>
+              <w:left w:w="73" w:type="dxa"/>
             </w:tcMar>
           </w:tcPr>
           <w:p>
@@ -4200,7 +4078,7 @@
             </w:tcBorders>
             <w:shd w:fill="auto" w:val="clear"/>
             <w:tcMar>
-              <w:left w:w="78" w:type="dxa"/>
+              <w:left w:w="73" w:type="dxa"/>
             </w:tcMar>
           </w:tcPr>
           <w:p>
@@ -4232,7 +4110,7 @@
             </w:tcBorders>
             <w:shd w:fill="auto" w:val="clear"/>
             <w:tcMar>
-              <w:left w:w="78" w:type="dxa"/>
+              <w:left w:w="73" w:type="dxa"/>
             </w:tcMar>
             <w:vAlign w:val="center"/>
           </w:tcPr>
@@ -4271,7 +4149,7 @@
             </w:tcBorders>
             <w:shd w:fill="auto" w:val="clear"/>
             <w:tcMar>
-              <w:left w:w="78" w:type="dxa"/>
+              <w:left w:w="73" w:type="dxa"/>
             </w:tcMar>
           </w:tcPr>
           <w:p>
@@ -4309,7 +4187,7 @@
             </w:tcBorders>
             <w:shd w:fill="auto" w:val="clear"/>
             <w:tcMar>
-              <w:left w:w="78" w:type="dxa"/>
+              <w:left w:w="73" w:type="dxa"/>
             </w:tcMar>
           </w:tcPr>
           <w:p>
@@ -4351,7 +4229,7 @@
             </w:tcBorders>
             <w:shd w:fill="auto" w:val="clear"/>
             <w:tcMar>
-              <w:left w:w="78" w:type="dxa"/>
+              <w:left w:w="73" w:type="dxa"/>
             </w:tcMar>
           </w:tcPr>
           <w:p>
@@ -4382,7 +4260,7 @@
             </w:tcBorders>
             <w:shd w:fill="auto" w:val="clear"/>
             <w:tcMar>
-              <w:left w:w="78" w:type="dxa"/>
+              <w:left w:w="73" w:type="dxa"/>
             </w:tcMar>
             <w:vAlign w:val="center"/>
           </w:tcPr>
@@ -4419,7 +4297,7 @@
             </w:tcBorders>
             <w:shd w:fill="auto" w:val="clear"/>
             <w:tcMar>
-              <w:left w:w="78" w:type="dxa"/>
+              <w:left w:w="73" w:type="dxa"/>
             </w:tcMar>
           </w:tcPr>
           <w:p>
@@ -4457,7 +4335,7 @@
             </w:tcBorders>
             <w:shd w:fill="auto" w:val="clear"/>
             <w:tcMar>
-              <w:left w:w="78" w:type="dxa"/>
+              <w:left w:w="73" w:type="dxa"/>
             </w:tcMar>
           </w:tcPr>
           <w:p>
@@ -4498,7 +4376,7 @@
             </w:tcBorders>
             <w:shd w:fill="auto" w:val="clear"/>
             <w:tcMar>
-              <w:left w:w="78" w:type="dxa"/>
+              <w:left w:w="73" w:type="dxa"/>
             </w:tcMar>
           </w:tcPr>
           <w:p>
@@ -4530,7 +4408,7 @@
             </w:tcBorders>
             <w:shd w:fill="auto" w:val="clear"/>
             <w:tcMar>
-              <w:left w:w="78" w:type="dxa"/>
+              <w:left w:w="73" w:type="dxa"/>
             </w:tcMar>
             <w:vAlign w:val="center"/>
           </w:tcPr>
@@ -4567,7 +4445,7 @@
             </w:tcBorders>
             <w:shd w:fill="auto" w:val="clear"/>
             <w:tcMar>
-              <w:left w:w="78" w:type="dxa"/>
+              <w:left w:w="73" w:type="dxa"/>
             </w:tcMar>
           </w:tcPr>
           <w:p>
@@ -4605,7 +4483,7 @@
             </w:tcBorders>
             <w:shd w:fill="auto" w:val="clear"/>
             <w:tcMar>
-              <w:left w:w="78" w:type="dxa"/>
+              <w:left w:w="73" w:type="dxa"/>
             </w:tcMar>
           </w:tcPr>
           <w:p>
@@ -4647,7 +4525,7 @@
             </w:tcBorders>
             <w:shd w:fill="auto" w:val="clear"/>
             <w:tcMar>
-              <w:left w:w="78" w:type="dxa"/>
+              <w:left w:w="73" w:type="dxa"/>
             </w:tcMar>
           </w:tcPr>
           <w:p>
@@ -4678,7 +4556,7 @@
             </w:tcBorders>
             <w:shd w:fill="auto" w:val="clear"/>
             <w:tcMar>
-              <w:left w:w="78" w:type="dxa"/>
+              <w:left w:w="73" w:type="dxa"/>
             </w:tcMar>
             <w:vAlign w:val="center"/>
           </w:tcPr>
@@ -4717,7 +4595,7 @@
             </w:tcBorders>
             <w:shd w:fill="auto" w:val="clear"/>
             <w:tcMar>
-              <w:left w:w="78" w:type="dxa"/>
+              <w:left w:w="73" w:type="dxa"/>
             </w:tcMar>
           </w:tcPr>
           <w:p>
@@ -4755,7 +4633,7 @@
             </w:tcBorders>
             <w:shd w:fill="auto" w:val="clear"/>
             <w:tcMar>
-              <w:left w:w="78" w:type="dxa"/>
+              <w:left w:w="73" w:type="dxa"/>
             </w:tcMar>
           </w:tcPr>
           <w:p>
@@ -4795,7 +4673,7 @@
             </w:tcBorders>
             <w:shd w:fill="auto" w:val="clear"/>
             <w:tcMar>
-              <w:left w:w="78" w:type="dxa"/>
+              <w:left w:w="73" w:type="dxa"/>
             </w:tcMar>
           </w:tcPr>
           <w:p>
@@ -4827,7 +4705,7 @@
             </w:tcBorders>
             <w:shd w:fill="auto" w:val="clear"/>
             <w:tcMar>
-              <w:left w:w="78" w:type="dxa"/>
+              <w:left w:w="73" w:type="dxa"/>
             </w:tcMar>
             <w:vAlign w:val="center"/>
           </w:tcPr>
@@ -4866,7 +4744,7 @@
             </w:tcBorders>
             <w:shd w:fill="auto" w:val="clear"/>
             <w:tcMar>
-              <w:left w:w="78" w:type="dxa"/>
+              <w:left w:w="73" w:type="dxa"/>
             </w:tcMar>
           </w:tcPr>
           <w:p>
@@ -4900,7 +4778,7 @@
             </w:tcBorders>
             <w:shd w:fill="auto" w:val="clear"/>
             <w:tcMar>
-              <w:left w:w="78" w:type="dxa"/>
+              <w:left w:w="73" w:type="dxa"/>
             </w:tcMar>
           </w:tcPr>
           <w:p>
@@ -4941,7 +4819,7 @@
             </w:tcBorders>
             <w:shd w:fill="auto" w:val="clear"/>
             <w:tcMar>
-              <w:left w:w="78" w:type="dxa"/>
+              <w:left w:w="73" w:type="dxa"/>
             </w:tcMar>
           </w:tcPr>
           <w:p>
@@ -4973,7 +4851,7 @@
             </w:tcBorders>
             <w:shd w:fill="auto" w:val="clear"/>
             <w:tcMar>
-              <w:left w:w="78" w:type="dxa"/>
+              <w:left w:w="73" w:type="dxa"/>
             </w:tcMar>
             <w:vAlign w:val="center"/>
           </w:tcPr>
@@ -5010,7 +4888,7 @@
             </w:tcBorders>
             <w:shd w:fill="auto" w:val="clear"/>
             <w:tcMar>
-              <w:left w:w="78" w:type="dxa"/>
+              <w:left w:w="73" w:type="dxa"/>
             </w:tcMar>
           </w:tcPr>
           <w:p>
@@ -5046,7 +4924,7 @@
             </w:tcBorders>
             <w:shd w:fill="auto" w:val="clear"/>
             <w:tcMar>
-              <w:left w:w="78" w:type="dxa"/>
+              <w:left w:w="73" w:type="dxa"/>
             </w:tcMar>
           </w:tcPr>
           <w:p>
@@ -5088,7 +4966,7 @@
             </w:tcBorders>
             <w:shd w:fill="auto" w:val="clear"/>
             <w:tcMar>
-              <w:left w:w="78" w:type="dxa"/>
+              <w:left w:w="73" w:type="dxa"/>
             </w:tcMar>
             <w:vAlign w:val="center"/>
           </w:tcPr>
@@ -5121,7 +4999,7 @@
             </w:tcBorders>
             <w:shd w:fill="auto" w:val="clear"/>
             <w:tcMar>
-              <w:left w:w="78" w:type="dxa"/>
+              <w:left w:w="73" w:type="dxa"/>
             </w:tcMar>
             <w:vAlign w:val="center"/>
           </w:tcPr>
@@ -5160,7 +5038,7 @@
             </w:tcBorders>
             <w:shd w:fill="auto" w:val="clear"/>
             <w:tcMar>
-              <w:left w:w="78" w:type="dxa"/>
+              <w:left w:w="73" w:type="dxa"/>
             </w:tcMar>
           </w:tcPr>
           <w:p>
@@ -5197,7 +5075,7 @@
             </w:tcBorders>
             <w:shd w:fill="auto" w:val="clear"/>
             <w:tcMar>
-              <w:left w:w="78" w:type="dxa"/>
+              <w:left w:w="73" w:type="dxa"/>
             </w:tcMar>
           </w:tcPr>
           <w:p>
@@ -5239,7 +5117,7 @@
             </w:tcBorders>
             <w:shd w:fill="auto" w:val="clear"/>
             <w:tcMar>
-              <w:left w:w="78" w:type="dxa"/>
+              <w:left w:w="73" w:type="dxa"/>
             </w:tcMar>
           </w:tcPr>
           <w:p>
@@ -5270,7 +5148,7 @@
             </w:tcBorders>
             <w:shd w:fill="auto" w:val="clear"/>
             <w:tcMar>
-              <w:left w:w="78" w:type="dxa"/>
+              <w:left w:w="73" w:type="dxa"/>
             </w:tcMar>
             <w:vAlign w:val="center"/>
           </w:tcPr>
@@ -5309,7 +5187,7 @@
             </w:tcBorders>
             <w:shd w:fill="auto" w:val="clear"/>
             <w:tcMar>
-              <w:left w:w="78" w:type="dxa"/>
+              <w:left w:w="73" w:type="dxa"/>
             </w:tcMar>
           </w:tcPr>
           <w:p>
@@ -5346,7 +5224,7 @@
             </w:tcBorders>
             <w:shd w:fill="auto" w:val="clear"/>
             <w:tcMar>
-              <w:left w:w="78" w:type="dxa"/>
+              <w:left w:w="73" w:type="dxa"/>
             </w:tcMar>
           </w:tcPr>
           <w:p>
@@ -5386,7 +5264,7 @@
             </w:tcBorders>
             <w:shd w:fill="auto" w:val="clear"/>
             <w:tcMar>
-              <w:left w:w="78" w:type="dxa"/>
+              <w:left w:w="73" w:type="dxa"/>
             </w:tcMar>
           </w:tcPr>
           <w:p>
@@ -5422,7 +5300,7 @@
             </w:tcBorders>
             <w:shd w:fill="auto" w:val="clear"/>
             <w:tcMar>
-              <w:left w:w="78" w:type="dxa"/>
+              <w:left w:w="73" w:type="dxa"/>
             </w:tcMar>
             <w:vAlign w:val="center"/>
           </w:tcPr>
@@ -5462,7 +5340,7 @@
             </w:tcBorders>
             <w:shd w:fill="auto" w:val="clear"/>
             <w:tcMar>
-              <w:left w:w="78" w:type="dxa"/>
+              <w:left w:w="73" w:type="dxa"/>
             </w:tcMar>
           </w:tcPr>
           <w:p>
@@ -5498,7 +5376,7 @@
             </w:tcBorders>
             <w:shd w:fill="auto" w:val="clear"/>
             <w:tcMar>
-              <w:left w:w="78" w:type="dxa"/>
+              <w:left w:w="73" w:type="dxa"/>
             </w:tcMar>
             <w:vAlign w:val="center"/>
           </w:tcPr>
@@ -5538,7 +5416,7 @@
             </w:tcBorders>
             <w:shd w:fill="auto" w:val="clear"/>
             <w:tcMar>
-              <w:left w:w="78" w:type="dxa"/>
+              <w:left w:w="73" w:type="dxa"/>
             </w:tcMar>
           </w:tcPr>
           <w:p>
@@ -5574,7 +5452,7 @@
             </w:tcBorders>
             <w:shd w:fill="auto" w:val="clear"/>
             <w:tcMar>
-              <w:left w:w="78" w:type="dxa"/>
+              <w:left w:w="73" w:type="dxa"/>
             </w:tcMar>
             <w:vAlign w:val="center"/>
           </w:tcPr>
@@ -5673,7 +5551,7 @@
       <w:tblPr>
         <w:tblW w:w="4750" w:type="pct"/>
         <w:jc w:val="left"/>
-        <w:tblInd w:w="84" w:type="dxa"/>
+        <w:tblInd w:w="79" w:type="dxa"/>
         <w:tblBorders>
           <w:top w:val="single" w:sz="4" w:space="0" w:color="00000A"/>
           <w:left w:val="single" w:sz="4" w:space="0" w:color="00000A"/>
@@ -5684,7 +5562,7 @@
         </w:tblBorders>
         <w:tblCellMar>
           <w:top w:w="0" w:type="dxa"/>
-          <w:left w:w="78" w:type="dxa"/>
+          <w:left w:w="73" w:type="dxa"/>
           <w:bottom w:w="0" w:type="dxa"/>
           <w:right w:w="108" w:type="dxa"/>
         </w:tblCellMar>
@@ -5709,7 +5587,7 @@
             </w:tcBorders>
             <w:shd w:fill="auto" w:val="clear"/>
             <w:tcMar>
-              <w:left w:w="78" w:type="dxa"/>
+              <w:left w:w="73" w:type="dxa"/>
             </w:tcMar>
             <w:vAlign w:val="center"/>
           </w:tcPr>
@@ -5742,7 +5620,7 @@
             </w:tcBorders>
             <w:shd w:fill="auto" w:val="clear"/>
             <w:tcMar>
-              <w:left w:w="78" w:type="dxa"/>
+              <w:left w:w="73" w:type="dxa"/>
             </w:tcMar>
             <w:vAlign w:val="center"/>
           </w:tcPr>
@@ -5782,7 +5660,7 @@
             </w:tcBorders>
             <w:shd w:fill="auto" w:val="clear"/>
             <w:tcMar>
-              <w:left w:w="78" w:type="dxa"/>
+              <w:left w:w="73" w:type="dxa"/>
             </w:tcMar>
             <w:vAlign w:val="center"/>
           </w:tcPr>
@@ -5815,7 +5693,7 @@
             </w:tcBorders>
             <w:shd w:fill="auto" w:val="clear"/>
             <w:tcMar>
-              <w:left w:w="78" w:type="dxa"/>
+              <w:left w:w="73" w:type="dxa"/>
             </w:tcMar>
             <w:vAlign w:val="center"/>
           </w:tcPr>
@@ -5992,7 +5870,7 @@
       <w:tblPr>
         <w:tblW w:w="4750" w:type="pct"/>
         <w:jc w:val="left"/>
-        <w:tblInd w:w="84" w:type="dxa"/>
+        <w:tblInd w:w="79" w:type="dxa"/>
         <w:tblBorders>
           <w:top w:val="single" w:sz="4" w:space="0" w:color="00000A"/>
           <w:left w:val="single" w:sz="4" w:space="0" w:color="00000A"/>
@@ -6003,7 +5881,7 @@
         </w:tblBorders>
         <w:tblCellMar>
           <w:top w:w="0" w:type="dxa"/>
-          <w:left w:w="78" w:type="dxa"/>
+          <w:left w:w="73" w:type="dxa"/>
           <w:bottom w:w="0" w:type="dxa"/>
           <w:right w:w="108" w:type="dxa"/>
         </w:tblCellMar>
@@ -6030,7 +5908,7 @@
             </w:tcBorders>
             <w:shd w:fill="auto" w:val="clear"/>
             <w:tcMar>
-              <w:left w:w="78" w:type="dxa"/>
+              <w:left w:w="73" w:type="dxa"/>
             </w:tcMar>
           </w:tcPr>
           <w:p>
@@ -6062,7 +5940,7 @@
             </w:tcBorders>
             <w:shd w:fill="auto" w:val="clear"/>
             <w:tcMar>
-              <w:left w:w="78" w:type="dxa"/>
+              <w:left w:w="73" w:type="dxa"/>
             </w:tcMar>
           </w:tcPr>
           <w:p>
@@ -6105,7 +5983,7 @@
             </w:tcBorders>
             <w:shd w:fill="auto" w:val="clear"/>
             <w:tcMar>
-              <w:left w:w="78" w:type="dxa"/>
+              <w:left w:w="73" w:type="dxa"/>
             </w:tcMar>
           </w:tcPr>
           <w:p>
@@ -6137,7 +6015,7 @@
             </w:tcBorders>
             <w:shd w:fill="auto" w:val="clear"/>
             <w:tcMar>
-              <w:left w:w="78" w:type="dxa"/>
+              <w:left w:w="73" w:type="dxa"/>
             </w:tcMar>
           </w:tcPr>
           <w:p>
@@ -6148,17 +6026,14 @@
               </w:tabs>
               <w:spacing w:before="0" w:after="0"/>
               <w:jc w:val="center"/>
+              <w:rPr/>
+            </w:pPr>
+            <w:r>
               <w:rPr>
                 <w:rFonts w:ascii="Times New Roman" w:hAnsi="Times New Roman"/>
                 <w:highlight w:val="yellow"/>
               </w:rPr>
-            </w:pPr>
-            <w:r>
-              <w:rPr>
-                <w:rFonts w:ascii="Times New Roman" w:hAnsi="Times New Roman"/>
-                <w:highlight w:val="yellow"/>
-              </w:rPr>
-              <w:t>2</w:t>
+              <w:t>{issue.bank_reserving_percent_quality_category}</w:t>
             </w:r>
           </w:p>
         </w:tc>
@@ -6180,7 +6055,7 @@
             </w:tcBorders>
             <w:shd w:fill="auto" w:val="clear"/>
             <w:tcMar>
-              <w:left w:w="78" w:type="dxa"/>
+              <w:left w:w="73" w:type="dxa"/>
             </w:tcMar>
           </w:tcPr>
           <w:p>
@@ -6212,7 +6087,7 @@
             </w:tcBorders>
             <w:shd w:fill="auto" w:val="clear"/>
             <w:tcMar>
-              <w:left w:w="78" w:type="dxa"/>
+              <w:left w:w="73" w:type="dxa"/>
             </w:tcMar>
           </w:tcPr>
           <w:p>

</xml_diff>

<commit_message>
updated issue DOMC docs generation as requested
</commit_message>
<xml_diff>
--- a/marer/templates/documents/issue_domc_from_1500000.docx
+++ b/marer/templates/documents/issue_domc_from_1500000.docx
@@ -44,37 +44,20 @@
         <w:pStyle w:val="Normal"/>
         <w:spacing w:before="0" w:after="0"/>
         <w:jc w:val="center"/>
-        <w:rPr>
-          <w:rFonts w:ascii="Times New Roman" w:hAnsi="Times New Roman"/>
-        </w:rPr>
-      </w:pPr>
-      <w:r>
-        <w:rPr>
-          <w:rFonts w:ascii="Times New Roman" w:hAnsi="Times New Roman"/>
-          <w:b/>
-        </w:rPr>
-        <w:t>УПРАВЛЕНИЯ РАЗВИТИЯ ДОКУМЕНТАРНЫХ ОПЕРАЦИЙ О ВОЗМОЖНОСТИ ПРЕДОСТАВЛЕНИЯ ГАРАНТИИ</w:t>
-      </w:r>
-      <w:r>
-        <w:rPr>
-          <w:rFonts w:ascii="Times New Roman" w:hAnsi="Times New Roman"/>
-        </w:rPr>
-        <w:t xml:space="preserve"> </w:t>
-      </w:r>
-    </w:p>
-    <w:p>
-      <w:pPr>
-        <w:pStyle w:val="Normal"/>
-        <w:spacing w:before="0" w:after="0"/>
-        <w:jc w:val="center"/>
         <w:rPr/>
       </w:pPr>
       <w:r>
         <w:rPr>
           <w:rFonts w:ascii="Times New Roman" w:hAnsi="Times New Roman"/>
-          <w:i/>
-        </w:rPr>
-        <w:t>(Готовится при сумме БГ до 1 500 000 руб.)</w:t>
+          <w:b/>
+        </w:rPr>
+        <w:t>УПРАВЛЕНИЯ РАЗВИТИЯ ДОКУМЕНТАРНЫХ ОПЕРАЦИЙ О ВОЗМОЖНОСТИ ПРЕДОСТАВЛЕНИЯ ГАРАНТИИ</w:t>
+      </w:r>
+      <w:r>
+        <w:rPr>
+          <w:rFonts w:ascii="Times New Roman" w:hAnsi="Times New Roman"/>
+        </w:rPr>
+        <w:t xml:space="preserve"> </w:t>
       </w:r>
     </w:p>
     <w:p>
@@ -82,21 +65,15 @@
         <w:pStyle w:val="Normal"/>
         <w:spacing w:before="0" w:after="120"/>
         <w:jc w:val="right"/>
-        <w:rPr>
-          <w:rFonts w:ascii="Times New Roman" w:hAnsi="Times New Roman"/>
-          <w:b/>
+        <w:rPr/>
+      </w:pPr>
+      <w:r>
+        <w:rPr>
+          <w:rFonts w:ascii="Times New Roman" w:hAnsi="Times New Roman"/>
           <w:b/>
           <w:i/>
-          <w:i/>
-        </w:rPr>
-      </w:pPr>
-      <w:r>
-        <w:rPr>
-          <w:rFonts w:ascii="Times New Roman" w:hAnsi="Times New Roman"/>
-          <w:b/>
-          <w:i/>
-        </w:rPr>
-        <w:t>Дата</w:t>
+        </w:rPr>
+        <w:t>{date_now}</w:t>
       </w:r>
     </w:p>
     <w:p>
@@ -1207,7 +1184,7 @@
       <w:tblPr>
         <w:tblW w:w="9300" w:type="dxa"/>
         <w:jc w:val="left"/>
-        <w:tblInd w:w="79" w:type="dxa"/>
+        <w:tblInd w:w="74" w:type="dxa"/>
         <w:tblBorders>
           <w:top w:val="single" w:sz="4" w:space="0" w:color="00000A"/>
           <w:left w:val="single" w:sz="4" w:space="0" w:color="00000A"/>
@@ -1216,7 +1193,7 @@
         </w:tblBorders>
         <w:tblCellMar>
           <w:top w:w="0" w:type="dxa"/>
-          <w:left w:w="73" w:type="dxa"/>
+          <w:left w:w="68" w:type="dxa"/>
           <w:bottom w:w="0" w:type="dxa"/>
           <w:right w:w="108" w:type="dxa"/>
         </w:tblCellMar>
@@ -1225,8 +1202,8 @@
       <w:tblGrid>
         <w:gridCol w:w="5723"/>
         <w:gridCol w:w="1188"/>
-        <w:gridCol w:w="1200"/>
-        <w:gridCol w:w="1188"/>
+        <w:gridCol w:w="1201"/>
+        <w:gridCol w:w="1187"/>
       </w:tblGrid>
       <w:tr>
         <w:trPr/>
@@ -1241,9 +1218,6 @@
               <w:insideH w:val="single" w:sz="4" w:space="0" w:color="00000A"/>
             </w:tcBorders>
             <w:shd w:fill="auto" w:val="clear"/>
-            <w:tcMar>
-              <w:left w:w="73" w:type="dxa"/>
-            </w:tcMar>
           </w:tcPr>
           <w:p>
             <w:pPr>
@@ -1267,19 +1241,16 @@
         </w:tc>
         <w:tc>
           <w:tcPr>
-            <w:tcW w:w="1200" w:type="dxa"/>
-            <w:tcBorders>
-              <w:top w:val="single" w:sz="4" w:space="0" w:color="00000A"/>
-              <w:left w:val="single" w:sz="4" w:space="0" w:color="00000A"/>
-              <w:bottom w:val="single" w:sz="4" w:space="0" w:color="00000A"/>
-              <w:right w:val="single" w:sz="4" w:space="0" w:color="00000A"/>
-              <w:insideH w:val="single" w:sz="4" w:space="0" w:color="00000A"/>
-              <w:insideV w:val="single" w:sz="4" w:space="0" w:color="00000A"/>
-            </w:tcBorders>
-            <w:shd w:fill="auto" w:val="clear"/>
-            <w:tcMar>
-              <w:left w:w="73" w:type="dxa"/>
-            </w:tcMar>
+            <w:tcW w:w="1201" w:type="dxa"/>
+            <w:tcBorders>
+              <w:top w:val="single" w:sz="4" w:space="0" w:color="00000A"/>
+              <w:left w:val="single" w:sz="4" w:space="0" w:color="00000A"/>
+              <w:bottom w:val="single" w:sz="4" w:space="0" w:color="00000A"/>
+              <w:right w:val="single" w:sz="4" w:space="0" w:color="00000A"/>
+              <w:insideH w:val="single" w:sz="4" w:space="0" w:color="00000A"/>
+              <w:insideV w:val="single" w:sz="4" w:space="0" w:color="00000A"/>
+            </w:tcBorders>
+            <w:shd w:fill="auto" w:val="clear"/>
             <w:vAlign w:val="center"/>
           </w:tcPr>
           <w:p>
@@ -1306,19 +1277,16 @@
         </w:tc>
         <w:tc>
           <w:tcPr>
-            <w:tcW w:w="1188" w:type="dxa"/>
-            <w:tcBorders>
-              <w:top w:val="single" w:sz="4" w:space="0" w:color="00000A"/>
-              <w:left w:val="single" w:sz="4" w:space="0" w:color="00000A"/>
-              <w:bottom w:val="single" w:sz="4" w:space="0" w:color="00000A"/>
-              <w:right w:val="single" w:sz="4" w:space="0" w:color="00000A"/>
-              <w:insideH w:val="single" w:sz="4" w:space="0" w:color="00000A"/>
-              <w:insideV w:val="single" w:sz="4" w:space="0" w:color="00000A"/>
-            </w:tcBorders>
-            <w:shd w:fill="auto" w:val="clear"/>
-            <w:tcMar>
-              <w:left w:w="73" w:type="dxa"/>
-            </w:tcMar>
+            <w:tcW w:w="1187" w:type="dxa"/>
+            <w:tcBorders>
+              <w:top w:val="single" w:sz="4" w:space="0" w:color="00000A"/>
+              <w:left w:val="single" w:sz="4" w:space="0" w:color="00000A"/>
+              <w:bottom w:val="single" w:sz="4" w:space="0" w:color="00000A"/>
+              <w:right w:val="single" w:sz="4" w:space="0" w:color="00000A"/>
+              <w:insideH w:val="single" w:sz="4" w:space="0" w:color="00000A"/>
+              <w:insideV w:val="single" w:sz="4" w:space="0" w:color="00000A"/>
+            </w:tcBorders>
+            <w:shd w:fill="auto" w:val="clear"/>
             <w:vAlign w:val="center"/>
           </w:tcPr>
           <w:p>
@@ -1357,9 +1325,6 @@
               <w:insideH w:val="single" w:sz="4" w:space="0" w:color="00000A"/>
             </w:tcBorders>
             <w:shd w:fill="auto" w:val="clear"/>
-            <w:tcMar>
-              <w:left w:w="73" w:type="dxa"/>
-            </w:tcMar>
           </w:tcPr>
           <w:p>
             <w:pPr>
@@ -1383,19 +1348,16 @@
         </w:tc>
         <w:tc>
           <w:tcPr>
-            <w:tcW w:w="1200" w:type="dxa"/>
-            <w:tcBorders>
-              <w:top w:val="single" w:sz="4" w:space="0" w:color="00000A"/>
-              <w:left w:val="single" w:sz="4" w:space="0" w:color="00000A"/>
-              <w:bottom w:val="single" w:sz="4" w:space="0" w:color="00000A"/>
-              <w:right w:val="single" w:sz="4" w:space="0" w:color="00000A"/>
-              <w:insideH w:val="single" w:sz="4" w:space="0" w:color="00000A"/>
-              <w:insideV w:val="single" w:sz="4" w:space="0" w:color="00000A"/>
-            </w:tcBorders>
-            <w:shd w:fill="auto" w:val="clear"/>
-            <w:tcMar>
-              <w:left w:w="73" w:type="dxa"/>
-            </w:tcMar>
+            <w:tcW w:w="1201" w:type="dxa"/>
+            <w:tcBorders>
+              <w:top w:val="single" w:sz="4" w:space="0" w:color="00000A"/>
+              <w:left w:val="single" w:sz="4" w:space="0" w:color="00000A"/>
+              <w:bottom w:val="single" w:sz="4" w:space="0" w:color="00000A"/>
+              <w:right w:val="single" w:sz="4" w:space="0" w:color="00000A"/>
+              <w:insideH w:val="single" w:sz="4" w:space="0" w:color="00000A"/>
+              <w:insideV w:val="single" w:sz="4" w:space="0" w:color="00000A"/>
+            </w:tcBorders>
+            <w:shd w:fill="auto" w:val="clear"/>
             <w:vAlign w:val="center"/>
           </w:tcPr>
           <w:p>
@@ -1421,19 +1383,16 @@
         </w:tc>
         <w:tc>
           <w:tcPr>
-            <w:tcW w:w="1188" w:type="dxa"/>
-            <w:tcBorders>
-              <w:top w:val="single" w:sz="4" w:space="0" w:color="00000A"/>
-              <w:left w:val="single" w:sz="4" w:space="0" w:color="00000A"/>
-              <w:bottom w:val="single" w:sz="4" w:space="0" w:color="00000A"/>
-              <w:right w:val="single" w:sz="4" w:space="0" w:color="00000A"/>
-              <w:insideH w:val="single" w:sz="4" w:space="0" w:color="00000A"/>
-              <w:insideV w:val="single" w:sz="4" w:space="0" w:color="00000A"/>
-            </w:tcBorders>
-            <w:shd w:fill="auto" w:val="clear"/>
-            <w:tcMar>
-              <w:left w:w="73" w:type="dxa"/>
-            </w:tcMar>
+            <w:tcW w:w="1187" w:type="dxa"/>
+            <w:tcBorders>
+              <w:top w:val="single" w:sz="4" w:space="0" w:color="00000A"/>
+              <w:left w:val="single" w:sz="4" w:space="0" w:color="00000A"/>
+              <w:bottom w:val="single" w:sz="4" w:space="0" w:color="00000A"/>
+              <w:right w:val="single" w:sz="4" w:space="0" w:color="00000A"/>
+              <w:insideH w:val="single" w:sz="4" w:space="0" w:color="00000A"/>
+              <w:insideV w:val="single" w:sz="4" w:space="0" w:color="00000A"/>
+            </w:tcBorders>
+            <w:shd w:fill="auto" w:val="clear"/>
             <w:vAlign w:val="center"/>
           </w:tcPr>
           <w:p>
@@ -1472,9 +1431,6 @@
               <w:insideV w:val="single" w:sz="4" w:space="0" w:color="00000A"/>
             </w:tcBorders>
             <w:shd w:fill="auto" w:val="clear"/>
-            <w:tcMar>
-              <w:left w:w="73" w:type="dxa"/>
-            </w:tcMar>
           </w:tcPr>
           <w:p>
             <w:pPr>
@@ -1504,9 +1460,6 @@
               <w:insideH w:val="single" w:sz="4" w:space="0" w:color="00000A"/>
             </w:tcBorders>
             <w:shd w:fill="auto" w:val="clear"/>
-            <w:tcMar>
-              <w:left w:w="73" w:type="dxa"/>
-            </w:tcMar>
             <w:vAlign w:val="center"/>
           </w:tcPr>
           <w:p>
@@ -1530,19 +1483,16 @@
         </w:tc>
         <w:tc>
           <w:tcPr>
-            <w:tcW w:w="1200" w:type="dxa"/>
-            <w:tcBorders>
-              <w:top w:val="single" w:sz="4" w:space="0" w:color="00000A"/>
-              <w:left w:val="single" w:sz="4" w:space="0" w:color="00000A"/>
-              <w:bottom w:val="single" w:sz="4" w:space="0" w:color="00000A"/>
-              <w:right w:val="single" w:sz="4" w:space="0" w:color="00000A"/>
-              <w:insideH w:val="single" w:sz="4" w:space="0" w:color="00000A"/>
-              <w:insideV w:val="single" w:sz="4" w:space="0" w:color="00000A"/>
-            </w:tcBorders>
-            <w:shd w:fill="auto" w:val="clear"/>
-            <w:tcMar>
-              <w:left w:w="73" w:type="dxa"/>
-            </w:tcMar>
+            <w:tcW w:w="1201" w:type="dxa"/>
+            <w:tcBorders>
+              <w:top w:val="single" w:sz="4" w:space="0" w:color="00000A"/>
+              <w:left w:val="single" w:sz="4" w:space="0" w:color="00000A"/>
+              <w:bottom w:val="single" w:sz="4" w:space="0" w:color="00000A"/>
+              <w:right w:val="single" w:sz="4" w:space="0" w:color="00000A"/>
+              <w:insideH w:val="single" w:sz="4" w:space="0" w:color="00000A"/>
+              <w:insideV w:val="single" w:sz="4" w:space="0" w:color="00000A"/>
+            </w:tcBorders>
+            <w:shd w:fill="auto" w:val="clear"/>
             <w:vAlign w:val="center"/>
           </w:tcPr>
           <w:p>
@@ -1568,19 +1518,16 @@
         </w:tc>
         <w:tc>
           <w:tcPr>
-            <w:tcW w:w="1188" w:type="dxa"/>
-            <w:tcBorders>
-              <w:top w:val="single" w:sz="4" w:space="0" w:color="00000A"/>
-              <w:left w:val="single" w:sz="4" w:space="0" w:color="00000A"/>
-              <w:bottom w:val="single" w:sz="4" w:space="0" w:color="00000A"/>
-              <w:right w:val="single" w:sz="4" w:space="0" w:color="00000A"/>
-              <w:insideH w:val="single" w:sz="4" w:space="0" w:color="00000A"/>
-              <w:insideV w:val="single" w:sz="4" w:space="0" w:color="00000A"/>
-            </w:tcBorders>
-            <w:shd w:fill="auto" w:val="clear"/>
-            <w:tcMar>
-              <w:left w:w="73" w:type="dxa"/>
-            </w:tcMar>
+            <w:tcW w:w="1187" w:type="dxa"/>
+            <w:tcBorders>
+              <w:top w:val="single" w:sz="4" w:space="0" w:color="00000A"/>
+              <w:left w:val="single" w:sz="4" w:space="0" w:color="00000A"/>
+              <w:bottom w:val="single" w:sz="4" w:space="0" w:color="00000A"/>
+              <w:right w:val="single" w:sz="4" w:space="0" w:color="00000A"/>
+              <w:insideH w:val="single" w:sz="4" w:space="0" w:color="00000A"/>
+              <w:insideV w:val="single" w:sz="4" w:space="0" w:color="00000A"/>
+            </w:tcBorders>
+            <w:shd w:fill="auto" w:val="clear"/>
             <w:vAlign w:val="center"/>
           </w:tcPr>
           <w:p>
@@ -1618,9 +1565,6 @@
               <w:insideH w:val="single" w:sz="4" w:space="0" w:color="00000A"/>
             </w:tcBorders>
             <w:shd w:fill="auto" w:val="clear"/>
-            <w:tcMar>
-              <w:left w:w="73" w:type="dxa"/>
-            </w:tcMar>
           </w:tcPr>
           <w:p>
             <w:pPr>
@@ -1644,19 +1588,16 @@
         </w:tc>
         <w:tc>
           <w:tcPr>
-            <w:tcW w:w="1200" w:type="dxa"/>
-            <w:tcBorders>
-              <w:top w:val="single" w:sz="4" w:space="0" w:color="00000A"/>
-              <w:left w:val="single" w:sz="4" w:space="0" w:color="00000A"/>
-              <w:bottom w:val="single" w:sz="4" w:space="0" w:color="00000A"/>
-              <w:right w:val="single" w:sz="4" w:space="0" w:color="00000A"/>
-              <w:insideH w:val="single" w:sz="4" w:space="0" w:color="00000A"/>
-              <w:insideV w:val="single" w:sz="4" w:space="0" w:color="00000A"/>
-            </w:tcBorders>
-            <w:shd w:fill="auto" w:val="clear"/>
-            <w:tcMar>
-              <w:left w:w="73" w:type="dxa"/>
-            </w:tcMar>
+            <w:tcW w:w="1201" w:type="dxa"/>
+            <w:tcBorders>
+              <w:top w:val="single" w:sz="4" w:space="0" w:color="00000A"/>
+              <w:left w:val="single" w:sz="4" w:space="0" w:color="00000A"/>
+              <w:bottom w:val="single" w:sz="4" w:space="0" w:color="00000A"/>
+              <w:right w:val="single" w:sz="4" w:space="0" w:color="00000A"/>
+              <w:insideH w:val="single" w:sz="4" w:space="0" w:color="00000A"/>
+              <w:insideV w:val="single" w:sz="4" w:space="0" w:color="00000A"/>
+            </w:tcBorders>
+            <w:shd w:fill="auto" w:val="clear"/>
             <w:vAlign w:val="center"/>
           </w:tcPr>
           <w:p>
@@ -1684,19 +1625,16 @@
         </w:tc>
         <w:tc>
           <w:tcPr>
-            <w:tcW w:w="1188" w:type="dxa"/>
-            <w:tcBorders>
-              <w:top w:val="single" w:sz="4" w:space="0" w:color="00000A"/>
-              <w:left w:val="single" w:sz="4" w:space="0" w:color="00000A"/>
-              <w:bottom w:val="single" w:sz="4" w:space="0" w:color="00000A"/>
-              <w:right w:val="single" w:sz="4" w:space="0" w:color="00000A"/>
-              <w:insideH w:val="single" w:sz="4" w:space="0" w:color="00000A"/>
-              <w:insideV w:val="single" w:sz="4" w:space="0" w:color="00000A"/>
-            </w:tcBorders>
-            <w:shd w:fill="auto" w:val="clear"/>
-            <w:tcMar>
-              <w:left w:w="73" w:type="dxa"/>
-            </w:tcMar>
+            <w:tcW w:w="1187" w:type="dxa"/>
+            <w:tcBorders>
+              <w:top w:val="single" w:sz="4" w:space="0" w:color="00000A"/>
+              <w:left w:val="single" w:sz="4" w:space="0" w:color="00000A"/>
+              <w:bottom w:val="single" w:sz="4" w:space="0" w:color="00000A"/>
+              <w:right w:val="single" w:sz="4" w:space="0" w:color="00000A"/>
+              <w:insideH w:val="single" w:sz="4" w:space="0" w:color="00000A"/>
+              <w:insideV w:val="single" w:sz="4" w:space="0" w:color="00000A"/>
+            </w:tcBorders>
+            <w:shd w:fill="auto" w:val="clear"/>
             <w:vAlign w:val="center"/>
           </w:tcPr>
           <w:p>
@@ -1781,7 +1719,7 @@
       <w:tblPr>
         <w:tblW w:w="5000" w:type="pct"/>
         <w:jc w:val="left"/>
-        <w:tblInd w:w="59" w:type="dxa"/>
+        <w:tblInd w:w="54" w:type="dxa"/>
         <w:tblBorders>
           <w:top w:val="single" w:sz="4" w:space="0" w:color="00000A"/>
           <w:left w:val="single" w:sz="4" w:space="0" w:color="00000A"/>
@@ -1792,7 +1730,7 @@
         </w:tblBorders>
         <w:tblCellMar>
           <w:top w:w="0" w:type="dxa"/>
-          <w:left w:w="88" w:type="dxa"/>
+          <w:left w:w="83" w:type="dxa"/>
           <w:bottom w:w="0" w:type="dxa"/>
           <w:right w:w="108" w:type="dxa"/>
         </w:tblCellMar>
@@ -1819,9 +1757,6 @@
               <w:insideV w:val="single" w:sz="4" w:space="0" w:color="00000A"/>
             </w:tcBorders>
             <w:shd w:fill="auto" w:val="clear"/>
-            <w:tcMar>
-              <w:left w:w="88" w:type="dxa"/>
-            </w:tcMar>
           </w:tcPr>
           <w:p>
             <w:pPr>
@@ -1850,9 +1785,6 @@
               <w:insideV w:val="single" w:sz="4" w:space="0" w:color="00000A"/>
             </w:tcBorders>
             <w:shd w:fill="auto" w:val="clear"/>
-            <w:tcMar>
-              <w:left w:w="88" w:type="dxa"/>
-            </w:tcMar>
             <w:vAlign w:val="center"/>
           </w:tcPr>
           <w:p>
@@ -1881,9 +1813,6 @@
               <w:insideV w:val="single" w:sz="4" w:space="0" w:color="00000A"/>
             </w:tcBorders>
             <w:shd w:fill="auto" w:val="clear"/>
-            <w:tcMar>
-              <w:left w:w="88" w:type="dxa"/>
-            </w:tcMar>
             <w:vAlign w:val="center"/>
           </w:tcPr>
           <w:p>
@@ -1921,9 +1850,6 @@
               <w:insideV w:val="single" w:sz="4" w:space="0" w:color="00000A"/>
             </w:tcBorders>
             <w:shd w:fill="auto" w:val="clear"/>
-            <w:tcMar>
-              <w:left w:w="88" w:type="dxa"/>
-            </w:tcMar>
           </w:tcPr>
           <w:p>
             <w:pPr>
@@ -1952,9 +1878,6 @@
               <w:insideV w:val="single" w:sz="4" w:space="0" w:color="00000A"/>
             </w:tcBorders>
             <w:shd w:fill="auto" w:val="clear"/>
-            <w:tcMar>
-              <w:left w:w="88" w:type="dxa"/>
-            </w:tcMar>
           </w:tcPr>
           <w:p>
             <w:pPr>
@@ -1995,9 +1918,6 @@
               <w:insideV w:val="single" w:sz="4" w:space="0" w:color="00000A"/>
             </w:tcBorders>
             <w:shd w:fill="auto" w:val="clear"/>
-            <w:tcMar>
-              <w:left w:w="88" w:type="dxa"/>
-            </w:tcMar>
             <w:vAlign w:val="center"/>
           </w:tcPr>
           <w:p>
@@ -2035,9 +1955,6 @@
               <w:insideV w:val="single" w:sz="4" w:space="0" w:color="00000A"/>
             </w:tcBorders>
             <w:shd w:fill="auto" w:val="clear"/>
-            <w:tcMar>
-              <w:left w:w="88" w:type="dxa"/>
-            </w:tcMar>
           </w:tcPr>
           <w:p>
             <w:pPr>
@@ -2066,9 +1983,6 @@
               <w:insideV w:val="single" w:sz="4" w:space="0" w:color="00000A"/>
             </w:tcBorders>
             <w:shd w:fill="auto" w:val="clear"/>
-            <w:tcMar>
-              <w:left w:w="88" w:type="dxa"/>
-            </w:tcMar>
           </w:tcPr>
           <w:p>
             <w:pPr>
@@ -2103,9 +2017,6 @@
               <w:insideV w:val="single" w:sz="4" w:space="0" w:color="00000A"/>
             </w:tcBorders>
             <w:shd w:fill="auto" w:val="clear"/>
-            <w:tcMar>
-              <w:left w:w="88" w:type="dxa"/>
-            </w:tcMar>
             <w:vAlign w:val="center"/>
           </w:tcPr>
           <w:p>
@@ -2141,9 +2052,6 @@
               <w:insideV w:val="single" w:sz="4" w:space="0" w:color="00000A"/>
             </w:tcBorders>
             <w:shd w:fill="auto" w:val="clear"/>
-            <w:tcMar>
-              <w:left w:w="88" w:type="dxa"/>
-            </w:tcMar>
           </w:tcPr>
           <w:p>
             <w:pPr>
@@ -2172,9 +2080,6 @@
               <w:insideV w:val="single" w:sz="4" w:space="0" w:color="00000A"/>
             </w:tcBorders>
             <w:shd w:fill="auto" w:val="clear"/>
-            <w:tcMar>
-              <w:left w:w="88" w:type="dxa"/>
-            </w:tcMar>
           </w:tcPr>
           <w:p>
             <w:pPr>
@@ -2202,9 +2107,6 @@
               <w:insideV w:val="single" w:sz="4" w:space="0" w:color="00000A"/>
             </w:tcBorders>
             <w:shd w:fill="auto" w:val="clear"/>
-            <w:tcMar>
-              <w:left w:w="88" w:type="dxa"/>
-            </w:tcMar>
             <w:vAlign w:val="center"/>
           </w:tcPr>
           <w:p>
@@ -2240,9 +2142,6 @@
               <w:insideV w:val="single" w:sz="4" w:space="0" w:color="00000A"/>
             </w:tcBorders>
             <w:shd w:fill="auto" w:val="clear"/>
-            <w:tcMar>
-              <w:left w:w="88" w:type="dxa"/>
-            </w:tcMar>
           </w:tcPr>
           <w:p>
             <w:pPr>
@@ -2270,9 +2169,6 @@
               <w:insideV w:val="single" w:sz="4" w:space="0" w:color="00000A"/>
             </w:tcBorders>
             <w:shd w:fill="auto" w:val="clear"/>
-            <w:tcMar>
-              <w:left w:w="88" w:type="dxa"/>
-            </w:tcMar>
           </w:tcPr>
           <w:p>
             <w:pPr>
@@ -2300,9 +2196,6 @@
               <w:insideV w:val="single" w:sz="4" w:space="0" w:color="00000A"/>
             </w:tcBorders>
             <w:shd w:fill="auto" w:val="clear"/>
-            <w:tcMar>
-              <w:left w:w="88" w:type="dxa"/>
-            </w:tcMar>
             <w:vAlign w:val="center"/>
           </w:tcPr>
           <w:p>
@@ -2338,9 +2231,6 @@
               <w:insideV w:val="single" w:sz="4" w:space="0" w:color="00000A"/>
             </w:tcBorders>
             <w:shd w:fill="auto" w:val="clear"/>
-            <w:tcMar>
-              <w:left w:w="88" w:type="dxa"/>
-            </w:tcMar>
           </w:tcPr>
           <w:p>
             <w:pPr>
@@ -2368,9 +2258,6 @@
               <w:insideV w:val="single" w:sz="4" w:space="0" w:color="00000A"/>
             </w:tcBorders>
             <w:shd w:fill="auto" w:val="clear"/>
-            <w:tcMar>
-              <w:left w:w="88" w:type="dxa"/>
-            </w:tcMar>
           </w:tcPr>
           <w:p>
             <w:pPr>
@@ -2398,9 +2285,6 @@
               <w:insideV w:val="single" w:sz="4" w:space="0" w:color="00000A"/>
             </w:tcBorders>
             <w:shd w:fill="auto" w:val="clear"/>
-            <w:tcMar>
-              <w:left w:w="88" w:type="dxa"/>
-            </w:tcMar>
             <w:vAlign w:val="center"/>
           </w:tcPr>
           <w:p>
@@ -2436,9 +2320,6 @@
               <w:insideV w:val="single" w:sz="4" w:space="0" w:color="00000A"/>
             </w:tcBorders>
             <w:shd w:fill="auto" w:val="clear"/>
-            <w:tcMar>
-              <w:left w:w="88" w:type="dxa"/>
-            </w:tcMar>
           </w:tcPr>
           <w:p>
             <w:pPr>
@@ -2466,9 +2347,6 @@
               <w:insideV w:val="single" w:sz="4" w:space="0" w:color="00000A"/>
             </w:tcBorders>
             <w:shd w:fill="auto" w:val="clear"/>
-            <w:tcMar>
-              <w:left w:w="88" w:type="dxa"/>
-            </w:tcMar>
           </w:tcPr>
           <w:p>
             <w:pPr>
@@ -2496,9 +2374,6 @@
               <w:insideV w:val="single" w:sz="4" w:space="0" w:color="00000A"/>
             </w:tcBorders>
             <w:shd w:fill="auto" w:val="clear"/>
-            <w:tcMar>
-              <w:left w:w="88" w:type="dxa"/>
-            </w:tcMar>
             <w:vAlign w:val="center"/>
           </w:tcPr>
           <w:p>
@@ -2534,9 +2409,6 @@
               <w:insideV w:val="single" w:sz="4" w:space="0" w:color="00000A"/>
             </w:tcBorders>
             <w:shd w:fill="auto" w:val="clear"/>
-            <w:tcMar>
-              <w:left w:w="88" w:type="dxa"/>
-            </w:tcMar>
           </w:tcPr>
           <w:p>
             <w:pPr>
@@ -2564,9 +2436,6 @@
               <w:insideV w:val="single" w:sz="4" w:space="0" w:color="00000A"/>
             </w:tcBorders>
             <w:shd w:fill="auto" w:val="clear"/>
-            <w:tcMar>
-              <w:left w:w="88" w:type="dxa"/>
-            </w:tcMar>
           </w:tcPr>
           <w:p>
             <w:pPr>
@@ -2594,9 +2463,6 @@
               <w:insideV w:val="single" w:sz="4" w:space="0" w:color="00000A"/>
             </w:tcBorders>
             <w:shd w:fill="auto" w:val="clear"/>
-            <w:tcMar>
-              <w:left w:w="88" w:type="dxa"/>
-            </w:tcMar>
             <w:vAlign w:val="center"/>
           </w:tcPr>
           <w:p>
@@ -2632,9 +2498,6 @@
               <w:insideV w:val="single" w:sz="4" w:space="0" w:color="00000A"/>
             </w:tcBorders>
             <w:shd w:fill="auto" w:val="clear"/>
-            <w:tcMar>
-              <w:left w:w="88" w:type="dxa"/>
-            </w:tcMar>
           </w:tcPr>
           <w:p>
             <w:pPr>
@@ -2662,9 +2525,6 @@
               <w:insideV w:val="single" w:sz="4" w:space="0" w:color="00000A"/>
             </w:tcBorders>
             <w:shd w:fill="auto" w:val="clear"/>
-            <w:tcMar>
-              <w:left w:w="88" w:type="dxa"/>
-            </w:tcMar>
           </w:tcPr>
           <w:p>
             <w:pPr>
@@ -2694,9 +2554,6 @@
               <w:insideV w:val="single" w:sz="4" w:space="0" w:color="00000A"/>
             </w:tcBorders>
             <w:shd w:fill="auto" w:val="clear"/>
-            <w:tcMar>
-              <w:left w:w="88" w:type="dxa"/>
-            </w:tcMar>
             <w:vAlign w:val="center"/>
           </w:tcPr>
           <w:p>
@@ -2732,9 +2589,6 @@
               <w:insideV w:val="single" w:sz="4" w:space="0" w:color="00000A"/>
             </w:tcBorders>
             <w:shd w:fill="auto" w:val="clear"/>
-            <w:tcMar>
-              <w:left w:w="88" w:type="dxa"/>
-            </w:tcMar>
           </w:tcPr>
           <w:p>
             <w:pPr>
@@ -2762,9 +2616,6 @@
               <w:insideV w:val="single" w:sz="4" w:space="0" w:color="00000A"/>
             </w:tcBorders>
             <w:shd w:fill="auto" w:val="clear"/>
-            <w:tcMar>
-              <w:left w:w="88" w:type="dxa"/>
-            </w:tcMar>
           </w:tcPr>
           <w:p>
             <w:pPr>
@@ -2794,9 +2645,6 @@
               <w:insideV w:val="single" w:sz="4" w:space="0" w:color="00000A"/>
             </w:tcBorders>
             <w:shd w:fill="auto" w:val="clear"/>
-            <w:tcMar>
-              <w:left w:w="88" w:type="dxa"/>
-            </w:tcMar>
             <w:vAlign w:val="center"/>
           </w:tcPr>
           <w:p>
@@ -2846,9 +2694,6 @@
               <w:insideV w:val="single" w:sz="4" w:space="0" w:color="00000A"/>
             </w:tcBorders>
             <w:shd w:fill="auto" w:val="clear"/>
-            <w:tcMar>
-              <w:left w:w="88" w:type="dxa"/>
-            </w:tcMar>
           </w:tcPr>
           <w:p>
             <w:pPr>
@@ -2876,9 +2721,6 @@
               <w:insideV w:val="single" w:sz="4" w:space="0" w:color="00000A"/>
             </w:tcBorders>
             <w:shd w:fill="auto" w:val="clear"/>
-            <w:tcMar>
-              <w:left w:w="88" w:type="dxa"/>
-            </w:tcMar>
           </w:tcPr>
           <w:p>
             <w:pPr>
@@ -2906,9 +2748,6 @@
               <w:insideV w:val="single" w:sz="4" w:space="0" w:color="00000A"/>
             </w:tcBorders>
             <w:shd w:fill="auto" w:val="clear"/>
-            <w:tcMar>
-              <w:left w:w="88" w:type="dxa"/>
-            </w:tcMar>
             <w:vAlign w:val="center"/>
           </w:tcPr>
           <w:p>
@@ -2944,9 +2783,6 @@
               <w:insideV w:val="single" w:sz="4" w:space="0" w:color="00000A"/>
             </w:tcBorders>
             <w:shd w:fill="auto" w:val="clear"/>
-            <w:tcMar>
-              <w:left w:w="88" w:type="dxa"/>
-            </w:tcMar>
           </w:tcPr>
           <w:p>
             <w:pPr>
@@ -2974,9 +2810,6 @@
               <w:insideV w:val="single" w:sz="4" w:space="0" w:color="00000A"/>
             </w:tcBorders>
             <w:shd w:fill="auto" w:val="clear"/>
-            <w:tcMar>
-              <w:left w:w="88" w:type="dxa"/>
-            </w:tcMar>
           </w:tcPr>
           <w:p>
             <w:pPr>
@@ -3006,9 +2839,6 @@
               <w:insideV w:val="single" w:sz="4" w:space="0" w:color="00000A"/>
             </w:tcBorders>
             <w:shd w:fill="auto" w:val="clear"/>
-            <w:tcMar>
-              <w:left w:w="88" w:type="dxa"/>
-            </w:tcMar>
             <w:vAlign w:val="center"/>
           </w:tcPr>
           <w:p>
@@ -3058,9 +2888,6 @@
               <w:insideV w:val="single" w:sz="4" w:space="0" w:color="00000A"/>
             </w:tcBorders>
             <w:shd w:fill="auto" w:val="clear"/>
-            <w:tcMar>
-              <w:left w:w="88" w:type="dxa"/>
-            </w:tcMar>
           </w:tcPr>
           <w:p>
             <w:pPr>
@@ -3088,9 +2915,6 @@
               <w:insideV w:val="single" w:sz="4" w:space="0" w:color="00000A"/>
             </w:tcBorders>
             <w:shd w:fill="auto" w:val="clear"/>
-            <w:tcMar>
-              <w:left w:w="88" w:type="dxa"/>
-            </w:tcMar>
           </w:tcPr>
           <w:p>
             <w:pPr>
@@ -3118,9 +2942,6 @@
               <w:insideV w:val="single" w:sz="4" w:space="0" w:color="00000A"/>
             </w:tcBorders>
             <w:shd w:fill="auto" w:val="clear"/>
-            <w:tcMar>
-              <w:left w:w="88" w:type="dxa"/>
-            </w:tcMar>
             <w:vAlign w:val="center"/>
           </w:tcPr>
           <w:p>
@@ -3250,7 +3071,7 @@
       <w:tblPr>
         <w:tblW w:w="4750" w:type="pct"/>
         <w:jc w:val="left"/>
-        <w:tblInd w:w="79" w:type="dxa"/>
+        <w:tblInd w:w="74" w:type="dxa"/>
         <w:tblBorders>
           <w:top w:val="single" w:sz="4" w:space="0" w:color="00000A"/>
           <w:left w:val="single" w:sz="4" w:space="0" w:color="00000A"/>
@@ -3261,7 +3082,7 @@
         </w:tblBorders>
         <w:tblCellMar>
           <w:top w:w="0" w:type="dxa"/>
-          <w:left w:w="73" w:type="dxa"/>
+          <w:left w:w="68" w:type="dxa"/>
           <w:bottom w:w="0" w:type="dxa"/>
           <w:right w:w="108" w:type="dxa"/>
         </w:tblCellMar>
@@ -3287,9 +3108,6 @@
               <w:insideV w:val="single" w:sz="4" w:space="0" w:color="00000A"/>
             </w:tcBorders>
             <w:shd w:fill="auto" w:val="clear"/>
-            <w:tcMar>
-              <w:left w:w="73" w:type="dxa"/>
-            </w:tcMar>
           </w:tcPr>
           <w:p>
             <w:pPr>
@@ -3323,9 +3141,6 @@
               <w:insideV w:val="single" w:sz="4" w:space="0" w:color="00000A"/>
             </w:tcBorders>
             <w:shd w:fill="auto" w:val="clear"/>
-            <w:tcMar>
-              <w:left w:w="73" w:type="dxa"/>
-            </w:tcMar>
             <w:vAlign w:val="center"/>
           </w:tcPr>
           <w:p>
@@ -3360,9 +3175,6 @@
               <w:insideV w:val="single" w:sz="4" w:space="0" w:color="00000A"/>
             </w:tcBorders>
             <w:shd w:fill="auto" w:val="clear"/>
-            <w:tcMar>
-              <w:left w:w="73" w:type="dxa"/>
-            </w:tcMar>
           </w:tcPr>
           <w:p>
             <w:pPr>
@@ -3396,9 +3208,6 @@
               <w:insideV w:val="single" w:sz="4" w:space="0" w:color="00000A"/>
             </w:tcBorders>
             <w:shd w:fill="auto" w:val="clear"/>
-            <w:tcMar>
-              <w:left w:w="73" w:type="dxa"/>
-            </w:tcMar>
           </w:tcPr>
           <w:p>
             <w:pPr>
@@ -3438,9 +3247,6 @@
               <w:insideV w:val="single" w:sz="4" w:space="0" w:color="00000A"/>
             </w:tcBorders>
             <w:shd w:fill="auto" w:val="clear"/>
-            <w:tcMar>
-              <w:left w:w="73" w:type="dxa"/>
-            </w:tcMar>
           </w:tcPr>
           <w:p>
             <w:pPr>
@@ -3470,9 +3276,6 @@
               <w:insideV w:val="single" w:sz="4" w:space="0" w:color="00000A"/>
             </w:tcBorders>
             <w:shd w:fill="auto" w:val="clear"/>
-            <w:tcMar>
-              <w:left w:w="73" w:type="dxa"/>
-            </w:tcMar>
             <w:vAlign w:val="center"/>
           </w:tcPr>
           <w:p>
@@ -3509,9 +3312,6 @@
               <w:insideV w:val="single" w:sz="4" w:space="0" w:color="00000A"/>
             </w:tcBorders>
             <w:shd w:fill="auto" w:val="clear"/>
-            <w:tcMar>
-              <w:left w:w="73" w:type="dxa"/>
-            </w:tcMar>
           </w:tcPr>
           <w:p>
             <w:pPr>
@@ -3552,9 +3352,6 @@
               <w:insideV w:val="single" w:sz="4" w:space="0" w:color="00000A"/>
             </w:tcBorders>
             <w:shd w:fill="auto" w:val="clear"/>
-            <w:tcMar>
-              <w:left w:w="73" w:type="dxa"/>
-            </w:tcMar>
           </w:tcPr>
           <w:p>
             <w:pPr>
@@ -3594,9 +3391,6 @@
               <w:insideV w:val="single" w:sz="4" w:space="0" w:color="00000A"/>
             </w:tcBorders>
             <w:shd w:fill="auto" w:val="clear"/>
-            <w:tcMar>
-              <w:left w:w="73" w:type="dxa"/>
-            </w:tcMar>
           </w:tcPr>
           <w:p>
             <w:pPr>
@@ -3625,9 +3419,6 @@
               <w:insideV w:val="single" w:sz="4" w:space="0" w:color="00000A"/>
             </w:tcBorders>
             <w:shd w:fill="auto" w:val="clear"/>
-            <w:tcMar>
-              <w:left w:w="73" w:type="dxa"/>
-            </w:tcMar>
             <w:vAlign w:val="center"/>
           </w:tcPr>
           <w:p>
@@ -3664,9 +3455,6 @@
               <w:insideV w:val="single" w:sz="4" w:space="0" w:color="00000A"/>
             </w:tcBorders>
             <w:shd w:fill="auto" w:val="clear"/>
-            <w:tcMar>
-              <w:left w:w="73" w:type="dxa"/>
-            </w:tcMar>
           </w:tcPr>
           <w:p>
             <w:pPr>
@@ -3707,9 +3495,6 @@
               <w:insideV w:val="single" w:sz="4" w:space="0" w:color="00000A"/>
             </w:tcBorders>
             <w:shd w:fill="auto" w:val="clear"/>
-            <w:tcMar>
-              <w:left w:w="73" w:type="dxa"/>
-            </w:tcMar>
           </w:tcPr>
           <w:p>
             <w:pPr>
@@ -3751,9 +3536,6 @@
               <w:insideV w:val="single" w:sz="4" w:space="0" w:color="00000A"/>
             </w:tcBorders>
             <w:shd w:fill="auto" w:val="clear"/>
-            <w:tcMar>
-              <w:left w:w="73" w:type="dxa"/>
-            </w:tcMar>
           </w:tcPr>
           <w:p>
             <w:pPr>
@@ -3786,9 +3568,6 @@
               <w:insideV w:val="single" w:sz="4" w:space="0" w:color="00000A"/>
             </w:tcBorders>
             <w:shd w:fill="auto" w:val="clear"/>
-            <w:tcMar>
-              <w:left w:w="73" w:type="dxa"/>
-            </w:tcMar>
             <w:vAlign w:val="center"/>
           </w:tcPr>
           <w:p>
@@ -3823,9 +3602,6 @@
               <w:insideV w:val="single" w:sz="4" w:space="0" w:color="00000A"/>
             </w:tcBorders>
             <w:shd w:fill="auto" w:val="clear"/>
-            <w:tcMar>
-              <w:left w:w="73" w:type="dxa"/>
-            </w:tcMar>
           </w:tcPr>
           <w:p>
             <w:pPr>
@@ -3866,9 +3642,6 @@
               <w:insideV w:val="single" w:sz="4" w:space="0" w:color="00000A"/>
             </w:tcBorders>
             <w:shd w:fill="auto" w:val="clear"/>
-            <w:tcMar>
-              <w:left w:w="73" w:type="dxa"/>
-            </w:tcMar>
           </w:tcPr>
           <w:p>
             <w:pPr>
@@ -3922,9 +3695,6 @@
               <w:insideV w:val="single" w:sz="4" w:space="0" w:color="00000A"/>
             </w:tcBorders>
             <w:shd w:fill="auto" w:val="clear"/>
-            <w:tcMar>
-              <w:left w:w="73" w:type="dxa"/>
-            </w:tcMar>
           </w:tcPr>
           <w:p>
             <w:pPr>
@@ -3956,9 +3726,6 @@
               <w:insideV w:val="single" w:sz="4" w:space="0" w:color="00000A"/>
             </w:tcBorders>
             <w:shd w:fill="auto" w:val="clear"/>
-            <w:tcMar>
-              <w:left w:w="73" w:type="dxa"/>
-            </w:tcMar>
             <w:vAlign w:val="center"/>
           </w:tcPr>
           <w:p>
@@ -3995,9 +3762,6 @@
               <w:insideV w:val="single" w:sz="4" w:space="0" w:color="00000A"/>
             </w:tcBorders>
             <w:shd w:fill="auto" w:val="clear"/>
-            <w:tcMar>
-              <w:left w:w="73" w:type="dxa"/>
-            </w:tcMar>
           </w:tcPr>
           <w:p>
             <w:pPr>
@@ -4038,9 +3802,6 @@
               <w:insideV w:val="single" w:sz="4" w:space="0" w:color="00000A"/>
             </w:tcBorders>
             <w:shd w:fill="auto" w:val="clear"/>
-            <w:tcMar>
-              <w:left w:w="73" w:type="dxa"/>
-            </w:tcMar>
           </w:tcPr>
           <w:p>
             <w:pPr>
@@ -4077,9 +3838,6 @@
               <w:insideV w:val="single" w:sz="4" w:space="0" w:color="00000A"/>
             </w:tcBorders>
             <w:shd w:fill="auto" w:val="clear"/>
-            <w:tcMar>
-              <w:left w:w="73" w:type="dxa"/>
-            </w:tcMar>
           </w:tcPr>
           <w:p>
             <w:pPr>
@@ -4109,9 +3867,6 @@
               <w:insideV w:val="single" w:sz="4" w:space="0" w:color="00000A"/>
             </w:tcBorders>
             <w:shd w:fill="auto" w:val="clear"/>
-            <w:tcMar>
-              <w:left w:w="73" w:type="dxa"/>
-            </w:tcMar>
             <w:vAlign w:val="center"/>
           </w:tcPr>
           <w:p>
@@ -4148,9 +3903,6 @@
               <w:insideV w:val="single" w:sz="4" w:space="0" w:color="00000A"/>
             </w:tcBorders>
             <w:shd w:fill="auto" w:val="clear"/>
-            <w:tcMar>
-              <w:left w:w="73" w:type="dxa"/>
-            </w:tcMar>
           </w:tcPr>
           <w:p>
             <w:pPr>
@@ -4186,9 +3938,6 @@
               <w:insideV w:val="single" w:sz="4" w:space="0" w:color="00000A"/>
             </w:tcBorders>
             <w:shd w:fill="auto" w:val="clear"/>
-            <w:tcMar>
-              <w:left w:w="73" w:type="dxa"/>
-            </w:tcMar>
           </w:tcPr>
           <w:p>
             <w:pPr>
@@ -4228,9 +3977,6 @@
               <w:insideV w:val="single" w:sz="4" w:space="0" w:color="00000A"/>
             </w:tcBorders>
             <w:shd w:fill="auto" w:val="clear"/>
-            <w:tcMar>
-              <w:left w:w="73" w:type="dxa"/>
-            </w:tcMar>
           </w:tcPr>
           <w:p>
             <w:pPr>
@@ -4259,9 +4005,6 @@
               <w:insideV w:val="single" w:sz="4" w:space="0" w:color="00000A"/>
             </w:tcBorders>
             <w:shd w:fill="auto" w:val="clear"/>
-            <w:tcMar>
-              <w:left w:w="73" w:type="dxa"/>
-            </w:tcMar>
             <w:vAlign w:val="center"/>
           </w:tcPr>
           <w:p>
@@ -4296,9 +4039,6 @@
               <w:insideV w:val="single" w:sz="4" w:space="0" w:color="00000A"/>
             </w:tcBorders>
             <w:shd w:fill="auto" w:val="clear"/>
-            <w:tcMar>
-              <w:left w:w="73" w:type="dxa"/>
-            </w:tcMar>
           </w:tcPr>
           <w:p>
             <w:pPr>
@@ -4334,9 +4074,6 @@
               <w:insideV w:val="single" w:sz="4" w:space="0" w:color="00000A"/>
             </w:tcBorders>
             <w:shd w:fill="auto" w:val="clear"/>
-            <w:tcMar>
-              <w:left w:w="73" w:type="dxa"/>
-            </w:tcMar>
           </w:tcPr>
           <w:p>
             <w:pPr>
@@ -4375,9 +4112,6 @@
               <w:insideV w:val="single" w:sz="4" w:space="0" w:color="00000A"/>
             </w:tcBorders>
             <w:shd w:fill="auto" w:val="clear"/>
-            <w:tcMar>
-              <w:left w:w="73" w:type="dxa"/>
-            </w:tcMar>
           </w:tcPr>
           <w:p>
             <w:pPr>
@@ -4407,9 +4141,6 @@
               <w:insideV w:val="single" w:sz="4" w:space="0" w:color="00000A"/>
             </w:tcBorders>
             <w:shd w:fill="auto" w:val="clear"/>
-            <w:tcMar>
-              <w:left w:w="73" w:type="dxa"/>
-            </w:tcMar>
             <w:vAlign w:val="center"/>
           </w:tcPr>
           <w:p>
@@ -4444,9 +4175,6 @@
               <w:insideV w:val="single" w:sz="4" w:space="0" w:color="00000A"/>
             </w:tcBorders>
             <w:shd w:fill="auto" w:val="clear"/>
-            <w:tcMar>
-              <w:left w:w="73" w:type="dxa"/>
-            </w:tcMar>
           </w:tcPr>
           <w:p>
             <w:pPr>
@@ -4482,9 +4210,6 @@
               <w:insideV w:val="single" w:sz="4" w:space="0" w:color="00000A"/>
             </w:tcBorders>
             <w:shd w:fill="auto" w:val="clear"/>
-            <w:tcMar>
-              <w:left w:w="73" w:type="dxa"/>
-            </w:tcMar>
           </w:tcPr>
           <w:p>
             <w:pPr>
@@ -4524,9 +4249,6 @@
               <w:insideV w:val="single" w:sz="4" w:space="0" w:color="00000A"/>
             </w:tcBorders>
             <w:shd w:fill="auto" w:val="clear"/>
-            <w:tcMar>
-              <w:left w:w="73" w:type="dxa"/>
-            </w:tcMar>
           </w:tcPr>
           <w:p>
             <w:pPr>
@@ -4555,9 +4277,6 @@
               <w:insideV w:val="single" w:sz="4" w:space="0" w:color="00000A"/>
             </w:tcBorders>
             <w:shd w:fill="auto" w:val="clear"/>
-            <w:tcMar>
-              <w:left w:w="73" w:type="dxa"/>
-            </w:tcMar>
             <w:vAlign w:val="center"/>
           </w:tcPr>
           <w:p>
@@ -4594,9 +4313,6 @@
               <w:insideV w:val="single" w:sz="4" w:space="0" w:color="00000A"/>
             </w:tcBorders>
             <w:shd w:fill="auto" w:val="clear"/>
-            <w:tcMar>
-              <w:left w:w="73" w:type="dxa"/>
-            </w:tcMar>
           </w:tcPr>
           <w:p>
             <w:pPr>
@@ -4632,9 +4348,6 @@
               <w:insideV w:val="single" w:sz="4" w:space="0" w:color="00000A"/>
             </w:tcBorders>
             <w:shd w:fill="auto" w:val="clear"/>
-            <w:tcMar>
-              <w:left w:w="73" w:type="dxa"/>
-            </w:tcMar>
           </w:tcPr>
           <w:p>
             <w:pPr>
@@ -4672,9 +4385,6 @@
               <w:insideV w:val="single" w:sz="4" w:space="0" w:color="00000A"/>
             </w:tcBorders>
             <w:shd w:fill="auto" w:val="clear"/>
-            <w:tcMar>
-              <w:left w:w="73" w:type="dxa"/>
-            </w:tcMar>
           </w:tcPr>
           <w:p>
             <w:pPr>
@@ -4704,9 +4414,6 @@
               <w:insideV w:val="single" w:sz="4" w:space="0" w:color="00000A"/>
             </w:tcBorders>
             <w:shd w:fill="auto" w:val="clear"/>
-            <w:tcMar>
-              <w:left w:w="73" w:type="dxa"/>
-            </w:tcMar>
             <w:vAlign w:val="center"/>
           </w:tcPr>
           <w:p>
@@ -4743,9 +4450,6 @@
               <w:insideV w:val="single" w:sz="4" w:space="0" w:color="00000A"/>
             </w:tcBorders>
             <w:shd w:fill="auto" w:val="clear"/>
-            <w:tcMar>
-              <w:left w:w="73" w:type="dxa"/>
-            </w:tcMar>
           </w:tcPr>
           <w:p>
             <w:pPr>
@@ -4777,9 +4481,6 @@
               <w:insideV w:val="single" w:sz="4" w:space="0" w:color="00000A"/>
             </w:tcBorders>
             <w:shd w:fill="auto" w:val="clear"/>
-            <w:tcMar>
-              <w:left w:w="73" w:type="dxa"/>
-            </w:tcMar>
           </w:tcPr>
           <w:p>
             <w:pPr>
@@ -4818,9 +4519,6 @@
               <w:insideV w:val="single" w:sz="4" w:space="0" w:color="00000A"/>
             </w:tcBorders>
             <w:shd w:fill="auto" w:val="clear"/>
-            <w:tcMar>
-              <w:left w:w="73" w:type="dxa"/>
-            </w:tcMar>
           </w:tcPr>
           <w:p>
             <w:pPr>
@@ -4850,9 +4548,6 @@
               <w:insideV w:val="single" w:sz="4" w:space="0" w:color="00000A"/>
             </w:tcBorders>
             <w:shd w:fill="auto" w:val="clear"/>
-            <w:tcMar>
-              <w:left w:w="73" w:type="dxa"/>
-            </w:tcMar>
             <w:vAlign w:val="center"/>
           </w:tcPr>
           <w:p>
@@ -4887,9 +4582,6 @@
               <w:insideV w:val="single" w:sz="4" w:space="0" w:color="00000A"/>
             </w:tcBorders>
             <w:shd w:fill="auto" w:val="clear"/>
-            <w:tcMar>
-              <w:left w:w="73" w:type="dxa"/>
-            </w:tcMar>
           </w:tcPr>
           <w:p>
             <w:pPr>
@@ -4923,9 +4615,6 @@
               <w:insideV w:val="single" w:sz="4" w:space="0" w:color="00000A"/>
             </w:tcBorders>
             <w:shd w:fill="auto" w:val="clear"/>
-            <w:tcMar>
-              <w:left w:w="73" w:type="dxa"/>
-            </w:tcMar>
           </w:tcPr>
           <w:p>
             <w:pPr>
@@ -4965,9 +4654,6 @@
               <w:insideV w:val="single" w:sz="4" w:space="0" w:color="00000A"/>
             </w:tcBorders>
             <w:shd w:fill="auto" w:val="clear"/>
-            <w:tcMar>
-              <w:left w:w="73" w:type="dxa"/>
-            </w:tcMar>
             <w:vAlign w:val="center"/>
           </w:tcPr>
           <w:p>
@@ -4998,9 +4684,6 @@
               <w:insideV w:val="single" w:sz="4" w:space="0" w:color="00000A"/>
             </w:tcBorders>
             <w:shd w:fill="auto" w:val="clear"/>
-            <w:tcMar>
-              <w:left w:w="73" w:type="dxa"/>
-            </w:tcMar>
             <w:vAlign w:val="center"/>
           </w:tcPr>
           <w:p>
@@ -5037,9 +4720,6 @@
               <w:insideV w:val="single" w:sz="4" w:space="0" w:color="00000A"/>
             </w:tcBorders>
             <w:shd w:fill="auto" w:val="clear"/>
-            <w:tcMar>
-              <w:left w:w="73" w:type="dxa"/>
-            </w:tcMar>
           </w:tcPr>
           <w:p>
             <w:pPr>
@@ -5074,9 +4754,6 @@
               <w:insideV w:val="single" w:sz="4" w:space="0" w:color="00000A"/>
             </w:tcBorders>
             <w:shd w:fill="auto" w:val="clear"/>
-            <w:tcMar>
-              <w:left w:w="73" w:type="dxa"/>
-            </w:tcMar>
           </w:tcPr>
           <w:p>
             <w:pPr>
@@ -5116,9 +4793,6 @@
               <w:insideV w:val="single" w:sz="4" w:space="0" w:color="00000A"/>
             </w:tcBorders>
             <w:shd w:fill="auto" w:val="clear"/>
-            <w:tcMar>
-              <w:left w:w="73" w:type="dxa"/>
-            </w:tcMar>
           </w:tcPr>
           <w:p>
             <w:pPr>
@@ -5147,9 +4821,6 @@
               <w:insideV w:val="single" w:sz="4" w:space="0" w:color="00000A"/>
             </w:tcBorders>
             <w:shd w:fill="auto" w:val="clear"/>
-            <w:tcMar>
-              <w:left w:w="73" w:type="dxa"/>
-            </w:tcMar>
             <w:vAlign w:val="center"/>
           </w:tcPr>
           <w:p>
@@ -5186,9 +4857,6 @@
               <w:insideV w:val="single" w:sz="4" w:space="0" w:color="00000A"/>
             </w:tcBorders>
             <w:shd w:fill="auto" w:val="clear"/>
-            <w:tcMar>
-              <w:left w:w="73" w:type="dxa"/>
-            </w:tcMar>
           </w:tcPr>
           <w:p>
             <w:pPr>
@@ -5223,9 +4891,6 @@
               <w:insideV w:val="single" w:sz="4" w:space="0" w:color="00000A"/>
             </w:tcBorders>
             <w:shd w:fill="auto" w:val="clear"/>
-            <w:tcMar>
-              <w:left w:w="73" w:type="dxa"/>
-            </w:tcMar>
           </w:tcPr>
           <w:p>
             <w:pPr>
@@ -5263,9 +4928,6 @@
               <w:insideV w:val="single" w:sz="4" w:space="0" w:color="00000A"/>
             </w:tcBorders>
             <w:shd w:fill="auto" w:val="clear"/>
-            <w:tcMar>
-              <w:left w:w="73" w:type="dxa"/>
-            </w:tcMar>
           </w:tcPr>
           <w:p>
             <w:pPr>
@@ -5299,9 +4961,6 @@
               <w:insideV w:val="single" w:sz="4" w:space="0" w:color="00000A"/>
             </w:tcBorders>
             <w:shd w:fill="auto" w:val="clear"/>
-            <w:tcMar>
-              <w:left w:w="73" w:type="dxa"/>
-            </w:tcMar>
             <w:vAlign w:val="center"/>
           </w:tcPr>
           <w:p>
@@ -5339,9 +4998,6 @@
               <w:insideV w:val="single" w:sz="4" w:space="0" w:color="00000A"/>
             </w:tcBorders>
             <w:shd w:fill="auto" w:val="clear"/>
-            <w:tcMar>
-              <w:left w:w="73" w:type="dxa"/>
-            </w:tcMar>
           </w:tcPr>
           <w:p>
             <w:pPr>
@@ -5375,9 +5031,6 @@
               <w:insideV w:val="single" w:sz="4" w:space="0" w:color="00000A"/>
             </w:tcBorders>
             <w:shd w:fill="auto" w:val="clear"/>
-            <w:tcMar>
-              <w:left w:w="73" w:type="dxa"/>
-            </w:tcMar>
             <w:vAlign w:val="center"/>
           </w:tcPr>
           <w:p>
@@ -5415,9 +5068,6 @@
               <w:insideV w:val="single" w:sz="4" w:space="0" w:color="00000A"/>
             </w:tcBorders>
             <w:shd w:fill="auto" w:val="clear"/>
-            <w:tcMar>
-              <w:left w:w="73" w:type="dxa"/>
-            </w:tcMar>
           </w:tcPr>
           <w:p>
             <w:pPr>
@@ -5451,9 +5101,6 @@
               <w:insideV w:val="single" w:sz="4" w:space="0" w:color="00000A"/>
             </w:tcBorders>
             <w:shd w:fill="auto" w:val="clear"/>
-            <w:tcMar>
-              <w:left w:w="73" w:type="dxa"/>
-            </w:tcMar>
             <w:vAlign w:val="center"/>
           </w:tcPr>
           <w:p>
@@ -5551,7 +5198,7 @@
       <w:tblPr>
         <w:tblW w:w="4750" w:type="pct"/>
         <w:jc w:val="left"/>
-        <w:tblInd w:w="79" w:type="dxa"/>
+        <w:tblInd w:w="74" w:type="dxa"/>
         <w:tblBorders>
           <w:top w:val="single" w:sz="4" w:space="0" w:color="00000A"/>
           <w:left w:val="single" w:sz="4" w:space="0" w:color="00000A"/>
@@ -5562,7 +5209,7 @@
         </w:tblBorders>
         <w:tblCellMar>
           <w:top w:w="0" w:type="dxa"/>
-          <w:left w:w="73" w:type="dxa"/>
+          <w:left w:w="68" w:type="dxa"/>
           <w:bottom w:w="0" w:type="dxa"/>
           <w:right w:w="108" w:type="dxa"/>
         </w:tblCellMar>
@@ -5586,9 +5233,6 @@
               <w:insideV w:val="single" w:sz="4" w:space="0" w:color="00000A"/>
             </w:tcBorders>
             <w:shd w:fill="auto" w:val="clear"/>
-            <w:tcMar>
-              <w:left w:w="73" w:type="dxa"/>
-            </w:tcMar>
             <w:vAlign w:val="center"/>
           </w:tcPr>
           <w:p>
@@ -5619,9 +5263,6 @@
               <w:insideV w:val="single" w:sz="4" w:space="0" w:color="00000A"/>
             </w:tcBorders>
             <w:shd w:fill="auto" w:val="clear"/>
-            <w:tcMar>
-              <w:left w:w="73" w:type="dxa"/>
-            </w:tcMar>
             <w:vAlign w:val="center"/>
           </w:tcPr>
           <w:p>
@@ -5659,9 +5300,6 @@
               <w:insideV w:val="single" w:sz="4" w:space="0" w:color="00000A"/>
             </w:tcBorders>
             <w:shd w:fill="auto" w:val="clear"/>
-            <w:tcMar>
-              <w:left w:w="73" w:type="dxa"/>
-            </w:tcMar>
             <w:vAlign w:val="center"/>
           </w:tcPr>
           <w:p>
@@ -5692,9 +5330,6 @@
               <w:insideV w:val="single" w:sz="4" w:space="0" w:color="00000A"/>
             </w:tcBorders>
             <w:shd w:fill="auto" w:val="clear"/>
-            <w:tcMar>
-              <w:left w:w="73" w:type="dxa"/>
-            </w:tcMar>
             <w:vAlign w:val="center"/>
           </w:tcPr>
           <w:p>
@@ -5870,7 +5505,7 @@
       <w:tblPr>
         <w:tblW w:w="4750" w:type="pct"/>
         <w:jc w:val="left"/>
-        <w:tblInd w:w="79" w:type="dxa"/>
+        <w:tblInd w:w="74" w:type="dxa"/>
         <w:tblBorders>
           <w:top w:val="single" w:sz="4" w:space="0" w:color="00000A"/>
           <w:left w:val="single" w:sz="4" w:space="0" w:color="00000A"/>
@@ -5881,7 +5516,7 @@
         </w:tblBorders>
         <w:tblCellMar>
           <w:top w:w="0" w:type="dxa"/>
-          <w:left w:w="73" w:type="dxa"/>
+          <w:left w:w="68" w:type="dxa"/>
           <w:bottom w:w="0" w:type="dxa"/>
           <w:right w:w="108" w:type="dxa"/>
         </w:tblCellMar>
@@ -5907,9 +5542,6 @@
               <w:insideV w:val="single" w:sz="4" w:space="0" w:color="00000A"/>
             </w:tcBorders>
             <w:shd w:fill="auto" w:val="clear"/>
-            <w:tcMar>
-              <w:left w:w="73" w:type="dxa"/>
-            </w:tcMar>
           </w:tcPr>
           <w:p>
             <w:pPr>
@@ -5939,9 +5571,6 @@
               <w:insideV w:val="single" w:sz="4" w:space="0" w:color="00000A"/>
             </w:tcBorders>
             <w:shd w:fill="auto" w:val="clear"/>
-            <w:tcMar>
-              <w:left w:w="73" w:type="dxa"/>
-            </w:tcMar>
           </w:tcPr>
           <w:p>
             <w:pPr>
@@ -5982,9 +5611,6 @@
               <w:insideV w:val="single" w:sz="4" w:space="0" w:color="00000A"/>
             </w:tcBorders>
             <w:shd w:fill="auto" w:val="clear"/>
-            <w:tcMar>
-              <w:left w:w="73" w:type="dxa"/>
-            </w:tcMar>
           </w:tcPr>
           <w:p>
             <w:pPr>
@@ -6014,9 +5640,6 @@
               <w:insideV w:val="single" w:sz="4" w:space="0" w:color="00000A"/>
             </w:tcBorders>
             <w:shd w:fill="auto" w:val="clear"/>
-            <w:tcMar>
-              <w:left w:w="73" w:type="dxa"/>
-            </w:tcMar>
           </w:tcPr>
           <w:p>
             <w:pPr>
@@ -6054,9 +5677,6 @@
               <w:insideV w:val="single" w:sz="4" w:space="0" w:color="00000A"/>
             </w:tcBorders>
             <w:shd w:fill="auto" w:val="clear"/>
-            <w:tcMar>
-              <w:left w:w="73" w:type="dxa"/>
-            </w:tcMar>
           </w:tcPr>
           <w:p>
             <w:pPr>
@@ -6086,9 +5706,6 @@
               <w:insideV w:val="single" w:sz="4" w:space="0" w:color="00000A"/>
             </w:tcBorders>
             <w:shd w:fill="auto" w:val="clear"/>
-            <w:tcMar>
-              <w:left w:w="73" w:type="dxa"/>
-            </w:tcMar>
           </w:tcPr>
           <w:p>
             <w:pPr>

</xml_diff>

<commit_message>
added current user as executor in DOMC templates
</commit_message>
<xml_diff>
--- a/marer/templates/documents/issue_domc_from_1500000.docx
+++ b/marer/templates/documents/issue_domc_from_1500000.docx
@@ -5886,11 +5886,7 @@
       <w:pPr>
         <w:pStyle w:val="Normal"/>
         <w:spacing w:before="0" w:after="0"/>
-        <w:rPr>
-          <w:rFonts w:ascii="Times New Roman" w:hAnsi="Times New Roman"/>
-          <w:b/>
-          <w:b/>
-        </w:rPr>
+        <w:rPr/>
       </w:pPr>
       <w:r>
         <w:rPr>
@@ -5898,8 +5894,14 @@
           <w:b/>
         </w:rPr>
         <w:t xml:space="preserve">Исполнитель </w:t>
-        <w:tab/>
-        <w:t>____________________________________</w:t>
+      </w:r>
+      <w:r>
+        <w:rPr>
+          <w:rFonts w:ascii="Times New Roman" w:hAnsi="Times New Roman"/>
+          <w:b/>
+          <w:u w:val="single"/>
+        </w:rPr>
+        <w:t>{user.last_name} {user.first_name[0]}.{user.middle_name[0]}.</w:t>
       </w:r>
     </w:p>
     <w:p>

</xml_diff>

<commit_message>
extended info about contract is corresponds to issuer activity
</commit_message>
<xml_diff>
--- a/marer/templates/documents/issue_domc_from_1500000.docx
+++ b/marer/templates/documents/issue_domc_from_1500000.docx
@@ -4490,15 +4490,13 @@
               </w:tabs>
               <w:spacing w:before="0" w:after="0"/>
               <w:jc w:val="center"/>
-              <w:rPr>
-                <w:rFonts w:ascii="Times New Roman" w:hAnsi="Times New Roman"/>
-              </w:rPr>
-            </w:pPr>
-            <w:r>
-              <w:rPr>
-                <w:rFonts w:ascii="Times New Roman" w:hAnsi="Times New Roman"/>
-              </w:rPr>
-              <w:t>0</w:t>
+              <w:rPr/>
+            </w:pPr>
+            <w:r>
+              <w:rPr>
+                <w:rFonts w:ascii="Times New Roman" w:hAnsi="Times New Roman"/>
+              </w:rPr>
+              <w:t>{issue.is_contract_corresponds_issuer_activity}</w:t>
             </w:r>
           </w:p>
         </w:tc>

</xml_diff>

<commit_message>
implemented final DOMC conclusion calculation
</commit_message>
<xml_diff>
--- a/marer/templates/documents/issue_domc_from_1500000.docx
+++ b/marer/templates/documents/issue_domc_from_1500000.docx
@@ -4492,12 +4492,20 @@
               <w:jc w:val="center"/>
               <w:rPr/>
             </w:pPr>
-            <w:r>
-              <w:rPr>
-                <w:rFonts w:ascii="Times New Roman" w:hAnsi="Times New Roman"/>
-              </w:rPr>
-              <w:t>{issue.is_contract_corresponds_issuer_activity}</w:t>
-            </w:r>
+            <w:bookmarkStart w:id="9" w:name="__DdeLink__19635_1008482545"/>
+            <w:r>
+              <w:rPr>
+                <w:rFonts w:ascii="Times New Roman" w:hAnsi="Times New Roman"/>
+              </w:rPr>
+              <w:t>{issue.is_contract_corresponds_issuer_activity</w:t>
+            </w:r>
+            <w:r>
+              <w:rPr>
+                <w:rFonts w:ascii="Times New Roman" w:hAnsi="Times New Roman"/>
+              </w:rPr>
+              <w:t>}</w:t>
+            </w:r>
+            <w:bookmarkEnd w:id="9"/>
           </w:p>
         </w:tc>
       </w:tr>
@@ -5346,14 +5354,14 @@
               </w:rPr>
               <w:t>{issue.</w:t>
             </w:r>
-            <w:bookmarkStart w:id="9" w:name="__DdeLink__5583_4130706824"/>
+            <w:bookmarkStart w:id="10" w:name="__DdeLink__5583_4130706824"/>
             <w:r>
               <w:rPr>
                 <w:rFonts w:ascii="Times New Roman" w:hAnsi="Times New Roman"/>
               </w:rPr>
               <w:t>humanized_is_real_of_issuer_activity_confirms</w:t>
             </w:r>
-            <w:bookmarkEnd w:id="9"/>
+            <w:bookmarkEnd w:id="10"/>
             <w:r>
               <w:rPr>
                 <w:rFonts w:ascii="Times New Roman" w:hAnsi="Times New Roman"/>
@@ -5815,21 +5823,15 @@
         <w:pStyle w:val="Normal"/>
         <w:shd w:val="clear" w:color="auto" w:fill="F2F2F2"/>
         <w:spacing w:before="0" w:after="0"/>
-        <w:rPr>
-          <w:rFonts w:ascii="Times New Roman" w:hAnsi="Times New Roman"/>
-          <w:b/>
+        <w:rPr/>
+      </w:pPr>
+      <w:r>
+        <w:rPr>
+          <w:rFonts w:ascii="Times New Roman" w:hAnsi="Times New Roman"/>
           <w:b/>
           <w:i/>
-          <w:i/>
-        </w:rPr>
-      </w:pPr>
-      <w:r>
-        <w:rPr>
-          <w:rFonts w:ascii="Times New Roman" w:hAnsi="Times New Roman"/>
-          <w:b/>
-          <w:i/>
-        </w:rPr>
-        <w:t xml:space="preserve">Положительное/ отрицательное </w:t>
+        </w:rPr>
+        <w:t>{issue.humanized_final_documents_operations_management_conclusion}</w:t>
       </w:r>
     </w:p>
     <w:p>

</xml_diff>

<commit_message>
updated static text in conclusions as requested
</commit_message>
<xml_diff>
--- a/marer/templates/documents/issue_domc_from_1500000.docx
+++ b/marer/templates/documents/issue_domc_from_1500000.docx
@@ -1156,20 +1156,30 @@
       <w:pPr>
         <w:pStyle w:val="Normal"/>
         <w:spacing w:before="0" w:after="0"/>
-        <w:rPr>
-          <w:rFonts w:ascii="Times New Roman" w:hAnsi="Times New Roman"/>
-          <w:b/>
+        <w:rPr/>
+      </w:pPr>
+      <w:r>
+        <w:rPr>
+          <w:rFonts w:ascii="Times New Roman" w:hAnsi="Times New Roman"/>
+          <w:b/>
+        </w:rPr>
+        <w:t>ОСНОВНЫЕ ФИНАНСОВЫЕ ПОКАЗАТЕЛИ КЛИЕНТА (</w:t>
+      </w:r>
+      <w:r>
+        <w:rPr>
+          <w:rFonts w:ascii="Times New Roman" w:hAnsi="Times New Roman"/>
           <w:b/>
           <w:i/>
+        </w:rPr>
+        <w:t>указываются периоды предоставленной отчетности, например, 201</w:t>
+      </w:r>
+      <w:r>
+        <w:rPr>
+          <w:rFonts w:ascii="Times New Roman" w:hAnsi="Times New Roman"/>
+          <w:b/>
           <w:i/>
         </w:rPr>
-      </w:pPr>
-      <w:r>
-        <w:rPr>
-          <w:rFonts w:ascii="Times New Roman" w:hAnsi="Times New Roman"/>
-          <w:b/>
-        </w:rPr>
-        <w:t>ОСНОВНЫЕ ФИНАНСОВЫЕ ПОКАЗАТЕЛИ КЛИЕНТА (</w:t>
+        <w:t>6</w:t>
       </w:r>
       <w:r>
         <w:rPr>
@@ -1177,7 +1187,23 @@
           <w:b/>
           <w:i/>
         </w:rPr>
-        <w:t>указываются периоды предоставленной отчетности, например, 2014г./3 кв. 2015г.)</w:t>
+        <w:t>г./3 кв. 201</w:t>
+      </w:r>
+      <w:r>
+        <w:rPr>
+          <w:rFonts w:ascii="Times New Roman" w:hAnsi="Times New Roman"/>
+          <w:b/>
+          <w:i/>
+        </w:rPr>
+        <w:t>7</w:t>
+      </w:r>
+      <w:r>
+        <w:rPr>
+          <w:rFonts w:ascii="Times New Roman" w:hAnsi="Times New Roman"/>
+          <w:b/>
+          <w:i/>
+        </w:rPr>
+        <w:t>г.)</w:t>
       </w:r>
     </w:p>
     <w:tbl>
@@ -4497,13 +4523,7 @@
               <w:rPr>
                 <w:rFonts w:ascii="Times New Roman" w:hAnsi="Times New Roman"/>
               </w:rPr>
-              <w:t>{issue.is_contract_corresponds_issuer_activity</w:t>
-            </w:r>
-            <w:r>
-              <w:rPr>
-                <w:rFonts w:ascii="Times New Roman" w:hAnsi="Times New Roman"/>
-              </w:rPr>
-              <w:t>}</w:t>
+              <w:t>{issue.is_contract_corresponds_issuer_activity}</w:t>
             </w:r>
             <w:bookmarkEnd w:id="9"/>
           </w:p>

</xml_diff>

<commit_message>
updated issue DOMC document headers as requested
</commit_message>
<xml_diff>
--- a/marer/templates/documents/issue_domc_from_1500000.docx
+++ b/marer/templates/documents/issue_domc_from_1500000.docx
@@ -932,7 +932,7 @@
           <w:rFonts w:ascii="Times New Roman" w:hAnsi="Times New Roman"/>
           <w:u w:val="single"/>
         </w:rPr>
-        <w:t>{issue.tender_final_cost}</w:t>
+        <w:t>{issue.humanized_custom_tender_contract_sum}</w:t>
       </w:r>
     </w:p>
     <w:p>
@@ -960,7 +960,7 @@
           <w:rFonts w:ascii="Times New Roman" w:hAnsi="Times New Roman"/>
           <w:u w:val="single"/>
         </w:rPr>
-        <w:t>tender_cost_reduction</w:t>
+        <w:t>humanized_custom_tender_cost_reduction</w:t>
       </w:r>
       <w:bookmarkEnd w:id="1"/>
       <w:r>
@@ -968,7 +968,7 @@
           <w:rFonts w:ascii="Times New Roman" w:hAnsi="Times New Roman"/>
           <w:u w:val="single"/>
         </w:rPr>
-        <w:t>}%</w:t>
+        <w:t>}</w:t>
       </w:r>
     </w:p>
     <w:p>
@@ -995,102 +995,42 @@
       <w:pPr>
         <w:pStyle w:val="Normal"/>
         <w:spacing w:before="0" w:after="120"/>
-        <w:rPr>
-          <w:rFonts w:ascii="Times New Roman" w:hAnsi="Times New Roman"/>
-          <w:i/>
+        <w:rPr/>
+      </w:pPr>
+      <w:r>
+        <w:rPr>
+          <w:rFonts w:ascii="Times New Roman" w:hAnsi="Times New Roman"/>
           <w:i/>
           <w:sz w:val="18"/>
           <w:szCs w:val="18"/>
         </w:rPr>
-      </w:pPr>
-      <w:r>
-        <w:rPr>
-          <w:rFonts w:ascii="Times New Roman" w:hAnsi="Times New Roman"/>
-          <w:i/>
-          <w:sz w:val="18"/>
-          <w:szCs w:val="18"/>
-        </w:rPr>
         <w:t>(Данные сверяются с журналом заявок, в случае индивидуальной комиссии, добавляется фраза «(индивидуальная комиссия)»)</w:t>
-      </w:r>
-    </w:p>
-    <w:p>
-      <w:pPr>
-        <w:pStyle w:val="Normal"/>
-        <w:spacing w:before="0" w:after="0"/>
-        <w:rPr>
-          <w:rFonts w:ascii="Times New Roman" w:hAnsi="Times New Roman"/>
-          <w:i/>
-          <w:i/>
-          <w:sz w:val="20"/>
-        </w:rPr>
-      </w:pPr>
-      <w:r>
-        <w:rPr>
-          <w:rFonts w:ascii="Times New Roman" w:hAnsi="Times New Roman"/>
-          <w:b/>
-        </w:rPr>
-        <w:t xml:space="preserve"> </w:t>
-      </w:r>
-      <w:r>
-        <w:rPr>
-          <w:rFonts w:ascii="Times New Roman" w:hAnsi="Times New Roman"/>
-          <w:i/>
-          <w:sz w:val="20"/>
-        </w:rPr>
-        <w:t>Добавляется в случае необходимости выдачи гарантии исполнения после тендерной:</w:t>
-      </w:r>
-    </w:p>
-    <w:p>
-      <w:pPr>
-        <w:pStyle w:val="Normal"/>
-        <w:spacing w:before="0" w:after="0"/>
-        <w:jc w:val="both"/>
-        <w:rPr>
-          <w:rFonts w:ascii="Times New Roman" w:hAnsi="Times New Roman"/>
-        </w:rPr>
-      </w:pPr>
-      <w:r>
-        <w:rPr>
-          <w:rFonts w:ascii="Times New Roman" w:hAnsi="Times New Roman"/>
-        </w:rPr>
-        <w:t xml:space="preserve">Одновременно принимается решение о выдачи гарантии исполнения обязательств по контракту: </w:t>
       </w:r>
     </w:p>
     <w:p>
       <w:pPr>
         <w:pStyle w:val="Normal"/>
         <w:spacing w:before="0" w:after="120"/>
-        <w:rPr>
-          <w:rFonts w:ascii="Times New Roman" w:hAnsi="Times New Roman"/>
-        </w:rPr>
+        <w:jc w:val="both"/>
+        <w:rPr/>
       </w:pPr>
       <w:r>
         <w:rPr>
           <w:rFonts w:ascii="Times New Roman" w:hAnsi="Times New Roman"/>
         </w:rPr>
-        <w:t xml:space="preserve">Сумма гарантии: </w:t>
-      </w:r>
-      <w:r>
-        <w:rPr>
-          <w:rFonts w:ascii="Times New Roman" w:hAnsi="Times New Roman"/>
-          <w:bCs/>
-          <w:u w:val="single"/>
-          <w:lang w:val="en-US"/>
-        </w:rPr>
-        <w:t xml:space="preserve">{bg_sum} </w:t>
-      </w:r>
-      <w:r>
-        <w:rPr>
-          <w:rFonts w:ascii="Times New Roman" w:hAnsi="Times New Roman"/>
-          <w:u w:val="single"/>
-        </w:rPr>
-        <w:t>рублей</w:t>
-      </w:r>
-      <w:r>
-        <w:rPr>
-          <w:rFonts w:ascii="Times New Roman" w:hAnsi="Times New Roman"/>
-        </w:rPr>
-        <w:t xml:space="preserve">  </w:t>
+        <w:t>{issue.</w:t>
+      </w:r>
+      <w:r>
+        <w:rPr>
+          <w:rFonts w:ascii="Times New Roman" w:hAnsi="Times New Roman"/>
+        </w:rPr>
+        <w:t>humanized_custom_if_need_additionally_contract_guarantee_issue_with_cost</w:t>
+      </w:r>
+      <w:r>
+        <w:rPr>
+          <w:rFonts w:ascii="Times New Roman" w:hAnsi="Times New Roman"/>
+        </w:rPr>
+        <w:t>}</w:t>
       </w:r>
     </w:p>
     <w:p>
@@ -1171,39 +1111,7 @@
           <w:b/>
           <w:i/>
         </w:rPr>
-        <w:t>указываются периоды предоставленной отчетности, например, 201</w:t>
-      </w:r>
-      <w:r>
-        <w:rPr>
-          <w:rFonts w:ascii="Times New Roman" w:hAnsi="Times New Roman"/>
-          <w:b/>
-          <w:i/>
-        </w:rPr>
-        <w:t>6</w:t>
-      </w:r>
-      <w:r>
-        <w:rPr>
-          <w:rFonts w:ascii="Times New Roman" w:hAnsi="Times New Roman"/>
-          <w:b/>
-          <w:i/>
-        </w:rPr>
-        <w:t>г./3 кв. 201</w:t>
-      </w:r>
-      <w:r>
-        <w:rPr>
-          <w:rFonts w:ascii="Times New Roman" w:hAnsi="Times New Roman"/>
-          <w:b/>
-          <w:i/>
-        </w:rPr>
-        <w:t>7</w:t>
-      </w:r>
-      <w:r>
-        <w:rPr>
-          <w:rFonts w:ascii="Times New Roman" w:hAnsi="Times New Roman"/>
-          <w:b/>
-          <w:i/>
-        </w:rPr>
-        <w:t>г.)</w:t>
+        <w:t>указываются периоды предоставленной отчетности, например, 2016г./3 кв. 2017г.)</w:t>
       </w:r>
     </w:p>
     <w:tbl>

</xml_diff>

<commit_message>
extended credit history calculation on issues more 1.5M
</commit_message>
<xml_diff>
--- a/marer/templates/documents/issue_domc_from_1500000.docx
+++ b/marer/templates/documents/issue_domc_from_1500000.docx
@@ -4663,15 +4663,13 @@
               </w:tabs>
               <w:spacing w:before="0" w:after="0"/>
               <w:jc w:val="center"/>
-              <w:rPr>
-                <w:rFonts w:ascii="Times New Roman" w:hAnsi="Times New Roman"/>
-              </w:rPr>
-            </w:pPr>
-            <w:r>
-              <w:rPr>
-                <w:rFonts w:ascii="Times New Roman" w:hAnsi="Times New Roman"/>
-              </w:rPr>
-              <w:t>-</w:t>
+              <w:rPr/>
+            </w:pPr>
+            <w:r>
+              <w:rPr>
+                <w:rFonts w:ascii="Times New Roman" w:hAnsi="Times New Roman"/>
+              </w:rPr>
+              <w:t>{issue.humanized_total_credit_pay_term_expiration_events}</w:t>
             </w:r>
           </w:p>
         </w:tc>
@@ -4800,15 +4798,13 @@
               </w:tabs>
               <w:spacing w:before="0" w:after="0"/>
               <w:jc w:val="center"/>
-              <w:rPr>
-                <w:rFonts w:ascii="Times New Roman" w:hAnsi="Times New Roman"/>
-              </w:rPr>
-            </w:pPr>
-            <w:r>
-              <w:rPr>
-                <w:rFonts w:ascii="Times New Roman" w:hAnsi="Times New Roman"/>
-              </w:rPr>
-              <w:t>-</w:t>
+              <w:rPr/>
+            </w:pPr>
+            <w:r>
+              <w:rPr>
+                <w:rFonts w:ascii="Times New Roman" w:hAnsi="Times New Roman"/>
+              </w:rPr>
+              <w:t>{issue.humanized_total_credit_pay_term_overdue_days}</w:t>
             </w:r>
           </w:p>
         </w:tc>

</xml_diff>

<commit_message>
filter issuer affiliates in DOMC if no bank liabilities set for affiliate
</commit_message>
<xml_diff>
--- a/marer/templates/documents/issue_domc_from_1500000.docx
+++ b/marer/templates/documents/issue_domc_from_1500000.docx
@@ -1018,19 +1018,7 @@
         <w:rPr>
           <w:rFonts w:ascii="Times New Roman" w:hAnsi="Times New Roman"/>
         </w:rPr>
-        <w:t>{issue.</w:t>
-      </w:r>
-      <w:r>
-        <w:rPr>
-          <w:rFonts w:ascii="Times New Roman" w:hAnsi="Times New Roman"/>
-        </w:rPr>
-        <w:t>humanized_custom_if_need_additionally_contract_guarantee_issue_with_cost</w:t>
-      </w:r>
-      <w:r>
-        <w:rPr>
-          <w:rFonts w:ascii="Times New Roman" w:hAnsi="Times New Roman"/>
-        </w:rPr>
-        <w:t>}</w:t>
+        <w:t>{issue.humanized_custom_if_need_additionally_contract_guarantee_issue_with_cost}</w:t>
       </w:r>
     </w:p>
     <w:p>
@@ -5406,7 +5394,7 @@
                 <w:szCs w:val="20"/>
                 <w:lang w:val="en-US" w:eastAsia="ru-RU"/>
               </w:rPr>
-              <w:t>Св. комп. {obj[name]} ИНН {obj[inn]} Обязательства на сумму {obj[bank_liabilities_vol]}руб.{issue.issuer_affiliates_all|for}{issue.issuer_affiliates_all|endfor}</w:t>
+              <w:t>Св. комп. {obj[name]} ИНН {obj[inn]} Обязательства на сумму {obj[bank_liabilities_vol]}руб.{issue.issuer_affiliates_all|for}{issue.issuer_affiliates_with_bank_liabilities|endfor}</w:t>
             </w:r>
           </w:p>
         </w:tc>

</xml_diff>

<commit_message>
fixed issue affiliated orgs with bank liabilities view and ignore on no data
</commit_message>
<xml_diff>
--- a/marer/templates/documents/issue_domc_from_1500000.docx
+++ b/marer/templates/documents/issue_domc_from_1500000.docx
@@ -5378,11 +5378,7 @@
               <w:bidi w:val="0"/>
               <w:spacing w:before="0" w:after="0"/>
               <w:jc w:val="center"/>
-              <w:rPr>
-                <w:i/>
-                <w:i/>
-                <w:iCs/>
-              </w:rPr>
+              <w:rPr/>
             </w:pPr>
             <w:r>
               <w:rPr>
@@ -5394,7 +5390,7 @@
                 <w:szCs w:val="20"/>
                 <w:lang w:val="en-US" w:eastAsia="ru-RU"/>
               </w:rPr>
-              <w:t>Св. комп. {obj[name]} ИНН {obj[inn]} Обязательства на сумму {obj[bank_liabilities_vol]}руб.{issue.issuer_affiliates_all|for}{issue.issuer_affiliates_with_bank_liabilities|endfor}</w:t>
+              <w:t>{issue.issuer_affiliates_with_bank_liabilities|for}{clean_on_empty}Св. комп. {obj[name]} ИНН {obj[inn]} Обязательства на сумму {obj[bank_liabilities_vol]}руб.{issue.issuer_affiliates_with_bank_liabilities|endfor}</w:t>
             </w:r>
           </w:p>
         </w:tc>

</xml_diff>

<commit_message>
set only auto bank commission for DOMC
</commit_message>
<xml_diff>
--- a/marer/templates/documents/issue_domc_from_1500000.docx
+++ b/marer/templates/documents/issue_domc_from_1500000.docx
@@ -988,7 +988,21 @@
           <w:rFonts w:ascii="Times New Roman" w:hAnsi="Times New Roman"/>
           <w:u w:val="single"/>
         </w:rPr>
-        <w:t>{issue.bank_commission} руб.</w:t>
+        <w:t>{issue.</w:t>
+      </w:r>
+      <w:r>
+        <w:rPr>
+          <w:rFonts w:ascii="Times New Roman" w:hAnsi="Times New Roman"/>
+          <w:u w:val="single"/>
+        </w:rPr>
+        <w:t>auto_</w:t>
+      </w:r>
+      <w:r>
+        <w:rPr>
+          <w:rFonts w:ascii="Times New Roman" w:hAnsi="Times New Roman"/>
+          <w:u w:val="single"/>
+        </w:rPr>
+        <w:t>bank_commission} руб.</w:t>
       </w:r>
     </w:p>
     <w:p>
@@ -5901,6 +5915,22 @@
           <w:szCs w:val="16"/>
         </w:rPr>
         <w:t>(должность/ФИО)</w:t>
+      </w:r>
+    </w:p>
+    <w:p>
+      <w:pPr>
+        <w:pStyle w:val="Normal"/>
+        <w:spacing w:before="0" w:after="0"/>
+        <w:rPr>
+          <w:rFonts w:ascii="Times New Roman" w:hAnsi="Times New Roman"/>
+          <w:i/>
+          <w:i/>
+          <w:sz w:val="16"/>
+          <w:szCs w:val="16"/>
+        </w:rPr>
+      </w:pPr>
+      <w:r>
+        <w:rPr/>
       </w:r>
     </w:p>
     <w:sectPr>

</xml_diff>